<commit_message>
Alteração de alguamas documentações e inserção de novas
</commit_message>
<xml_diff>
--- a/Documentos/Disciplina de Gestão de Projeto/ReservaJah_DescriçãodosCasosdeUso.docx
+++ b/Documentos/Disciplina de Gestão de Projeto/ReservaJah_DescriçãodosCasosdeUso.docx
@@ -563,7 +563,23 @@
           <w:sz w:val="24"/>
           <w:szCs w:val="24"/>
         </w:rPr>
-        <w:t xml:space="preserve">O gerenciamento de turmas, salas, blocos, professores </w:t>
+        <w:t xml:space="preserve">O gerenciamento de </w:t>
+      </w:r>
+      <w:r>
+        <w:rPr>
+          <w:rFonts w:ascii="Times New Roman" w:hAnsi="Times New Roman"/>
+          <w:sz w:val="24"/>
+          <w:szCs w:val="24"/>
+        </w:rPr>
+        <w:t>disciplina</w:t>
+      </w:r>
+      <w:r>
+        <w:rPr>
+          <w:rFonts w:ascii="Times New Roman" w:hAnsi="Times New Roman"/>
+          <w:sz w:val="24"/>
+          <w:szCs w:val="24"/>
+        </w:rPr>
+        <w:t xml:space="preserve">s, salas, blocos, professores </w:t>
       </w:r>
       <w:r>
         <w:rPr>
@@ -720,6 +736,7 @@
         </w:rPr>
         <w:t xml:space="preserve">O sistema </w:t>
       </w:r>
+      <w:proofErr w:type="gramStart"/>
       <w:r>
         <w:rPr>
           <w:rFonts w:ascii="Times New Roman" w:hAnsi="Times New Roman"/>
@@ -728,6 +745,7 @@
         </w:rPr>
         <w:t>ReservaJah</w:t>
       </w:r>
+      <w:proofErr w:type="gramEnd"/>
       <w:r>
         <w:rPr>
           <w:rFonts w:ascii="Times New Roman" w:hAnsi="Times New Roman"/>
@@ -742,7 +760,23 @@
           <w:sz w:val="24"/>
           <w:szCs w:val="24"/>
         </w:rPr>
-        <w:t>s professores, mas também para seus alunos e turmas</w:t>
+        <w:t xml:space="preserve">s professores, mas também para seus alunos e </w:t>
+      </w:r>
+      <w:r>
+        <w:rPr>
+          <w:rFonts w:ascii="Times New Roman" w:hAnsi="Times New Roman"/>
+          <w:sz w:val="24"/>
+          <w:szCs w:val="24"/>
+        </w:rPr>
+        <w:t>disciplina</w:t>
+      </w:r>
+      <w:r>
+        <w:rPr>
+          <w:rFonts w:ascii="Times New Roman" w:hAnsi="Times New Roman"/>
+          <w:sz w:val="24"/>
+          <w:szCs w:val="24"/>
+        </w:rPr>
+        <w:t>s</w:t>
       </w:r>
       <w:r>
         <w:rPr>
@@ -1023,14 +1057,14 @@
           <w:rFonts w:cs="Times New Roman"/>
           <w:szCs w:val="24"/>
         </w:rPr>
-        <w:t>turmas, salas, blocos, professores, alunos</w:t>
+        <w:t>disciplinas, salas, blocos, aulas,</w:t>
       </w:r>
       <w:r>
         <w:rPr>
           <w:rFonts w:cs="Times New Roman"/>
           <w:szCs w:val="24"/>
         </w:rPr>
-        <w:t xml:space="preserve">, </w:t>
+        <w:t xml:space="preserve"> </w:t>
       </w:r>
       <w:r>
         <w:rPr>
@@ -1152,7 +1186,7 @@
           <w:szCs w:val="24"/>
           <w:lang w:bidi="ar-SA"/>
         </w:rPr>
-        <w:t xml:space="preserve"> de consulta um campo texto para que o usuário </w:t>
+        <w:t xml:space="preserve"> de consulta </w:t>
       </w:r>
       <w:r>
         <w:rPr>
@@ -1160,8 +1194,16 @@
           <w:szCs w:val="24"/>
           <w:lang w:bidi="ar-SA"/>
         </w:rPr>
+        <w:t xml:space="preserve">onde exibe todos os registros </w:t>
+      </w:r>
+      <w:r>
+        <w:rPr>
+          <w:rFonts w:cs="Times New Roman"/>
+          <w:szCs w:val="24"/>
+          <w:lang w:bidi="ar-SA"/>
+        </w:rPr>
         <w:lastRenderedPageBreak/>
-        <w:t>determine o parâmetro da consulta caso queira, um botão pesquisar e ainda uma grid onde os resultados da pesquisa serão exib</w:t>
+        <w:t xml:space="preserve">cadastrados no sistema em uma grid onde os resultados do objeto </w:t>
       </w:r>
       <w:r>
         <w:rPr>
@@ -1169,6 +1211,14 @@
           <w:szCs w:val="24"/>
           <w:lang w:bidi="ar-SA"/>
         </w:rPr>
+        <w:t>serão exib</w:t>
+      </w:r>
+      <w:r>
+        <w:rPr>
+          <w:rFonts w:cs="Times New Roman"/>
+          <w:szCs w:val="24"/>
+          <w:lang w:bidi="ar-SA"/>
+        </w:rPr>
         <w:t>idos, na tela ainda constam dois</w:t>
       </w:r>
       <w:r>
@@ -1177,7 +1227,39 @@
           <w:szCs w:val="24"/>
           <w:lang w:bidi="ar-SA"/>
         </w:rPr>
-        <w:t xml:space="preserve"> botões, um botão limpar que limpa os campos preenchidos, um botão remover que remove o registro selecionado.</w:t>
+        <w:t xml:space="preserve"> botões, </w:t>
+      </w:r>
+      <w:r>
+        <w:rPr>
+          <w:rFonts w:cs="Times New Roman"/>
+          <w:szCs w:val="24"/>
+          <w:lang w:bidi="ar-SA"/>
+        </w:rPr>
+        <w:t xml:space="preserve">editar </w:t>
+      </w:r>
+      <w:r>
+        <w:rPr>
+          <w:rFonts w:cs="Times New Roman"/>
+          <w:szCs w:val="24"/>
+          <w:lang w:bidi="ar-SA"/>
+        </w:rPr>
+        <w:t xml:space="preserve">que </w:t>
+      </w:r>
+      <w:r>
+        <w:rPr>
+          <w:rFonts w:cs="Times New Roman"/>
+          <w:szCs w:val="24"/>
+          <w:lang w:bidi="ar-SA"/>
+        </w:rPr>
+        <w:t xml:space="preserve">edita o registro selecionado e </w:t>
+      </w:r>
+      <w:r>
+        <w:rPr>
+          <w:rFonts w:cs="Times New Roman"/>
+          <w:szCs w:val="24"/>
+          <w:lang w:bidi="ar-SA"/>
+        </w:rPr>
+        <w:t>um botão remover que remove o registro selecionado.</w:t>
       </w:r>
     </w:p>
     <w:p>
@@ -1245,7 +1327,7 @@
           <w:szCs w:val="24"/>
           <w:lang w:bidi="ar-SA"/>
         </w:rPr>
-        <w:t xml:space="preserve">O sistema deve prover em suas </w:t>
+        <w:t>O sistema deve prover em</w:t>
       </w:r>
       <w:r>
         <w:rPr>
@@ -1253,6 +1335,14 @@
           <w:szCs w:val="24"/>
           <w:lang w:bidi="ar-SA"/>
         </w:rPr>
+        <w:t xml:space="preserve"> suas </w:t>
+      </w:r>
+      <w:r>
+        <w:rPr>
+          <w:rFonts w:cs="Times New Roman"/>
+          <w:szCs w:val="24"/>
+          <w:lang w:bidi="ar-SA"/>
+        </w:rPr>
         <w:t>páginas</w:t>
       </w:r>
       <w:r>
@@ -1261,36 +1351,45 @@
           <w:szCs w:val="24"/>
           <w:lang w:bidi="ar-SA"/>
         </w:rPr>
-        <w:t xml:space="preserve"> de alteração (</w:t>
+        <w:t xml:space="preserve"> de </w:t>
       </w:r>
       <w:r>
         <w:rPr>
           <w:rFonts w:cs="Times New Roman"/>
           <w:szCs w:val="24"/>
-        </w:rPr>
-        <w:t>turmas, salas, blocos, professores, alunos</w:t>
+          <w:lang w:bidi="ar-SA"/>
+        </w:rPr>
+        <w:t xml:space="preserve">consultas </w:t>
       </w:r>
       <w:r>
         <w:rPr>
           <w:rFonts w:cs="Times New Roman"/>
           <w:szCs w:val="24"/>
-        </w:rPr>
-        <w:t>, usuários</w:t>
+          <w:lang w:bidi="ar-SA"/>
+        </w:rPr>
+        <w:t>(</w:t>
       </w:r>
       <w:r>
         <w:rPr>
           <w:rFonts w:cs="Times New Roman"/>
           <w:szCs w:val="24"/>
         </w:rPr>
-        <w:t xml:space="preserve"> e reservas</w:t>
+        <w:t>disciplinas, salas, blocos, aulas,</w:t>
       </w:r>
       <w:r>
         <w:rPr>
           <w:rFonts w:cs="Times New Roman"/>
           <w:szCs w:val="24"/>
+        </w:rPr>
+        <w:t xml:space="preserve"> usuários e reservas</w:t>
+      </w:r>
+      <w:r>
+        <w:rPr>
+          <w:rFonts w:cs="Times New Roman"/>
+          <w:szCs w:val="24"/>
           <w:lang w:bidi="ar-SA"/>
         </w:rPr>
-        <w:t xml:space="preserve">) </w:t>
+        <w:t>)</w:t>
       </w:r>
       <w:r>
         <w:rPr>
@@ -1298,6 +1397,32 @@
           <w:szCs w:val="24"/>
           <w:lang w:bidi="ar-SA"/>
         </w:rPr>
+        <w:t xml:space="preserve"> disponibiliza a função de alteração, esta funcionalidade disponibiliza</w:t>
+      </w:r>
+      <w:proofErr w:type="gramStart"/>
+      <w:r>
+        <w:rPr>
+          <w:rFonts w:cs="Times New Roman"/>
+          <w:szCs w:val="24"/>
+          <w:lang w:bidi="ar-SA"/>
+        </w:rPr>
+        <w:t xml:space="preserve"> </w:t>
+      </w:r>
+      <w:r>
+        <w:rPr>
+          <w:rFonts w:cs="Times New Roman"/>
+          <w:szCs w:val="24"/>
+          <w:lang w:bidi="ar-SA"/>
+        </w:rPr>
+        <w:t xml:space="preserve"> </w:t>
+      </w:r>
+      <w:proofErr w:type="gramEnd"/>
+      <w:r>
+        <w:rPr>
+          <w:rFonts w:cs="Times New Roman"/>
+          <w:szCs w:val="24"/>
+          <w:lang w:bidi="ar-SA"/>
+        </w:rPr>
         <w:t>páginas</w:t>
       </w:r>
       <w:r>
@@ -1330,7 +1455,7 @@
           <w:szCs w:val="24"/>
           <w:lang w:bidi="ar-SA"/>
         </w:rPr>
-        <w:t xml:space="preserve"> de cadastros, todavia o campo código encontrará desabilitado para edição, na tela ainda constam dois botões, um botão limpar que limpa os campos pree</w:t>
+        <w:t xml:space="preserve"> de cadastros, todavia o campo código encontrará d</w:t>
       </w:r>
       <w:r>
         <w:rPr>
@@ -1338,7 +1463,7 @@
           <w:szCs w:val="24"/>
           <w:lang w:bidi="ar-SA"/>
         </w:rPr>
-        <w:t>nchidos e</w:t>
+        <w:t xml:space="preserve">esabilitado para edição, na página ainda consta um </w:t>
       </w:r>
       <w:r>
         <w:rPr>
@@ -1346,7 +1471,23 @@
           <w:szCs w:val="24"/>
           <w:lang w:bidi="ar-SA"/>
         </w:rPr>
-        <w:t xml:space="preserve"> um botão salvar que salva o registro.</w:t>
+        <w:t>bot</w:t>
+      </w:r>
+      <w:r>
+        <w:rPr>
+          <w:rFonts w:cs="Times New Roman"/>
+          <w:szCs w:val="24"/>
+          <w:lang w:bidi="ar-SA"/>
+        </w:rPr>
+        <w:t>ão gravar</w:t>
+      </w:r>
+      <w:r>
+        <w:rPr>
+          <w:rFonts w:cs="Times New Roman"/>
+          <w:szCs w:val="24"/>
+          <w:lang w:bidi="ar-SA"/>
+        </w:rPr>
+        <w:t xml:space="preserve"> que salva o registro.</w:t>
       </w:r>
     </w:p>
     <w:p>
@@ -1414,28 +1555,33 @@
           <w:lang w:bidi="ar-SA"/>
         </w:rPr>
         <w:tab/>
-        <w:t>Esta funcionalidade é implementada conjuntamente com a tela de consulta (</w:t>
-      </w:r>
+        <w:t xml:space="preserve">Esta funcionalidade é </w:t>
+      </w:r>
+      <w:proofErr w:type="gramStart"/>
       <w:r>
         <w:rPr>
           <w:rFonts w:cs="Times New Roman"/>
           <w:szCs w:val="24"/>
-        </w:rPr>
-        <w:t>turmas, salas, blocos, professores, alunos</w:t>
+          <w:lang w:bidi="ar-SA"/>
+        </w:rPr>
+        <w:t>imple</w:t>
       </w:r>
       <w:r>
         <w:rPr>
           <w:rFonts w:cs="Times New Roman"/>
           <w:szCs w:val="24"/>
-        </w:rPr>
-        <w:t>, usuários</w:t>
-      </w:r>
+          <w:lang w:bidi="ar-SA"/>
+        </w:rPr>
+        <w:t>mentada</w:t>
+      </w:r>
+      <w:proofErr w:type="gramEnd"/>
       <w:r>
         <w:rPr>
           <w:rFonts w:cs="Times New Roman"/>
           <w:szCs w:val="24"/>
-        </w:rPr>
-        <w:t xml:space="preserve"> e reservas</w:t>
+          <w:lang w:bidi="ar-SA"/>
+        </w:rPr>
+        <w:t xml:space="preserve"> conjuntamente com a página</w:t>
       </w:r>
       <w:r>
         <w:rPr>
@@ -1443,101 +1589,53 @@
           <w:szCs w:val="24"/>
           <w:lang w:bidi="ar-SA"/>
         </w:rPr>
-        <w:t>) após o usuário do sistema dar dois cliques em cima do registro que ele deseja excluir.</w:t>
-      </w:r>
-    </w:p>
-    <w:p>
-      <w:pPr>
-        <w:pStyle w:val="Requisito"/>
-        <w:pBdr>
-          <w:top w:val="single" w:sz="4" w:space="3" w:color="000000"/>
-          <w:left w:val="single" w:sz="4" w:space="0" w:color="000000"/>
-          <w:bottom w:val="single" w:sz="4" w:space="1" w:color="000000"/>
-          <w:right w:val="single" w:sz="4" w:space="4" w:color="000000"/>
-        </w:pBdr>
-        <w:spacing w:line="360" w:lineRule="auto"/>
-        <w:jc w:val="both"/>
-        <w:outlineLvl w:val="9"/>
-        <w:rPr>
-          <w:rFonts w:ascii="Times New Roman" w:hAnsi="Times New Roman"/>
-          <w:sz w:val="24"/>
-          <w:szCs w:val="24"/>
-        </w:rPr>
-      </w:pPr>
-      <w:bookmarkStart w:id="59" w:name="_Toc349224250"/>
-      <w:bookmarkStart w:id="60" w:name="_Toc349035431"/>
-      <w:bookmarkStart w:id="61" w:name="_Toc353436323"/>
-      <w:r>
-        <w:rPr>
-          <w:rFonts w:ascii="Times New Roman" w:hAnsi="Times New Roman"/>
-          <w:sz w:val="24"/>
-          <w:szCs w:val="24"/>
-        </w:rPr>
-        <w:t xml:space="preserve">[RF 006] Funcionalidade para </w:t>
-      </w:r>
-      <w:r>
-        <w:rPr>
-          <w:rFonts w:ascii="Times New Roman" w:hAnsi="Times New Roman"/>
-          <w:sz w:val="24"/>
-          <w:szCs w:val="24"/>
-        </w:rPr>
-        <w:t>Enviar</w:t>
-      </w:r>
-      <w:r>
-        <w:rPr>
-          <w:rFonts w:ascii="Times New Roman" w:hAnsi="Times New Roman"/>
-          <w:sz w:val="24"/>
-          <w:szCs w:val="24"/>
+        <w:t xml:space="preserve"> de consulta </w:t>
+      </w:r>
+      <w:r>
+        <w:rPr>
+          <w:rFonts w:cs="Times New Roman"/>
+          <w:szCs w:val="24"/>
+          <w:lang w:bidi="ar-SA"/>
+        </w:rPr>
+        <w:t>(</w:t>
+      </w:r>
+      <w:r>
+        <w:rPr>
+          <w:rFonts w:cs="Times New Roman"/>
+          <w:szCs w:val="24"/>
+        </w:rPr>
+        <w:t>disciplinas, salas, blocos, aulas,</w:t>
+      </w:r>
+      <w:r>
+        <w:rPr>
+          <w:rFonts w:cs="Times New Roman"/>
+          <w:szCs w:val="24"/>
+        </w:rPr>
+        <w:t xml:space="preserve"> usuários e reservas</w:t>
+      </w:r>
+      <w:r>
+        <w:rPr>
+          <w:rFonts w:cs="Times New Roman"/>
+          <w:szCs w:val="24"/>
+          <w:lang w:bidi="ar-SA"/>
+        </w:rPr>
+        <w:t>)</w:t>
+      </w:r>
+      <w:r>
+        <w:rPr>
+          <w:rFonts w:cs="Times New Roman"/>
+          <w:szCs w:val="24"/>
+          <w:lang w:bidi="ar-SA"/>
         </w:rPr>
         <w:t xml:space="preserve"> </w:t>
       </w:r>
-      <w:bookmarkEnd w:id="59"/>
-      <w:bookmarkEnd w:id="60"/>
-      <w:bookmarkEnd w:id="61"/>
-      <w:r>
-        <w:rPr>
-          <w:rFonts w:ascii="Times New Roman" w:hAnsi="Times New Roman"/>
-          <w:sz w:val="24"/>
-          <w:szCs w:val="24"/>
-        </w:rPr>
-        <w:t>Aviso</w:t>
-      </w:r>
-    </w:p>
-    <w:p>
-      <w:pPr>
-        <w:pStyle w:val="SemEspaamento"/>
-        <w:spacing w:line="360" w:lineRule="auto"/>
-        <w:jc w:val="both"/>
+      <w:r>
         <w:rPr>
           <w:rFonts w:cs="Times New Roman"/>
           <w:szCs w:val="24"/>
           <w:lang w:bidi="ar-SA"/>
         </w:rPr>
-      </w:pPr>
-      <w:r>
-        <w:rPr>
-          <w:rFonts w:cs="Times New Roman"/>
-          <w:szCs w:val="24"/>
-          <w:lang w:bidi="ar-SA"/>
-        </w:rPr>
-        <w:tab/>
-        <w:t>O sistema deve prover</w:t>
-      </w:r>
-      <w:r>
-        <w:rPr>
-          <w:rFonts w:cs="Times New Roman"/>
-          <w:szCs w:val="24"/>
-          <w:lang w:bidi="ar-SA"/>
-        </w:rPr>
-        <w:t xml:space="preserve"> um mecanismo que avise a todos os alunos e turmas envolvidas em uma reserva de um professor, servidor ou até mesmo alunos</w:t>
-      </w:r>
-      <w:r>
-        <w:rPr>
-          <w:rFonts w:cs="Times New Roman"/>
-          <w:szCs w:val="24"/>
-          <w:lang w:bidi="ar-SA"/>
-        </w:rPr>
-        <w:t>.</w:t>
+        <w:t>após o usuário do sistema dar dois cliques em cima do registro que ele deseja excluir.</w:t>
       </w:r>
     </w:p>
     <w:p>
@@ -1558,14 +1656,14 @@
           <w:szCs w:val="24"/>
         </w:rPr>
       </w:pPr>
-      <w:bookmarkStart w:id="62" w:name="_Toc349224254"/>
-      <w:bookmarkStart w:id="63" w:name="_Toc349035433"/>
-      <w:bookmarkStart w:id="64" w:name="_Toc348941383"/>
-      <w:bookmarkStart w:id="65" w:name="_Toc347741292"/>
-      <w:bookmarkStart w:id="66" w:name="_Toc347730744"/>
-      <w:bookmarkStart w:id="67" w:name="_Toc348711506"/>
-      <w:bookmarkStart w:id="68" w:name="_Toc348711845"/>
-      <w:bookmarkStart w:id="69" w:name="_Toc353436327"/>
+      <w:bookmarkStart w:id="59" w:name="_Toc349224254"/>
+      <w:bookmarkStart w:id="60" w:name="_Toc349035433"/>
+      <w:bookmarkStart w:id="61" w:name="_Toc348941383"/>
+      <w:bookmarkStart w:id="62" w:name="_Toc347741292"/>
+      <w:bookmarkStart w:id="63" w:name="_Toc347730744"/>
+      <w:bookmarkStart w:id="64" w:name="_Toc348711506"/>
+      <w:bookmarkStart w:id="65" w:name="_Toc348711845"/>
+      <w:bookmarkStart w:id="66" w:name="_Toc353436327"/>
       <w:r>
         <w:rPr>
           <w:rFonts w:ascii="Times New Roman" w:hAnsi="Times New Roman" w:cs="Times New Roman"/>
@@ -1574,14 +1672,14 @@
         </w:rPr>
         <w:t>Atores</w:t>
       </w:r>
+      <w:bookmarkEnd w:id="59"/>
+      <w:bookmarkEnd w:id="60"/>
+      <w:bookmarkEnd w:id="61"/>
       <w:bookmarkEnd w:id="62"/>
       <w:bookmarkEnd w:id="63"/>
       <w:bookmarkEnd w:id="64"/>
       <w:bookmarkEnd w:id="65"/>
       <w:bookmarkEnd w:id="66"/>
-      <w:bookmarkEnd w:id="67"/>
-      <w:bookmarkEnd w:id="68"/>
-      <w:bookmarkEnd w:id="69"/>
     </w:p>
     <w:p>
       <w:pPr>
@@ -1620,7 +1718,23 @@
           <w:sz w:val="24"/>
           <w:lang w:bidi="hi-IN"/>
         </w:rPr>
-        <w:t>gerenciar o sistema, podendo cadastrar turmas, salas, blocos, professores, alunos, usuários</w:t>
+        <w:t xml:space="preserve">gerenciar o sistema, podendo cadastrar </w:t>
+      </w:r>
+      <w:r>
+        <w:rPr>
+          <w:rFonts w:ascii="Times New Roman" w:hAnsi="Times New Roman" w:cs="Times New Roman"/>
+          <w:sz w:val="24"/>
+          <w:lang w:bidi="hi-IN"/>
+        </w:rPr>
+        <w:t>disciplinas, salas, blocos, tipos de usuários</w:t>
+      </w:r>
+      <w:r>
+        <w:rPr>
+          <w:rFonts w:ascii="Times New Roman" w:hAnsi="Times New Roman" w:cs="Times New Roman"/>
+          <w:sz w:val="24"/>
+          <w:lang w:bidi="hi-IN"/>
+        </w:rPr>
+        <w:t>, usuários</w:t>
       </w:r>
       <w:r>
         <w:rPr>
@@ -1629,7 +1743,7 @@
           <w:sz w:val="24"/>
           <w:lang w:bidi="hi-IN"/>
         </w:rPr>
-        <w:t xml:space="preserve"> </w:t>
+        <w:t xml:space="preserve">, </w:t>
       </w:r>
       <w:r>
         <w:rPr>
@@ -1637,7 +1751,23 @@
           <w:sz w:val="24"/>
           <w:lang w:bidi="hi-IN"/>
         </w:rPr>
-        <w:t>e reservas.</w:t>
+        <w:t>reservas</w:t>
+      </w:r>
+      <w:r>
+        <w:rPr>
+          <w:rFonts w:ascii="Times New Roman" w:hAnsi="Times New Roman" w:cs="Times New Roman"/>
+          <w:sz w:val="24"/>
+          <w:lang w:bidi="hi-IN"/>
+        </w:rPr>
+        <w:t xml:space="preserve"> e aulas</w:t>
+      </w:r>
+      <w:r>
+        <w:rPr>
+          <w:rFonts w:ascii="Times New Roman" w:hAnsi="Times New Roman" w:cs="Times New Roman"/>
+          <w:sz w:val="24"/>
+          <w:lang w:bidi="hi-IN"/>
+        </w:rPr>
+        <w:t>.</w:t>
       </w:r>
     </w:p>
     <w:p>
@@ -1655,7 +1785,39 @@
           <w:sz w:val="24"/>
           <w:lang w:bidi="hi-IN"/>
         </w:rPr>
-        <w:t>E os usuários do sistema que podem ser divididos em 3 categorias: professor, aluno e servidor cabendo a cada um deles as seguintes funções relacionadas abaixo:</w:t>
+        <w:t xml:space="preserve">E os usuários do sistema que podem ser </w:t>
+      </w:r>
+      <w:r>
+        <w:rPr>
+          <w:rFonts w:ascii="Times New Roman" w:hAnsi="Times New Roman" w:cs="Times New Roman"/>
+          <w:sz w:val="24"/>
+          <w:lang w:bidi="hi-IN"/>
+        </w:rPr>
+        <w:t>do tipo</w:t>
+      </w:r>
+      <w:r>
+        <w:rPr>
+          <w:rFonts w:ascii="Times New Roman" w:hAnsi="Times New Roman" w:cs="Times New Roman"/>
+          <w:sz w:val="24"/>
+          <w:lang w:bidi="hi-IN"/>
+        </w:rPr>
+        <w:t>: professor</w:t>
+      </w:r>
+      <w:r>
+        <w:rPr>
+          <w:rFonts w:ascii="Times New Roman" w:hAnsi="Times New Roman" w:cs="Times New Roman"/>
+          <w:sz w:val="24"/>
+          <w:lang w:bidi="hi-IN"/>
+        </w:rPr>
+        <w:t xml:space="preserve"> e a ele </w:t>
+      </w:r>
+      <w:r>
+        <w:rPr>
+          <w:rFonts w:ascii="Times New Roman" w:hAnsi="Times New Roman" w:cs="Times New Roman"/>
+          <w:sz w:val="24"/>
+          <w:lang w:bidi="hi-IN"/>
+        </w:rPr>
+        <w:t>cabe as seguintes funções relacionadas abaixo:</w:t>
       </w:r>
     </w:p>
     <w:p>
@@ -1672,257 +1834,39 @@
           <w:sz w:val="24"/>
           <w:lang w:bidi="hi-IN"/>
         </w:rPr>
-        <w:t>- Todos os usuários podem gerenciar as reservas de sala e precisam necessariamente enviar avio aos envolvidos nas reservas e podem ainda consultar horário das reservas. Abaixo segue uma descrição das permissões de cada nível de usuário.</w:t>
-      </w:r>
-      <w:bookmarkStart w:id="70" w:name="_Toc349224255"/>
-      <w:bookmarkStart w:id="71" w:name="_Toc349035434"/>
-      <w:bookmarkStart w:id="72" w:name="_Toc348941384"/>
-      <w:bookmarkStart w:id="73" w:name="_Toc347741293"/>
-      <w:bookmarkStart w:id="74" w:name="_Toc347730745"/>
-      <w:bookmarkStart w:id="75" w:name="_Toc348711507"/>
-      <w:bookmarkStart w:id="76" w:name="_Toc348711846"/>
-      <w:bookmarkStart w:id="77" w:name="_Toc353436328"/>
-    </w:p>
-    <w:p>
-      <w:pPr>
-        <w:ind w:firstLine="708"/>
-        <w:jc w:val="both"/>
-        <w:rPr>
-          <w:rFonts w:ascii="Times New Roman" w:hAnsi="Times New Roman" w:cs="Times New Roman"/>
-          <w:b/>
-          <w:sz w:val="24"/>
-        </w:rPr>
-      </w:pPr>
-      <w:r>
-        <w:rPr>
-          <w:rFonts w:ascii="Times New Roman" w:hAnsi="Times New Roman" w:cs="Times New Roman"/>
-          <w:b/>
-          <w:sz w:val="24"/>
-        </w:rPr>
-        <w:t>Alunos:</w:t>
-      </w:r>
-    </w:p>
-    <w:p>
-      <w:pPr>
-        <w:pStyle w:val="PargrafodaLista"/>
-        <w:numPr>
-          <w:ilvl w:val="0"/>
-          <w:numId w:val="10"/>
-        </w:numPr>
-        <w:autoSpaceDE w:val="0"/>
-        <w:autoSpaceDN w:val="0"/>
-        <w:adjustRightInd w:val="0"/>
-        <w:spacing w:after="0" w:line="240" w:lineRule="auto"/>
-        <w:jc w:val="both"/>
-        <w:rPr>
-          <w:rFonts w:ascii="Times New Roman" w:hAnsi="Times New Roman" w:cs="Times New Roman"/>
-          <w:b/>
-          <w:sz w:val="24"/>
-          <w:szCs w:val="24"/>
-        </w:rPr>
-      </w:pPr>
-      <w:r>
-        <w:rPr>
-          <w:rFonts w:ascii="Times New Roman" w:hAnsi="Times New Roman" w:cs="Times New Roman"/>
-          <w:sz w:val="24"/>
-          <w:szCs w:val="24"/>
-        </w:rPr>
-        <w:t xml:space="preserve">Poderão realizar a reserva </w:t>
-      </w:r>
-      <w:r>
-        <w:rPr>
-          <w:rFonts w:ascii="Times New Roman" w:hAnsi="Times New Roman" w:cs="Times New Roman"/>
-          <w:sz w:val="24"/>
-          <w:szCs w:val="24"/>
-        </w:rPr>
-        <w:t xml:space="preserve">somente </w:t>
-      </w:r>
-      <w:r>
-        <w:rPr>
-          <w:rFonts w:ascii="Times New Roman" w:hAnsi="Times New Roman" w:cs="Times New Roman"/>
-          <w:sz w:val="24"/>
-          <w:szCs w:val="24"/>
-        </w:rPr>
-        <w:t xml:space="preserve">de </w:t>
-      </w:r>
-      <w:r>
-        <w:rPr>
-          <w:rFonts w:ascii="Times New Roman" w:hAnsi="Times New Roman" w:cs="Times New Roman"/>
-          <w:sz w:val="24"/>
-          <w:szCs w:val="24"/>
-        </w:rPr>
-        <w:t>sala</w:t>
-      </w:r>
-      <w:r>
-        <w:rPr>
-          <w:rFonts w:ascii="Times New Roman" w:hAnsi="Times New Roman" w:cs="Times New Roman"/>
-          <w:sz w:val="24"/>
-          <w:szCs w:val="24"/>
-        </w:rPr>
-        <w:t>s</w:t>
-      </w:r>
-      <w:r>
-        <w:rPr>
-          <w:rFonts w:ascii="Times New Roman" w:hAnsi="Times New Roman" w:cs="Times New Roman"/>
-          <w:sz w:val="24"/>
-          <w:szCs w:val="24"/>
-        </w:rPr>
-        <w:t xml:space="preserve"> didática</w:t>
-      </w:r>
-      <w:r>
-        <w:rPr>
-          <w:rFonts w:ascii="Times New Roman" w:hAnsi="Times New Roman" w:cs="Times New Roman"/>
-          <w:sz w:val="24"/>
-          <w:szCs w:val="24"/>
-        </w:rPr>
-        <w:t>s;</w:t>
-      </w:r>
-    </w:p>
-    <w:p>
-      <w:pPr>
-        <w:autoSpaceDE w:val="0"/>
-        <w:autoSpaceDN w:val="0"/>
-        <w:adjustRightInd w:val="0"/>
-        <w:ind w:left="708"/>
-        <w:jc w:val="both"/>
-        <w:rPr>
-          <w:rFonts w:ascii="Times New Roman" w:hAnsi="Times New Roman" w:cs="Times New Roman"/>
-          <w:b/>
-          <w:sz w:val="24"/>
-        </w:rPr>
-      </w:pPr>
-      <w:r>
-        <w:rPr>
-          <w:rFonts w:ascii="Times New Roman" w:hAnsi="Times New Roman" w:cs="Times New Roman"/>
-          <w:b/>
-          <w:sz w:val="24"/>
-        </w:rPr>
-        <w:t xml:space="preserve"> </w:t>
-      </w:r>
-      <w:r>
-        <w:rPr>
-          <w:rFonts w:ascii="Times New Roman" w:hAnsi="Times New Roman" w:cs="Times New Roman"/>
-          <w:b/>
-          <w:sz w:val="24"/>
-        </w:rPr>
-        <w:t>Servidores:</w:t>
-      </w:r>
-    </w:p>
-    <w:p>
-      <w:pPr>
-        <w:pStyle w:val="PargrafodaLista"/>
-        <w:numPr>
-          <w:ilvl w:val="0"/>
-          <w:numId w:val="10"/>
-        </w:numPr>
-        <w:autoSpaceDE w:val="0"/>
-        <w:autoSpaceDN w:val="0"/>
-        <w:adjustRightInd w:val="0"/>
-        <w:spacing w:after="0" w:line="240" w:lineRule="auto"/>
-        <w:jc w:val="both"/>
-        <w:rPr>
-          <w:rFonts w:ascii="Times New Roman" w:hAnsi="Times New Roman" w:cs="Times New Roman"/>
-          <w:b/>
-          <w:sz w:val="24"/>
-          <w:szCs w:val="24"/>
-        </w:rPr>
-      </w:pPr>
-      <w:r>
-        <w:rPr>
-          <w:rFonts w:ascii="Times New Roman" w:hAnsi="Times New Roman" w:cs="Times New Roman"/>
-          <w:sz w:val="24"/>
-          <w:szCs w:val="24"/>
-        </w:rPr>
-        <w:t xml:space="preserve">Poderão realizar reservas de diferentes tipos </w:t>
-      </w:r>
-      <w:r>
-        <w:rPr>
-          <w:rFonts w:ascii="Times New Roman" w:hAnsi="Times New Roman" w:cs="Times New Roman"/>
-          <w:sz w:val="24"/>
-          <w:szCs w:val="24"/>
-        </w:rPr>
-        <w:t>de sala</w:t>
-      </w:r>
-      <w:r>
-        <w:rPr>
-          <w:rFonts w:ascii="Times New Roman" w:hAnsi="Times New Roman" w:cs="Times New Roman"/>
-          <w:sz w:val="24"/>
-          <w:szCs w:val="24"/>
-        </w:rPr>
-        <w:t xml:space="preserve"> tais como: </w:t>
-      </w:r>
-      <w:r>
-        <w:rPr>
-          <w:rFonts w:ascii="Times New Roman" w:hAnsi="Times New Roman" w:cs="Times New Roman"/>
-          <w:sz w:val="24"/>
-          <w:szCs w:val="24"/>
-        </w:rPr>
-        <w:t>didática, laboratórios ou auditório</w:t>
-      </w:r>
-      <w:r>
-        <w:rPr>
-          <w:rFonts w:ascii="Times New Roman" w:hAnsi="Times New Roman" w:cs="Times New Roman"/>
-          <w:sz w:val="24"/>
-          <w:szCs w:val="24"/>
-        </w:rPr>
-        <w:t>;</w:t>
-      </w:r>
-    </w:p>
-    <w:p>
-      <w:pPr>
-        <w:autoSpaceDE w:val="0"/>
-        <w:autoSpaceDN w:val="0"/>
-        <w:adjustRightInd w:val="0"/>
-        <w:ind w:left="708"/>
-        <w:jc w:val="both"/>
-        <w:rPr>
-          <w:rFonts w:ascii="Times New Roman" w:hAnsi="Times New Roman" w:cs="Times New Roman"/>
-          <w:b/>
-          <w:sz w:val="24"/>
-        </w:rPr>
-      </w:pPr>
-      <w:r>
-        <w:rPr>
-          <w:rFonts w:ascii="Times New Roman" w:hAnsi="Times New Roman" w:cs="Times New Roman"/>
-          <w:b/>
-          <w:sz w:val="24"/>
-        </w:rPr>
-        <w:t>Professores:</w:t>
-      </w:r>
-    </w:p>
-    <w:p>
-      <w:pPr>
-        <w:pStyle w:val="PargrafodaLista"/>
-        <w:numPr>
-          <w:ilvl w:val="0"/>
-          <w:numId w:val="10"/>
-        </w:numPr>
-        <w:autoSpaceDE w:val="0"/>
-        <w:autoSpaceDN w:val="0"/>
-        <w:adjustRightInd w:val="0"/>
-        <w:spacing w:after="0" w:line="240" w:lineRule="auto"/>
-        <w:jc w:val="both"/>
-        <w:rPr>
-          <w:rFonts w:ascii="Times New Roman" w:hAnsi="Times New Roman" w:cs="Times New Roman"/>
-          <w:sz w:val="24"/>
-          <w:szCs w:val="24"/>
-        </w:rPr>
-      </w:pPr>
-      <w:r>
-        <w:rPr>
-          <w:rFonts w:ascii="Times New Roman" w:hAnsi="Times New Roman" w:cs="Times New Roman"/>
-          <w:sz w:val="24"/>
-          <w:szCs w:val="24"/>
-        </w:rPr>
-        <w:t>Poderão realizar reservas de diferentes tipos de sala tais como: didática, laboratórios ou auditório</w:t>
-      </w:r>
-      <w:r>
-        <w:rPr>
-          <w:rFonts w:ascii="Times New Roman" w:hAnsi="Times New Roman" w:cs="Times New Roman"/>
-          <w:sz w:val="24"/>
-          <w:szCs w:val="24"/>
-        </w:rPr>
-        <w:t xml:space="preserve"> assim como os servidores, porém por um espaço de tempo maior;</w:t>
+        <w:t xml:space="preserve">- </w:t>
+      </w:r>
+      <w:r>
+        <w:rPr>
+          <w:rFonts w:ascii="Times New Roman" w:hAnsi="Times New Roman" w:cs="Times New Roman"/>
+          <w:sz w:val="24"/>
+          <w:lang w:bidi="hi-IN"/>
+        </w:rPr>
+        <w:t>G</w:t>
+      </w:r>
+      <w:r>
+        <w:rPr>
+          <w:rFonts w:ascii="Times New Roman" w:hAnsi="Times New Roman" w:cs="Times New Roman"/>
+          <w:sz w:val="24"/>
+          <w:lang w:bidi="hi-IN"/>
+        </w:rPr>
+        <w:t>erenciar as reservas de sala</w:t>
+      </w:r>
+      <w:bookmarkStart w:id="67" w:name="_Toc349224255"/>
+      <w:bookmarkStart w:id="68" w:name="_Toc349035434"/>
+      <w:bookmarkStart w:id="69" w:name="_Toc348941384"/>
+      <w:bookmarkStart w:id="70" w:name="_Toc347741293"/>
+      <w:bookmarkStart w:id="71" w:name="_Toc347730745"/>
+      <w:bookmarkStart w:id="72" w:name="_Toc348711507"/>
+      <w:bookmarkStart w:id="73" w:name="_Toc348711846"/>
+      <w:bookmarkStart w:id="74" w:name="_Toc353436328"/>
+      <w:r>
+        <w:rPr>
+          <w:rFonts w:ascii="Times New Roman" w:hAnsi="Times New Roman" w:cs="Times New Roman"/>
+          <w:sz w:val="24"/>
+          <w:lang w:bidi="hi-IN"/>
+        </w:rPr>
+        <w:t xml:space="preserve"> e consultar horários.</w:t>
       </w:r>
     </w:p>
     <w:p>
@@ -1958,41 +1902,41 @@
           <w:szCs w:val="24"/>
         </w:rPr>
       </w:pPr>
-      <w:bookmarkStart w:id="78" w:name="__RefHeading__27_117254275"/>
-      <w:bookmarkStart w:id="79" w:name="_Toc349224256"/>
-      <w:bookmarkStart w:id="80" w:name="_Toc349035435"/>
-      <w:bookmarkStart w:id="81" w:name="_Toc348941385"/>
-      <w:bookmarkStart w:id="82" w:name="_Toc347741294"/>
-      <w:bookmarkStart w:id="83" w:name="_Toc347730746"/>
-      <w:bookmarkStart w:id="84" w:name="_Toc348711508"/>
-      <w:bookmarkStart w:id="85" w:name="_Toc348711847"/>
-      <w:bookmarkStart w:id="86" w:name="_Toc353436329"/>
+      <w:bookmarkStart w:id="75" w:name="__RefHeading__27_117254275"/>
+      <w:bookmarkStart w:id="76" w:name="_Toc349224256"/>
+      <w:bookmarkStart w:id="77" w:name="_Toc349035435"/>
+      <w:bookmarkStart w:id="78" w:name="_Toc348941385"/>
+      <w:bookmarkStart w:id="79" w:name="_Toc347741294"/>
+      <w:bookmarkStart w:id="80" w:name="_Toc347730746"/>
+      <w:bookmarkStart w:id="81" w:name="_Toc348711508"/>
+      <w:bookmarkStart w:id="82" w:name="_Toc348711847"/>
+      <w:bookmarkStart w:id="83" w:name="_Toc353436329"/>
+      <w:bookmarkEnd w:id="67"/>
+      <w:bookmarkEnd w:id="68"/>
+      <w:bookmarkEnd w:id="69"/>
       <w:bookmarkEnd w:id="70"/>
       <w:bookmarkEnd w:id="71"/>
       <w:bookmarkEnd w:id="72"/>
       <w:bookmarkEnd w:id="73"/>
       <w:bookmarkEnd w:id="74"/>
       <w:bookmarkEnd w:id="75"/>
+      <w:r>
+        <w:rPr>
+          <w:rFonts w:ascii="Times New Roman" w:hAnsi="Times New Roman"/>
+          <w:sz w:val="24"/>
+          <w:szCs w:val="24"/>
+        </w:rPr>
+        <w:lastRenderedPageBreak/>
+        <w:t xml:space="preserve">Diagrama de Caso de Uso - Sistema </w:t>
+      </w:r>
       <w:bookmarkEnd w:id="76"/>
       <w:bookmarkEnd w:id="77"/>
       <w:bookmarkEnd w:id="78"/>
-      <w:r>
-        <w:rPr>
-          <w:rFonts w:ascii="Times New Roman" w:hAnsi="Times New Roman"/>
-          <w:sz w:val="24"/>
-          <w:szCs w:val="24"/>
-        </w:rPr>
-        <w:lastRenderedPageBreak/>
-        <w:t xml:space="preserve">Diagrama de Caso de Uso - Sistema </w:t>
-      </w:r>
       <w:bookmarkEnd w:id="79"/>
       <w:bookmarkEnd w:id="80"/>
       <w:bookmarkEnd w:id="81"/>
       <w:bookmarkEnd w:id="82"/>
       <w:bookmarkEnd w:id="83"/>
-      <w:bookmarkEnd w:id="84"/>
-      <w:bookmarkEnd w:id="85"/>
-      <w:bookmarkEnd w:id="86"/>
       <w:r>
         <w:rPr>
           <w:rFonts w:ascii="Times New Roman" w:hAnsi="Times New Roman"/>
@@ -2041,10 +1985,10 @@
           <w:lang w:eastAsia="pt-BR"/>
         </w:rPr>
         <w:drawing>
-          <wp:inline distT="0" distB="0" distL="0" distR="0" wp14:anchorId="794D0E2B" wp14:editId="1C258CFF">
-            <wp:extent cx="5943600" cy="3924300"/>
-            <wp:effectExtent l="0" t="0" r="0" b="0"/>
-            <wp:docPr id="4" name="Imagem 4"/>
+          <wp:inline distT="0" distB="0" distL="0" distR="0" wp14:anchorId="3E013E9E" wp14:editId="50CC10E9">
+            <wp:extent cx="6038850" cy="4829175"/>
+            <wp:effectExtent l="0" t="0" r="0" b="9525"/>
+            <wp:docPr id="1" name="Imagem 1"/>
             <wp:cNvGraphicFramePr>
               <a:graphicFrameLocks xmlns:a="http://schemas.openxmlformats.org/drawingml/2006/main" noChangeAspect="1"/>
             </wp:cNvGraphicFramePr>
@@ -2070,7 +2014,7 @@
                   <pic:spPr>
                     <a:xfrm>
                       <a:off x="0" y="0"/>
-                      <a:ext cx="5941060" cy="3922623"/>
+                      <a:ext cx="6038850" cy="4829175"/>
                     </a:xfrm>
                     <a:prstGeom prst="rect">
                       <a:avLst/>
@@ -2164,7 +2108,7 @@
           <w:sz w:val="24"/>
           <w:szCs w:val="24"/>
         </w:rPr>
-        <w:t>Gerenciar Turma</w:t>
+        <w:t>Gerenciar Disciplina</w:t>
       </w:r>
     </w:p>
     <w:p>
@@ -2221,7 +2165,23 @@
           <w:sz w:val="24"/>
           <w:szCs w:val="24"/>
         </w:rPr>
-        <w:t xml:space="preserve"> alteração e remoção de uma turma.</w:t>
+        <w:t xml:space="preserve"> alteração e remoção de uma </w:t>
+      </w:r>
+      <w:r>
+        <w:rPr>
+          <w:rFonts w:ascii="Times New Roman" w:hAnsi="Times New Roman" w:cs="Times New Roman"/>
+          <w:sz w:val="24"/>
+          <w:szCs w:val="24"/>
+        </w:rPr>
+        <w:t>disciplina</w:t>
+      </w:r>
+      <w:r>
+        <w:rPr>
+          <w:rFonts w:ascii="Times New Roman" w:hAnsi="Times New Roman" w:cs="Times New Roman"/>
+          <w:sz w:val="24"/>
+          <w:szCs w:val="24"/>
+        </w:rPr>
+        <w:t>.</w:t>
       </w:r>
     </w:p>
     <w:p>
@@ -2285,7 +2245,39 @@
           <w:sz w:val="24"/>
           <w:szCs w:val="24"/>
         </w:rPr>
-        <w:t>O administrador gerenciará o controle de Turmas cadastrando, consultando, alterando e excluindo Turmas.</w:t>
+        <w:t xml:space="preserve">O administrador gerenciará o controle de </w:t>
+      </w:r>
+      <w:r>
+        <w:rPr>
+          <w:rFonts w:ascii="Times New Roman" w:hAnsi="Times New Roman" w:cs="Times New Roman"/>
+          <w:sz w:val="24"/>
+          <w:szCs w:val="24"/>
+        </w:rPr>
+        <w:t>disciplina</w:t>
+      </w:r>
+      <w:r>
+        <w:rPr>
+          <w:rFonts w:ascii="Times New Roman" w:hAnsi="Times New Roman" w:cs="Times New Roman"/>
+          <w:sz w:val="24"/>
+          <w:szCs w:val="24"/>
+        </w:rPr>
+        <w:t xml:space="preserve">s cadastrando, consultando, alterando e excluindo </w:t>
+      </w:r>
+      <w:r>
+        <w:rPr>
+          <w:rFonts w:ascii="Times New Roman" w:hAnsi="Times New Roman" w:cs="Times New Roman"/>
+          <w:sz w:val="24"/>
+          <w:szCs w:val="24"/>
+        </w:rPr>
+        <w:t>disciplina</w:t>
+      </w:r>
+      <w:r>
+        <w:rPr>
+          <w:rFonts w:ascii="Times New Roman" w:hAnsi="Times New Roman" w:cs="Times New Roman"/>
+          <w:sz w:val="24"/>
+          <w:szCs w:val="24"/>
+        </w:rPr>
+        <w:t>s.</w:t>
       </w:r>
     </w:p>
     <w:p>
@@ -2417,7 +2409,15 @@
           <w:sz w:val="24"/>
           <w:szCs w:val="24"/>
         </w:rPr>
-        <w:t>Para realizar uma consulta, alteração ou remoção de uma determinada turma</w:t>
+        <w:t xml:space="preserve">Para realizar uma consulta, alteração ou remoção de uma determinada </w:t>
+      </w:r>
+      <w:r>
+        <w:rPr>
+          <w:rFonts w:ascii="Times New Roman" w:hAnsi="Times New Roman" w:cs="Times New Roman"/>
+          <w:sz w:val="24"/>
+          <w:szCs w:val="24"/>
+        </w:rPr>
+        <w:t>disciplina</w:t>
       </w:r>
       <w:r>
         <w:rPr>
@@ -2482,7 +2482,15 @@
           <w:sz w:val="24"/>
           <w:szCs w:val="24"/>
         </w:rPr>
-        <w:t>referente ao gerenciamento de turma</w:t>
+        <w:t xml:space="preserve">referente ao gerenciamento de </w:t>
+      </w:r>
+      <w:r>
+        <w:rPr>
+          <w:rFonts w:ascii="Times New Roman" w:hAnsi="Times New Roman" w:cs="Times New Roman"/>
+          <w:sz w:val="24"/>
+          <w:szCs w:val="24"/>
+        </w:rPr>
+        <w:t>disciplina</w:t>
       </w:r>
       <w:r>
         <w:rPr>
@@ -2533,7 +2541,23 @@
           <w:sz w:val="24"/>
           <w:szCs w:val="24"/>
         </w:rPr>
-        <w:t xml:space="preserve">gerenciamento de turma onde o administrador terá as opções de </w:t>
+        <w:t xml:space="preserve">gerenciamento de </w:t>
+      </w:r>
+      <w:r>
+        <w:rPr>
+          <w:rFonts w:ascii="Times New Roman" w:hAnsi="Times New Roman" w:cs="Times New Roman"/>
+          <w:sz w:val="24"/>
+          <w:szCs w:val="24"/>
+        </w:rPr>
+        <w:t>disciplina</w:t>
+      </w:r>
+      <w:r>
+        <w:rPr>
+          <w:rFonts w:ascii="Times New Roman" w:hAnsi="Times New Roman" w:cs="Times New Roman"/>
+          <w:sz w:val="24"/>
+          <w:szCs w:val="24"/>
+        </w:rPr>
+        <w:t xml:space="preserve"> onde o administrador terá as opções de </w:t>
       </w:r>
       <w:r>
         <w:rPr>
@@ -2601,7 +2625,23 @@
           <w:sz w:val="24"/>
           <w:szCs w:val="24"/>
         </w:rPr>
-        <w:t xml:space="preserve"> de turma e o </w:t>
+        <w:t xml:space="preserve"> de </w:t>
+      </w:r>
+      <w:r>
+        <w:rPr>
+          <w:rFonts w:ascii="Times New Roman" w:hAnsi="Times New Roman" w:cs="Times New Roman"/>
+          <w:sz w:val="24"/>
+          <w:szCs w:val="24"/>
+        </w:rPr>
+        <w:t>disciplina</w:t>
+      </w:r>
+      <w:r>
+        <w:rPr>
+          <w:rFonts w:ascii="Times New Roman" w:hAnsi="Times New Roman" w:cs="Times New Roman"/>
+          <w:sz w:val="24"/>
+          <w:szCs w:val="24"/>
+        </w:rPr>
+        <w:t xml:space="preserve"> e o </w:t>
       </w:r>
       <w:r>
         <w:rPr>
@@ -2751,7 +2791,41 @@
           <w:sz w:val="24"/>
           <w:szCs w:val="24"/>
         </w:rPr>
-        <w:t>cadastrar turma ele seguirá os passos:</w:t>
+        <w:t xml:space="preserve">cadastrar </w:t>
+      </w:r>
+      <w:r>
+        <w:rPr>
+          <w:rFonts w:ascii="Times New Roman" w:hAnsi="Times New Roman" w:cs="Times New Roman"/>
+          <w:sz w:val="24"/>
+          <w:szCs w:val="24"/>
+        </w:rPr>
+        <w:t>disciplina</w:t>
+      </w:r>
+      <w:r>
+        <w:rPr>
+          <w:rFonts w:ascii="Times New Roman" w:hAnsi="Times New Roman" w:cs="Times New Roman"/>
+          <w:sz w:val="24"/>
+          <w:szCs w:val="24"/>
+        </w:rPr>
+        <w:t xml:space="preserve"> ele seguirá os </w:t>
+      </w:r>
+      <w:proofErr w:type="gramStart"/>
+      <w:r>
+        <w:rPr>
+          <w:rFonts w:ascii="Times New Roman" w:hAnsi="Times New Roman" w:cs="Times New Roman"/>
+          <w:sz w:val="24"/>
+          <w:szCs w:val="24"/>
+        </w:rPr>
+        <w:t>passos</w:t>
+      </w:r>
+      <w:proofErr w:type="gramEnd"/>
+      <w:r>
+        <w:rPr>
+          <w:rFonts w:ascii="Times New Roman" w:hAnsi="Times New Roman" w:cs="Times New Roman"/>
+          <w:sz w:val="24"/>
+          <w:szCs w:val="24"/>
+        </w:rPr>
+        <w:t>:</w:t>
       </w:r>
     </w:p>
     <w:p>
@@ -2773,7 +2847,21 @@
           <w:rFonts w:ascii="Times New Roman" w:hAnsi="Times New Roman" w:cs="Times New Roman"/>
           <w:color w:val="auto"/>
         </w:rPr>
-        <w:t>O sistema apresenta o formulário apropriado para cadastro de turma.</w:t>
+        <w:t xml:space="preserve">O sistema apresenta o formulário apropriado para cadastro de </w:t>
+      </w:r>
+      <w:r>
+        <w:rPr>
+          <w:rFonts w:ascii="Times New Roman" w:hAnsi="Times New Roman" w:cs="Times New Roman"/>
+          <w:color w:val="auto"/>
+        </w:rPr>
+        <w:t>disciplina</w:t>
+      </w:r>
+      <w:r>
+        <w:rPr>
+          <w:rFonts w:ascii="Times New Roman" w:hAnsi="Times New Roman" w:cs="Times New Roman"/>
+          <w:color w:val="auto"/>
+        </w:rPr>
+        <w:t>.</w:t>
       </w:r>
     </w:p>
     <w:p>
@@ -2943,7 +3031,15 @@
           <w:sz w:val="24"/>
           <w:szCs w:val="24"/>
         </w:rPr>
-        <w:t>turma se encerra.</w:t>
+        <w:t>disciplina</w:t>
+      </w:r>
+      <w:r>
+        <w:rPr>
+          <w:rFonts w:ascii="Times New Roman" w:hAnsi="Times New Roman" w:cs="Times New Roman"/>
+          <w:sz w:val="24"/>
+          <w:szCs w:val="24"/>
+        </w:rPr>
+        <w:t xml:space="preserve"> se encerra.</w:t>
       </w:r>
     </w:p>
     <w:p>
@@ -2984,7 +3080,23 @@
           <w:sz w:val="24"/>
           <w:szCs w:val="24"/>
         </w:rPr>
-        <w:t>Se no fluxo principal o administrador escolher a opção consultar turma ele seguirá os passos:</w:t>
+        <w:t xml:space="preserve">Se no fluxo principal o administrador escolher a opção consultar </w:t>
+      </w:r>
+      <w:r>
+        <w:rPr>
+          <w:rFonts w:ascii="Times New Roman" w:hAnsi="Times New Roman" w:cs="Times New Roman"/>
+          <w:sz w:val="24"/>
+          <w:szCs w:val="24"/>
+        </w:rPr>
+        <w:t>disciplina</w:t>
+      </w:r>
+      <w:r>
+        <w:rPr>
+          <w:rFonts w:ascii="Times New Roman" w:hAnsi="Times New Roman" w:cs="Times New Roman"/>
+          <w:sz w:val="24"/>
+          <w:szCs w:val="24"/>
+        </w:rPr>
+        <w:t xml:space="preserve"> ele seguirá os passos:</w:t>
       </w:r>
     </w:p>
     <w:p>
@@ -3009,7 +3121,27 @@
           <w:bCs/>
           <w:color w:val="auto"/>
         </w:rPr>
-        <w:t>O sistema apresenta uma lista de todas as turmas cadastradas no sistema.</w:t>
+        <w:t xml:space="preserve">O sistema apresenta uma lista de todas as </w:t>
+      </w:r>
+      <w:r>
+        <w:rPr>
+          <w:rStyle w:val="StrongEmphasis"/>
+          <w:rFonts w:ascii="Times New Roman" w:hAnsi="Times New Roman" w:cs="Times New Roman"/>
+          <w:b w:val="0"/>
+          <w:bCs/>
+          <w:color w:val="auto"/>
+        </w:rPr>
+        <w:t>disciplina</w:t>
+      </w:r>
+      <w:r>
+        <w:rPr>
+          <w:rStyle w:val="StrongEmphasis"/>
+          <w:rFonts w:ascii="Times New Roman" w:hAnsi="Times New Roman" w:cs="Times New Roman"/>
+          <w:b w:val="0"/>
+          <w:bCs/>
+          <w:color w:val="auto"/>
+        </w:rPr>
+        <w:t>s cadastradas no sistema.</w:t>
       </w:r>
     </w:p>
     <w:p>
@@ -3034,7 +3166,27 @@
           <w:bCs/>
           <w:color w:val="auto"/>
         </w:rPr>
-        <w:t>O administrador deseja consultar por uma turma especifica.</w:t>
+        <w:t xml:space="preserve">O administrador deseja consultar por uma </w:t>
+      </w:r>
+      <w:r>
+        <w:rPr>
+          <w:rStyle w:val="StrongEmphasis"/>
+          <w:rFonts w:ascii="Times New Roman" w:hAnsi="Times New Roman" w:cs="Times New Roman"/>
+          <w:b w:val="0"/>
+          <w:bCs/>
+          <w:color w:val="auto"/>
+        </w:rPr>
+        <w:t>disciplina</w:t>
+      </w:r>
+      <w:r>
+        <w:rPr>
+          <w:rStyle w:val="StrongEmphasis"/>
+          <w:rFonts w:ascii="Times New Roman" w:hAnsi="Times New Roman" w:cs="Times New Roman"/>
+          <w:b w:val="0"/>
+          <w:bCs/>
+          <w:color w:val="auto"/>
+        </w:rPr>
+        <w:t xml:space="preserve"> especifica.</w:t>
       </w:r>
     </w:p>
     <w:p>
@@ -3059,7 +3211,17 @@
           <w:bCs/>
           <w:color w:val="auto"/>
         </w:rPr>
-        <w:t>Turma não cadastrada.</w:t>
+        <w:t>Disciplina</w:t>
+      </w:r>
+      <w:r>
+        <w:rPr>
+          <w:rStyle w:val="StrongEmphasis"/>
+          <w:rFonts w:ascii="Times New Roman" w:hAnsi="Times New Roman" w:cs="Times New Roman"/>
+          <w:b w:val="0"/>
+          <w:bCs/>
+          <w:color w:val="auto"/>
+        </w:rPr>
+        <w:t xml:space="preserve"> não cadastrada.</w:t>
       </w:r>
     </w:p>
     <w:p>
@@ -3119,7 +3281,26 @@
           <w:color w:val="auto"/>
         </w:rPr>
         <w:tab/>
-        <w:t>Turma cadastrada.</w:t>
+      </w:r>
+      <w:r>
+        <w:rPr>
+          <w:rStyle w:val="StrongEmphasis"/>
+          <w:rFonts w:ascii="Times New Roman" w:hAnsi="Times New Roman" w:cs="Times New Roman"/>
+          <w:b w:val="0"/>
+          <w:bCs/>
+          <w:color w:val="auto"/>
+        </w:rPr>
+        <w:t>Disciplina</w:t>
+      </w:r>
+      <w:r>
+        <w:rPr>
+          <w:rStyle w:val="StrongEmphasis"/>
+          <w:rFonts w:ascii="Times New Roman" w:hAnsi="Times New Roman" w:cs="Times New Roman"/>
+          <w:b w:val="0"/>
+          <w:bCs/>
+          <w:color w:val="auto"/>
+        </w:rPr>
+        <w:t xml:space="preserve"> cadastrada.</w:t>
       </w:r>
     </w:p>
     <w:p>
@@ -3138,7 +3319,23 @@
           <w:sz w:val="24"/>
           <w:szCs w:val="24"/>
         </w:rPr>
-        <w:t>O sistema exibe a página de visualização de cadastro de turma.</w:t>
+        <w:t xml:space="preserve">O sistema exibe a página de visualização de cadastro de </w:t>
+      </w:r>
+      <w:r>
+        <w:rPr>
+          <w:rFonts w:ascii="Times New Roman" w:hAnsi="Times New Roman" w:cs="Times New Roman"/>
+          <w:sz w:val="24"/>
+          <w:szCs w:val="24"/>
+        </w:rPr>
+        <w:t>disciplina</w:t>
+      </w:r>
+      <w:r>
+        <w:rPr>
+          <w:rFonts w:ascii="Times New Roman" w:hAnsi="Times New Roman" w:cs="Times New Roman"/>
+          <w:sz w:val="24"/>
+          <w:szCs w:val="24"/>
+        </w:rPr>
+        <w:t>.</w:t>
       </w:r>
     </w:p>
     <w:p>
@@ -3157,7 +3354,23 @@
           <w:sz w:val="24"/>
           <w:szCs w:val="24"/>
         </w:rPr>
-        <w:t>O caso de uso consultar turma se encerra.</w:t>
+        <w:t xml:space="preserve">O caso de uso consultar </w:t>
+      </w:r>
+      <w:r>
+        <w:rPr>
+          <w:rFonts w:ascii="Times New Roman" w:hAnsi="Times New Roman" w:cs="Times New Roman"/>
+          <w:sz w:val="24"/>
+          <w:szCs w:val="24"/>
+        </w:rPr>
+        <w:t>disciplina</w:t>
+      </w:r>
+      <w:r>
+        <w:rPr>
+          <w:rFonts w:ascii="Times New Roman" w:hAnsi="Times New Roman" w:cs="Times New Roman"/>
+          <w:sz w:val="24"/>
+          <w:szCs w:val="24"/>
+        </w:rPr>
+        <w:t xml:space="preserve"> se encerra.</w:t>
       </w:r>
     </w:p>
     <w:p>
@@ -3197,7 +3410,23 @@
           <w:sz w:val="24"/>
           <w:szCs w:val="24"/>
         </w:rPr>
-        <w:t>Se no fluxo principal o administrador escolher a opção alterar turma ele seguirá os passos:</w:t>
+        <w:t xml:space="preserve">Se no fluxo principal o administrador escolher a opção alterar </w:t>
+      </w:r>
+      <w:r>
+        <w:rPr>
+          <w:rFonts w:ascii="Times New Roman" w:hAnsi="Times New Roman" w:cs="Times New Roman"/>
+          <w:sz w:val="24"/>
+          <w:szCs w:val="24"/>
+        </w:rPr>
+        <w:t>disciplina</w:t>
+      </w:r>
+      <w:r>
+        <w:rPr>
+          <w:rFonts w:ascii="Times New Roman" w:hAnsi="Times New Roman" w:cs="Times New Roman"/>
+          <w:sz w:val="24"/>
+          <w:szCs w:val="24"/>
+        </w:rPr>
+        <w:t xml:space="preserve"> ele seguirá os passos:</w:t>
       </w:r>
     </w:p>
     <w:p>
@@ -3216,7 +3445,21 @@
           <w:rFonts w:ascii="Times New Roman" w:hAnsi="Times New Roman" w:cs="Times New Roman"/>
           <w:color w:val="auto"/>
         </w:rPr>
-        <w:t>O sistema apresenta uma página igual à página de cadastro de turma, todavia o campo código se encontrará sem a possibilidade de edição.</w:t>
+        <w:t xml:space="preserve">O sistema apresenta uma página igual à página de cadastro de </w:t>
+      </w:r>
+      <w:r>
+        <w:rPr>
+          <w:rFonts w:ascii="Times New Roman" w:hAnsi="Times New Roman" w:cs="Times New Roman"/>
+          <w:color w:val="auto"/>
+        </w:rPr>
+        <w:t>disciplina</w:t>
+      </w:r>
+      <w:r>
+        <w:rPr>
+          <w:rFonts w:ascii="Times New Roman" w:hAnsi="Times New Roman" w:cs="Times New Roman"/>
+          <w:color w:val="auto"/>
+        </w:rPr>
+        <w:t>, todavia o campo código se encontrará sem a possibilidade de edição.</w:t>
       </w:r>
     </w:p>
     <w:p>
@@ -3356,7 +3599,23 @@
           <w:sz w:val="24"/>
           <w:szCs w:val="24"/>
         </w:rPr>
-        <w:t>O caso de uso alterar turma se encerra.</w:t>
+        <w:t xml:space="preserve">O caso de uso alterar </w:t>
+      </w:r>
+      <w:r>
+        <w:rPr>
+          <w:rFonts w:ascii="Times New Roman" w:hAnsi="Times New Roman" w:cs="Times New Roman"/>
+          <w:sz w:val="24"/>
+          <w:szCs w:val="24"/>
+        </w:rPr>
+        <w:t>disciplina</w:t>
+      </w:r>
+      <w:r>
+        <w:rPr>
+          <w:rFonts w:ascii="Times New Roman" w:hAnsi="Times New Roman" w:cs="Times New Roman"/>
+          <w:sz w:val="24"/>
+          <w:szCs w:val="24"/>
+        </w:rPr>
+        <w:t xml:space="preserve"> se encerra.</w:t>
       </w:r>
     </w:p>
     <w:p>
@@ -3396,7 +3655,23 @@
           <w:sz w:val="24"/>
           <w:szCs w:val="24"/>
         </w:rPr>
-        <w:t>Se no fluxo principal o administrador escolher a opção excluir turma ele seguirá os passos:</w:t>
+        <w:t xml:space="preserve">Se no fluxo principal o administrador escolher a opção excluir </w:t>
+      </w:r>
+      <w:r>
+        <w:rPr>
+          <w:rFonts w:ascii="Times New Roman" w:hAnsi="Times New Roman" w:cs="Times New Roman"/>
+          <w:sz w:val="24"/>
+          <w:szCs w:val="24"/>
+        </w:rPr>
+        <w:t>disciplina</w:t>
+      </w:r>
+      <w:r>
+        <w:rPr>
+          <w:rFonts w:ascii="Times New Roman" w:hAnsi="Times New Roman" w:cs="Times New Roman"/>
+          <w:sz w:val="24"/>
+          <w:szCs w:val="24"/>
+        </w:rPr>
+        <w:t xml:space="preserve"> ele seguirá os passos:</w:t>
       </w:r>
     </w:p>
     <w:p>
@@ -3418,7 +3693,35 @@
           <w:rFonts w:ascii="Times New Roman" w:hAnsi="Times New Roman" w:cs="Times New Roman"/>
           <w:color w:val="auto"/>
         </w:rPr>
-        <w:t>O sistema apresenta página de consulta de turma com uma lista das turmas cadastradas para o administrador escolher qual remover.</w:t>
+        <w:t xml:space="preserve">O sistema apresenta página de consulta de </w:t>
+      </w:r>
+      <w:r>
+        <w:rPr>
+          <w:rFonts w:ascii="Times New Roman" w:hAnsi="Times New Roman" w:cs="Times New Roman"/>
+          <w:color w:val="auto"/>
+        </w:rPr>
+        <w:t>disciplina</w:t>
+      </w:r>
+      <w:r>
+        <w:rPr>
+          <w:rFonts w:ascii="Times New Roman" w:hAnsi="Times New Roman" w:cs="Times New Roman"/>
+          <w:color w:val="auto"/>
+        </w:rPr>
+        <w:t xml:space="preserve"> com uma lista das </w:t>
+      </w:r>
+      <w:r>
+        <w:rPr>
+          <w:rFonts w:ascii="Times New Roman" w:hAnsi="Times New Roman" w:cs="Times New Roman"/>
+          <w:color w:val="auto"/>
+        </w:rPr>
+        <w:t>disciplina</w:t>
+      </w:r>
+      <w:r>
+        <w:rPr>
+          <w:rFonts w:ascii="Times New Roman" w:hAnsi="Times New Roman" w:cs="Times New Roman"/>
+          <w:color w:val="auto"/>
+        </w:rPr>
+        <w:t>s cadastradas para o administrador escolher qual remover.</w:t>
       </w:r>
     </w:p>
     <w:p>
@@ -3440,7 +3743,21 @@
           <w:rFonts w:ascii="Times New Roman" w:hAnsi="Times New Roman" w:cs="Times New Roman"/>
           <w:color w:val="auto"/>
         </w:rPr>
-        <w:t>O administrador escolhe a turma a ser removida.</w:t>
+        <w:t xml:space="preserve">O administrador escolhe a </w:t>
+      </w:r>
+      <w:r>
+        <w:rPr>
+          <w:rFonts w:ascii="Times New Roman" w:hAnsi="Times New Roman" w:cs="Times New Roman"/>
+          <w:color w:val="auto"/>
+        </w:rPr>
+        <w:t>disciplina</w:t>
+      </w:r>
+      <w:r>
+        <w:rPr>
+          <w:rFonts w:ascii="Times New Roman" w:hAnsi="Times New Roman" w:cs="Times New Roman"/>
+          <w:color w:val="auto"/>
+        </w:rPr>
+        <w:t xml:space="preserve"> a ser removida.</w:t>
       </w:r>
     </w:p>
     <w:p>
@@ -3498,7 +3815,23 @@
           <w:sz w:val="24"/>
           <w:szCs w:val="24"/>
         </w:rPr>
-        <w:t>O caso de uso remover turma se encerra.</w:t>
+        <w:t xml:space="preserve">O caso de uso remover </w:t>
+      </w:r>
+      <w:r>
+        <w:rPr>
+          <w:rFonts w:ascii="Times New Roman" w:hAnsi="Times New Roman" w:cs="Times New Roman"/>
+          <w:sz w:val="24"/>
+          <w:szCs w:val="24"/>
+        </w:rPr>
+        <w:t>disciplina</w:t>
+      </w:r>
+      <w:r>
+        <w:rPr>
+          <w:rFonts w:ascii="Times New Roman" w:hAnsi="Times New Roman" w:cs="Times New Roman"/>
+          <w:sz w:val="24"/>
+          <w:szCs w:val="24"/>
+        </w:rPr>
+        <w:t xml:space="preserve"> se encerra.</w:t>
       </w:r>
     </w:p>
     <w:p>
@@ -3543,7 +3876,23 @@
           <w:sz w:val="24"/>
           <w:szCs w:val="24"/>
         </w:rPr>
-        <w:t>A turma foi cadastrada</w:t>
+        <w:t xml:space="preserve">A </w:t>
+      </w:r>
+      <w:r>
+        <w:rPr>
+          <w:rFonts w:ascii="Times New Roman" w:hAnsi="Times New Roman" w:cs="Times New Roman"/>
+          <w:sz w:val="24"/>
+          <w:szCs w:val="24"/>
+        </w:rPr>
+        <w:t>disciplina</w:t>
+      </w:r>
+      <w:r>
+        <w:rPr>
+          <w:rFonts w:ascii="Times New Roman" w:hAnsi="Times New Roman" w:cs="Times New Roman"/>
+          <w:sz w:val="24"/>
+          <w:szCs w:val="24"/>
+        </w:rPr>
+        <w:t xml:space="preserve"> foi cadastrada</w:t>
       </w:r>
     </w:p>
     <w:p>
@@ -3566,7 +3915,21 @@
           <w:rFonts w:ascii="Times New Roman" w:hAnsi="Times New Roman" w:cs="Times New Roman"/>
           <w:sz w:val="24"/>
         </w:rPr>
-        <w:t>da turma são devidamente armazenados</w:t>
+        <w:t xml:space="preserve">da </w:t>
+      </w:r>
+      <w:r>
+        <w:rPr>
+          <w:rFonts w:ascii="Times New Roman" w:hAnsi="Times New Roman" w:cs="Times New Roman"/>
+          <w:sz w:val="24"/>
+        </w:rPr>
+        <w:t>disciplina</w:t>
+      </w:r>
+      <w:r>
+        <w:rPr>
+          <w:rFonts w:ascii="Times New Roman" w:hAnsi="Times New Roman" w:cs="Times New Roman"/>
+          <w:sz w:val="24"/>
+        </w:rPr>
+        <w:t xml:space="preserve"> são devidamente armazenados</w:t>
       </w:r>
       <w:r>
         <w:rPr>
@@ -3618,7 +3981,21 @@
           <w:rFonts w:ascii="Times New Roman" w:hAnsi="Times New Roman" w:cs="Times New Roman"/>
           <w:sz w:val="24"/>
         </w:rPr>
-        <w:t xml:space="preserve">da turma são devidamente </w:t>
+        <w:t xml:space="preserve">da </w:t>
+      </w:r>
+      <w:r>
+        <w:rPr>
+          <w:rFonts w:ascii="Times New Roman" w:hAnsi="Times New Roman" w:cs="Times New Roman"/>
+          <w:sz w:val="24"/>
+        </w:rPr>
+        <w:t>disciplina</w:t>
+      </w:r>
+      <w:r>
+        <w:rPr>
+          <w:rFonts w:ascii="Times New Roman" w:hAnsi="Times New Roman" w:cs="Times New Roman"/>
+          <w:sz w:val="24"/>
+        </w:rPr>
+        <w:t xml:space="preserve"> são devidamente </w:t>
       </w:r>
       <w:r>
         <w:rPr>
@@ -3680,7 +4057,21 @@
           <w:rFonts w:ascii="Times New Roman" w:hAnsi="Times New Roman" w:cs="Times New Roman"/>
           <w:sz w:val="24"/>
         </w:rPr>
-        <w:t xml:space="preserve"> turma removida do</w:t>
+        <w:t xml:space="preserve"> </w:t>
+      </w:r>
+      <w:r>
+        <w:rPr>
+          <w:rFonts w:ascii="Times New Roman" w:hAnsi="Times New Roman" w:cs="Times New Roman"/>
+          <w:sz w:val="24"/>
+        </w:rPr>
+        <w:t>disciplina</w:t>
+      </w:r>
+      <w:r>
+        <w:rPr>
+          <w:rFonts w:ascii="Times New Roman" w:hAnsi="Times New Roman" w:cs="Times New Roman"/>
+          <w:sz w:val="24"/>
+        </w:rPr>
+        <w:t xml:space="preserve"> removida do</w:t>
       </w:r>
       <w:r>
         <w:rPr>
@@ -6952,7 +7343,7 @@
           <w:sz w:val="24"/>
           <w:szCs w:val="24"/>
         </w:rPr>
-        <w:t>usuário, onde eles podem ser divididos em 3 categorias: professores, alunos ou servidores</w:t>
+        <w:t>usuário</w:t>
       </w:r>
       <w:r>
         <w:rPr>
@@ -7024,15 +7415,71 @@
           <w:sz w:val="24"/>
           <w:szCs w:val="24"/>
         </w:rPr>
-        <w:t xml:space="preserve">O administrador gerenciará o controle de professores cadastrando, consultando, alterando e excluindo </w:t>
-      </w:r>
-      <w:r>
-        <w:rPr>
-          <w:rFonts w:ascii="Times New Roman" w:hAnsi="Times New Roman" w:cs="Times New Roman"/>
-          <w:sz w:val="24"/>
-          <w:szCs w:val="24"/>
-        </w:rPr>
-        <w:t xml:space="preserve">tipo de </w:t>
+        <w:t xml:space="preserve">O administrador gerenciará o controle de </w:t>
+      </w:r>
+      <w:r>
+        <w:rPr>
+          <w:rFonts w:ascii="Times New Roman" w:hAnsi="Times New Roman" w:cs="Times New Roman"/>
+          <w:sz w:val="24"/>
+          <w:szCs w:val="24"/>
+        </w:rPr>
+        <w:t>tipo</w:t>
+      </w:r>
+      <w:r>
+        <w:rPr>
+          <w:rFonts w:ascii="Times New Roman" w:hAnsi="Times New Roman" w:cs="Times New Roman"/>
+          <w:sz w:val="24"/>
+          <w:szCs w:val="24"/>
+        </w:rPr>
+        <w:t>s</w:t>
+      </w:r>
+      <w:r>
+        <w:rPr>
+          <w:rFonts w:ascii="Times New Roman" w:hAnsi="Times New Roman" w:cs="Times New Roman"/>
+          <w:sz w:val="24"/>
+          <w:szCs w:val="24"/>
+        </w:rPr>
+        <w:t xml:space="preserve"> de usuário</w:t>
+      </w:r>
+      <w:r>
+        <w:rPr>
+          <w:rFonts w:ascii="Times New Roman" w:hAnsi="Times New Roman" w:cs="Times New Roman"/>
+          <w:sz w:val="24"/>
+          <w:szCs w:val="24"/>
+        </w:rPr>
+        <w:t>s</w:t>
+      </w:r>
+      <w:r>
+        <w:rPr>
+          <w:rFonts w:ascii="Times New Roman" w:hAnsi="Times New Roman" w:cs="Times New Roman"/>
+          <w:sz w:val="24"/>
+          <w:szCs w:val="24"/>
+        </w:rPr>
+        <w:t xml:space="preserve"> cadastrando, consultando, alterando e excluindo </w:t>
+      </w:r>
+      <w:r>
+        <w:rPr>
+          <w:rFonts w:ascii="Times New Roman" w:hAnsi="Times New Roman" w:cs="Times New Roman"/>
+          <w:sz w:val="24"/>
+          <w:szCs w:val="24"/>
+        </w:rPr>
+        <w:t>tipo</w:t>
+      </w:r>
+      <w:r>
+        <w:rPr>
+          <w:rFonts w:ascii="Times New Roman" w:hAnsi="Times New Roman" w:cs="Times New Roman"/>
+          <w:sz w:val="24"/>
+          <w:szCs w:val="24"/>
+        </w:rPr>
+        <w:t>s</w:t>
+      </w:r>
+      <w:r>
+        <w:rPr>
+          <w:rFonts w:ascii="Times New Roman" w:hAnsi="Times New Roman" w:cs="Times New Roman"/>
+          <w:sz w:val="24"/>
+          <w:szCs w:val="24"/>
+        </w:rPr>
+        <w:t xml:space="preserve"> de </w:t>
       </w:r>
       <w:r>
         <w:rPr>
@@ -7041,6 +7488,14 @@
           <w:szCs w:val="24"/>
         </w:rPr>
         <w:t>usuário</w:t>
+      </w:r>
+      <w:r>
+        <w:rPr>
+          <w:rFonts w:ascii="Times New Roman" w:hAnsi="Times New Roman" w:cs="Times New Roman"/>
+          <w:sz w:val="24"/>
+          <w:szCs w:val="24"/>
+        </w:rPr>
+        <w:t>s</w:t>
       </w:r>
       <w:r>
         <w:rPr>
@@ -7732,7 +8187,6 @@
           <w:bCs/>
           <w:color w:val="auto"/>
         </w:rPr>
-        <w:lastRenderedPageBreak/>
         <w:t xml:space="preserve">O sistema apresenta uma lista de todos os </w:t>
       </w:r>
       <w:r>
@@ -7755,6 +8209,13 @@
           <w:color w:val="auto"/>
         </w:rPr>
         <w:t xml:space="preserve"> de usuário</w:t>
+      </w:r>
+      <w:r>
+        <w:rPr>
+          <w:rFonts w:ascii="Times New Roman" w:hAnsi="Times New Roman" w:cs="Times New Roman"/>
+          <w:color w:val="auto"/>
+        </w:rPr>
+        <w:t>s</w:t>
       </w:r>
       <w:r>
         <w:rPr>
@@ -7789,6 +8250,7 @@
           <w:bCs/>
           <w:color w:val="auto"/>
         </w:rPr>
+        <w:lastRenderedPageBreak/>
         <w:t xml:space="preserve">O administrador deseja consultar por um </w:t>
       </w:r>
       <w:r>
@@ -10487,7 +10949,7 @@
           <w:sz w:val="24"/>
           <w:szCs w:val="24"/>
         </w:rPr>
-        <w:t>Reversas</w:t>
+        <w:t>Reversa</w:t>
       </w:r>
     </w:p>
     <w:p>
@@ -10702,7 +11164,33 @@
           <w:sz w:val="24"/>
           <w:szCs w:val="24"/>
         </w:rPr>
-        <w:t xml:space="preserve"> usuários poderão ser de um dos 3 tipos: professor, aluno ou servidor podendo eles realiza</w:t>
+        <w:t xml:space="preserve"> usuários poderão ser </w:t>
+      </w:r>
+      <w:r>
+        <w:rPr>
+          <w:rFonts w:ascii="Times New Roman" w:hAnsi="Times New Roman" w:cs="Times New Roman"/>
+          <w:sz w:val="24"/>
+          <w:szCs w:val="24"/>
+        </w:rPr>
+        <w:t xml:space="preserve">do tipo professor, </w:t>
+      </w:r>
+      <w:r>
+        <w:rPr>
+          <w:rFonts w:ascii="Times New Roman" w:hAnsi="Times New Roman" w:cs="Times New Roman"/>
+          <w:sz w:val="24"/>
+          <w:szCs w:val="24"/>
+        </w:rPr>
+        <w:t>podendo eles realiz</w:t>
+      </w:r>
+      <w:bookmarkStart w:id="84" w:name="_GoBack"/>
+      <w:bookmarkEnd w:id="84"/>
+      <w:r>
+        <w:rPr>
+          <w:rFonts w:ascii="Times New Roman" w:hAnsi="Times New Roman" w:cs="Times New Roman"/>
+          <w:sz w:val="24"/>
+          <w:szCs w:val="24"/>
+        </w:rPr>
+        <w:t>a</w:t>
       </w:r>
       <w:r>
         <w:rPr>
@@ -10726,8 +11214,18 @@
           <w:sz w:val="24"/>
           <w:szCs w:val="24"/>
         </w:rPr>
-        <w:t>ulta, alteração e remoção de uma reserva</w:t>
-      </w:r>
+        <w:t xml:space="preserve">ulta, alteração e remoção de uma </w:t>
+      </w:r>
+      <w:proofErr w:type="gramStart"/>
+      <w:r>
+        <w:rPr>
+          <w:rFonts w:ascii="Times New Roman" w:hAnsi="Times New Roman" w:cs="Times New Roman"/>
+          <w:sz w:val="24"/>
+          <w:szCs w:val="24"/>
+        </w:rPr>
+        <w:t>reserva</w:t>
+      </w:r>
+      <w:proofErr w:type="gramEnd"/>
     </w:p>
     <w:p>
       <w:pPr>
@@ -12777,31 +13275,31 @@
           <w:szCs w:val="24"/>
         </w:rPr>
         <w:lastRenderedPageBreak/>
-        <w:t>Caso de Uso</w:t>
-      </w:r>
-      <w:r>
-        <w:rPr>
-          <w:rFonts w:ascii="Times New Roman" w:hAnsi="Times New Roman" w:cs="Times New Roman"/>
-          <w:sz w:val="24"/>
-          <w:szCs w:val="24"/>
-        </w:rPr>
-        <w:t xml:space="preserve"> </w:t>
-      </w:r>
-      <w:r>
-        <w:rPr>
-          <w:rFonts w:ascii="Times New Roman" w:hAnsi="Times New Roman" w:cs="Times New Roman"/>
-          <w:sz w:val="24"/>
-          <w:szCs w:val="24"/>
-        </w:rPr>
-        <w:t>07</w:t>
-      </w:r>
-      <w:r>
-        <w:rPr>
-          <w:rFonts w:ascii="Times New Roman" w:hAnsi="Times New Roman" w:cs="Times New Roman"/>
-          <w:sz w:val="24"/>
-          <w:szCs w:val="24"/>
-        </w:rPr>
-        <w:t>: Enviar Aviso</w:t>
+        <w:t xml:space="preserve">Caso de Uso </w:t>
+      </w:r>
+      <w:r>
+        <w:rPr>
+          <w:rFonts w:ascii="Times New Roman" w:hAnsi="Times New Roman" w:cs="Times New Roman"/>
+          <w:sz w:val="24"/>
+          <w:szCs w:val="24"/>
+        </w:rPr>
+        <w:t>08</w:t>
+      </w:r>
+      <w:r>
+        <w:rPr>
+          <w:rFonts w:ascii="Times New Roman" w:hAnsi="Times New Roman" w:cs="Times New Roman"/>
+          <w:sz w:val="24"/>
+          <w:szCs w:val="24"/>
+        </w:rPr>
+        <w:t xml:space="preserve">: Gerenciar </w:t>
+      </w:r>
+      <w:r>
+        <w:rPr>
+          <w:rFonts w:ascii="Times New Roman" w:hAnsi="Times New Roman" w:cs="Times New Roman"/>
+          <w:sz w:val="24"/>
+          <w:szCs w:val="24"/>
+        </w:rPr>
+        <w:t>Aula</w:t>
       </w:r>
     </w:p>
     <w:p>
@@ -12847,71 +13345,49 @@
           <w:sz w:val="24"/>
           <w:szCs w:val="24"/>
         </w:rPr>
-        <w:t xml:space="preserve">Este caso de usos refere-se ao </w:t>
-      </w:r>
-      <w:r>
-        <w:rPr>
-          <w:rFonts w:ascii="Times New Roman" w:hAnsi="Times New Roman" w:cs="Times New Roman"/>
-          <w:sz w:val="24"/>
-          <w:szCs w:val="24"/>
-        </w:rPr>
-        <w:t xml:space="preserve">envio de </w:t>
-      </w:r>
-      <w:r>
-        <w:rPr>
-          <w:rFonts w:ascii="Times New Roman" w:hAnsi="Times New Roman" w:cs="Times New Roman"/>
-          <w:sz w:val="24"/>
-          <w:szCs w:val="24"/>
-        </w:rPr>
-        <w:t>aviso</w:t>
-      </w:r>
-      <w:r>
-        <w:rPr>
-          <w:rFonts w:ascii="Times New Roman" w:hAnsi="Times New Roman" w:cs="Times New Roman"/>
-          <w:sz w:val="24"/>
-          <w:szCs w:val="24"/>
-        </w:rPr>
-        <w:t xml:space="preserve"> </w:t>
-      </w:r>
-      <w:r>
-        <w:rPr>
-          <w:rFonts w:ascii="Times New Roman" w:hAnsi="Times New Roman" w:cs="Times New Roman"/>
-          <w:sz w:val="24"/>
-          <w:szCs w:val="24"/>
-        </w:rPr>
-        <w:t>para os envolvidos na reserva, podendo ser eles alunos, servidores ou professores</w:t>
-      </w:r>
-      <w:r>
-        <w:rPr>
-          <w:rFonts w:ascii="Times New Roman" w:hAnsi="Times New Roman" w:cs="Times New Roman"/>
-          <w:sz w:val="24"/>
-          <w:szCs w:val="24"/>
-        </w:rPr>
-        <w:t xml:space="preserve"> </w:t>
-      </w:r>
-      <w:r>
-        <w:rPr>
-          <w:rFonts w:ascii="Times New Roman" w:hAnsi="Times New Roman" w:cs="Times New Roman"/>
-          <w:sz w:val="24"/>
-          <w:szCs w:val="24"/>
-        </w:rPr>
-        <w:t xml:space="preserve">o envio desse </w:t>
-      </w:r>
-      <w:r>
-        <w:rPr>
-          <w:rFonts w:ascii="Times New Roman" w:hAnsi="Times New Roman" w:cs="Times New Roman"/>
-          <w:sz w:val="24"/>
-          <w:szCs w:val="24"/>
-        </w:rPr>
-        <w:t>aviso</w:t>
-      </w:r>
-      <w:r>
-        <w:rPr>
-          <w:rFonts w:ascii="Times New Roman" w:hAnsi="Times New Roman" w:cs="Times New Roman"/>
-          <w:sz w:val="24"/>
-          <w:szCs w:val="24"/>
-        </w:rPr>
-        <w:t xml:space="preserve"> é obrigatório para todas as reserva efetuadas no sistema.</w:t>
+        <w:t xml:space="preserve">Este caso de usos refere-se ao cadastro, </w:t>
+      </w:r>
+      <w:proofErr w:type="gramStart"/>
+      <w:r>
+        <w:rPr>
+          <w:rFonts w:ascii="Times New Roman" w:hAnsi="Times New Roman" w:cs="Times New Roman"/>
+          <w:sz w:val="24"/>
+          <w:szCs w:val="24"/>
+        </w:rPr>
+        <w:t>cons</w:t>
+      </w:r>
+      <w:r>
+        <w:rPr>
+          <w:rFonts w:ascii="Times New Roman" w:hAnsi="Times New Roman" w:cs="Times New Roman"/>
+          <w:sz w:val="24"/>
+          <w:szCs w:val="24"/>
+        </w:rPr>
+        <w:t>ulta,</w:t>
+      </w:r>
+      <w:proofErr w:type="gramEnd"/>
+      <w:r>
+        <w:rPr>
+          <w:rFonts w:ascii="Times New Roman" w:hAnsi="Times New Roman" w:cs="Times New Roman"/>
+          <w:sz w:val="24"/>
+          <w:szCs w:val="24"/>
+        </w:rPr>
+        <w:t xml:space="preserve"> alteração e remoção de uma </w:t>
+      </w:r>
+      <w:r>
+        <w:rPr>
+          <w:rFonts w:ascii="Times New Roman" w:hAnsi="Times New Roman" w:cs="Times New Roman"/>
+          <w:sz w:val="24"/>
+          <w:szCs w:val="24"/>
+        </w:rPr>
+        <w:t>aula</w:t>
+      </w:r>
+      <w:r>
+        <w:rPr>
+          <w:rFonts w:ascii="Times New Roman" w:hAnsi="Times New Roman" w:cs="Times New Roman"/>
+          <w:sz w:val="24"/>
+          <w:szCs w:val="24"/>
+        </w:rPr>
+        <w:t>.</w:t>
       </w:r>
     </w:p>
     <w:p>
@@ -12975,23 +13451,7 @@
           <w:sz w:val="24"/>
           <w:szCs w:val="24"/>
         </w:rPr>
-        <w:t xml:space="preserve">O administrador </w:t>
-      </w:r>
-      <w:r>
-        <w:rPr>
-          <w:rFonts w:ascii="Times New Roman" w:hAnsi="Times New Roman" w:cs="Times New Roman"/>
-          <w:sz w:val="24"/>
-          <w:szCs w:val="24"/>
-        </w:rPr>
-        <w:t xml:space="preserve">é responsável por </w:t>
-      </w:r>
-      <w:r>
-        <w:rPr>
-          <w:rFonts w:ascii="Times New Roman" w:hAnsi="Times New Roman" w:cs="Times New Roman"/>
-          <w:sz w:val="24"/>
-          <w:szCs w:val="24"/>
-        </w:rPr>
-        <w:t xml:space="preserve">gerenciar o controle de </w:t>
+        <w:t xml:space="preserve">O administrador gerenciará o controle de </w:t>
       </w:r>
       <w:r>
         <w:rPr>
@@ -13015,15 +13475,7 @@
           <w:sz w:val="24"/>
           <w:szCs w:val="24"/>
         </w:rPr>
-        <w:t>reservas</w:t>
-      </w:r>
-      <w:r>
-        <w:rPr>
-          <w:rFonts w:ascii="Times New Roman" w:hAnsi="Times New Roman" w:cs="Times New Roman"/>
-          <w:sz w:val="24"/>
-          <w:szCs w:val="24"/>
-        </w:rPr>
-        <w:t>, para cada ação da reserva é preciso que um aviso seja enviado aos envolvidos</w:t>
+        <w:t>aula</w:t>
       </w:r>
       <w:r>
         <w:rPr>
@@ -13032,87 +13484,6 @@
           <w:szCs w:val="24"/>
         </w:rPr>
         <w:t>.</w:t>
-      </w:r>
-    </w:p>
-    <w:p>
-      <w:pPr>
-        <w:pStyle w:val="Corpodetexto"/>
-        <w:ind w:left="0"/>
-        <w:rPr>
-          <w:rFonts w:ascii="Times New Roman" w:hAnsi="Times New Roman" w:cs="Times New Roman"/>
-          <w:b/>
-          <w:sz w:val="24"/>
-          <w:szCs w:val="24"/>
-        </w:rPr>
-      </w:pPr>
-      <w:r>
-        <w:rPr>
-          <w:rFonts w:ascii="Times New Roman" w:hAnsi="Times New Roman" w:cs="Times New Roman"/>
-          <w:b/>
-          <w:sz w:val="24"/>
-          <w:szCs w:val="24"/>
-        </w:rPr>
-        <w:t>Usuários</w:t>
-      </w:r>
-    </w:p>
-    <w:p>
-      <w:pPr>
-        <w:pStyle w:val="Corpodetexto"/>
-        <w:ind w:left="0"/>
-        <w:rPr>
-          <w:rFonts w:ascii="Times New Roman" w:hAnsi="Times New Roman" w:cs="Times New Roman"/>
-          <w:sz w:val="24"/>
-          <w:szCs w:val="24"/>
-        </w:rPr>
-      </w:pPr>
-      <w:r>
-        <w:rPr>
-          <w:rFonts w:ascii="Times New Roman" w:hAnsi="Times New Roman" w:cs="Times New Roman"/>
-          <w:b/>
-          <w:sz w:val="24"/>
-          <w:szCs w:val="24"/>
-        </w:rPr>
-        <w:tab/>
-      </w:r>
-      <w:r>
-        <w:rPr>
-          <w:rFonts w:ascii="Times New Roman" w:hAnsi="Times New Roman" w:cs="Times New Roman"/>
-          <w:sz w:val="24"/>
-          <w:szCs w:val="24"/>
-        </w:rPr>
-        <w:t>Os</w:t>
-      </w:r>
-      <w:r>
-        <w:rPr>
-          <w:rFonts w:ascii="Times New Roman" w:hAnsi="Times New Roman" w:cs="Times New Roman"/>
-          <w:sz w:val="24"/>
-          <w:szCs w:val="24"/>
-        </w:rPr>
-        <w:t xml:space="preserve"> usuários poderão ser de um dos 3 tipos: professor, aluno ou servidor podendo eles realizar as tarefas de </w:t>
-      </w:r>
-      <w:r>
-        <w:rPr>
-          <w:rFonts w:ascii="Times New Roman" w:hAnsi="Times New Roman" w:cs="Times New Roman"/>
-          <w:sz w:val="24"/>
-          <w:szCs w:val="24"/>
-        </w:rPr>
-        <w:t>cadastro, cons</w:t>
-      </w:r>
-      <w:r>
-        <w:rPr>
-          <w:rFonts w:ascii="Times New Roman" w:hAnsi="Times New Roman" w:cs="Times New Roman"/>
-          <w:sz w:val="24"/>
-          <w:szCs w:val="24"/>
-        </w:rPr>
-        <w:t>ulta, alteração e remoção de uma reserva</w:t>
-      </w:r>
-      <w:r>
-        <w:rPr>
-          <w:rFonts w:ascii="Times New Roman" w:hAnsi="Times New Roman" w:cs="Times New Roman"/>
-          <w:sz w:val="24"/>
-          <w:szCs w:val="24"/>
-        </w:rPr>
-        <w:t>, para cada ação da reserva é preciso que um aviso seja enviado aos envolvidos.</w:t>
       </w:r>
     </w:p>
     <w:p>
@@ -13169,7 +13540,25 @@
           <w:sz w:val="24"/>
           <w:szCs w:val="24"/>
         </w:rPr>
-        <w:t xml:space="preserve"> deverá estar logado no sistema.</w:t>
+        <w:t xml:space="preserve"> deverá estar </w:t>
+      </w:r>
+      <w:proofErr w:type="spellStart"/>
+      <w:r>
+        <w:rPr>
+          <w:rFonts w:ascii="Times New Roman" w:hAnsi="Times New Roman" w:cs="Times New Roman"/>
+          <w:sz w:val="24"/>
+          <w:szCs w:val="24"/>
+        </w:rPr>
+        <w:t>logado</w:t>
+      </w:r>
+      <w:proofErr w:type="spellEnd"/>
+      <w:r>
+        <w:rPr>
+          <w:rFonts w:ascii="Times New Roman" w:hAnsi="Times New Roman" w:cs="Times New Roman"/>
+          <w:sz w:val="24"/>
+          <w:szCs w:val="24"/>
+        </w:rPr>
+        <w:t xml:space="preserve"> no sistema.</w:t>
       </w:r>
     </w:p>
     <w:p>
@@ -13188,15 +13577,63 @@
           <w:sz w:val="24"/>
           <w:szCs w:val="24"/>
         </w:rPr>
-        <w:t xml:space="preserve">Para realizar </w:t>
-      </w:r>
-      <w:r>
-        <w:rPr>
-          <w:rFonts w:ascii="Times New Roman" w:hAnsi="Times New Roman" w:cs="Times New Roman"/>
-          <w:sz w:val="24"/>
-          <w:szCs w:val="24"/>
-        </w:rPr>
-        <w:t>o envio de um aviso deve existir uma reserva e para esta reserva devem existir envolvidos</w:t>
+        <w:t>O cadastro não possui pré-condições. Para realizar uma consulta, alteração ou remoção de um</w:t>
+      </w:r>
+      <w:r>
+        <w:rPr>
+          <w:rFonts w:ascii="Times New Roman" w:hAnsi="Times New Roman" w:cs="Times New Roman"/>
+          <w:sz w:val="24"/>
+          <w:szCs w:val="24"/>
+        </w:rPr>
+        <w:t>a determinada</w:t>
+      </w:r>
+      <w:r>
+        <w:rPr>
+          <w:rFonts w:ascii="Times New Roman" w:hAnsi="Times New Roman" w:cs="Times New Roman"/>
+          <w:sz w:val="24"/>
+          <w:szCs w:val="24"/>
+        </w:rPr>
+        <w:t xml:space="preserve"> </w:t>
+      </w:r>
+      <w:r>
+        <w:rPr>
+          <w:rFonts w:ascii="Times New Roman" w:hAnsi="Times New Roman" w:cs="Times New Roman"/>
+          <w:sz w:val="24"/>
+          <w:szCs w:val="24"/>
+        </w:rPr>
+        <w:t>aula,</w:t>
+      </w:r>
+      <w:r>
+        <w:rPr>
+          <w:rFonts w:ascii="Times New Roman" w:hAnsi="Times New Roman" w:cs="Times New Roman"/>
+          <w:sz w:val="24"/>
+          <w:szCs w:val="24"/>
+        </w:rPr>
+        <w:t xml:space="preserve"> é necessário </w:t>
+      </w:r>
+      <w:r>
+        <w:rPr>
+          <w:rFonts w:ascii="Times New Roman" w:hAnsi="Times New Roman" w:cs="Times New Roman"/>
+          <w:sz w:val="24"/>
+          <w:szCs w:val="24"/>
+        </w:rPr>
+        <w:t>que a mesma já esteja cadastrada</w:t>
+      </w:r>
+      <w:r>
+        <w:rPr>
+          <w:rFonts w:ascii="Times New Roman" w:hAnsi="Times New Roman" w:cs="Times New Roman"/>
+          <w:sz w:val="24"/>
+          <w:szCs w:val="24"/>
+        </w:rPr>
+        <w:t xml:space="preserve"> no sistema e seja selecionad</w:t>
+      </w:r>
+      <w:r>
+        <w:rPr>
+          <w:rFonts w:ascii="Times New Roman" w:hAnsi="Times New Roman" w:cs="Times New Roman"/>
+          <w:sz w:val="24"/>
+          <w:szCs w:val="24"/>
+        </w:rPr>
+        <w:t>a</w:t>
       </w:r>
       <w:r>
         <w:rPr>
@@ -13269,7 +13706,7 @@
           <w:sz w:val="24"/>
           <w:szCs w:val="24"/>
         </w:rPr>
-        <w:t>reservas</w:t>
+        <w:t>aula</w:t>
       </w:r>
       <w:r>
         <w:rPr>
@@ -13296,7 +13733,177 @@
           <w:sz w:val="24"/>
           <w:szCs w:val="24"/>
         </w:rPr>
-        <w:t>Para cada reserva, deve haver o envio de um aviso aos envolvidos.</w:t>
+        <w:t xml:space="preserve">O sistema abrirá uma página de gerenciamento de </w:t>
+      </w:r>
+      <w:r>
+        <w:rPr>
+          <w:rFonts w:ascii="Times New Roman" w:hAnsi="Times New Roman" w:cs="Times New Roman"/>
+          <w:sz w:val="24"/>
+          <w:szCs w:val="24"/>
+        </w:rPr>
+        <w:t>aula</w:t>
+      </w:r>
+      <w:r>
+        <w:rPr>
+          <w:rFonts w:ascii="Times New Roman" w:hAnsi="Times New Roman" w:cs="Times New Roman"/>
+          <w:sz w:val="24"/>
+          <w:szCs w:val="24"/>
+        </w:rPr>
+        <w:t xml:space="preserve"> onde o administrador terá as opções de </w:t>
+      </w:r>
+      <w:r>
+        <w:rPr>
+          <w:rFonts w:ascii="Times New Roman" w:hAnsi="Times New Roman" w:cs="Times New Roman"/>
+          <w:b/>
+          <w:sz w:val="24"/>
+          <w:szCs w:val="24"/>
+        </w:rPr>
+        <w:t>cadastro</w:t>
+      </w:r>
+      <w:r>
+        <w:rPr>
+          <w:rFonts w:ascii="Times New Roman" w:hAnsi="Times New Roman" w:cs="Times New Roman"/>
+          <w:sz w:val="24"/>
+          <w:szCs w:val="24"/>
+        </w:rPr>
+        <w:t xml:space="preserve">, </w:t>
+      </w:r>
+      <w:r>
+        <w:rPr>
+          <w:rFonts w:ascii="Times New Roman" w:hAnsi="Times New Roman" w:cs="Times New Roman"/>
+          <w:b/>
+          <w:sz w:val="24"/>
+          <w:szCs w:val="24"/>
+        </w:rPr>
+        <w:t>consulta</w:t>
+      </w:r>
+      <w:r>
+        <w:rPr>
+          <w:rFonts w:ascii="Times New Roman" w:hAnsi="Times New Roman" w:cs="Times New Roman"/>
+          <w:sz w:val="24"/>
+          <w:szCs w:val="24"/>
+        </w:rPr>
+        <w:t xml:space="preserve">, </w:t>
+      </w:r>
+      <w:r>
+        <w:rPr>
+          <w:rFonts w:ascii="Times New Roman" w:hAnsi="Times New Roman" w:cs="Times New Roman"/>
+          <w:b/>
+          <w:sz w:val="24"/>
+          <w:szCs w:val="24"/>
+        </w:rPr>
+        <w:t>alteração</w:t>
+      </w:r>
+      <w:r>
+        <w:rPr>
+          <w:rFonts w:ascii="Times New Roman" w:hAnsi="Times New Roman" w:cs="Times New Roman"/>
+          <w:sz w:val="24"/>
+          <w:szCs w:val="24"/>
+        </w:rPr>
+        <w:t xml:space="preserve">, </w:t>
+      </w:r>
+      <w:r>
+        <w:rPr>
+          <w:rFonts w:ascii="Times New Roman" w:hAnsi="Times New Roman" w:cs="Times New Roman"/>
+          <w:b/>
+          <w:sz w:val="24"/>
+          <w:szCs w:val="24"/>
+        </w:rPr>
+        <w:t>exclusão</w:t>
+      </w:r>
+      <w:r>
+        <w:rPr>
+          <w:rFonts w:ascii="Times New Roman" w:hAnsi="Times New Roman" w:cs="Times New Roman"/>
+          <w:sz w:val="24"/>
+          <w:szCs w:val="24"/>
+        </w:rPr>
+        <w:t xml:space="preserve"> de </w:t>
+      </w:r>
+      <w:r>
+        <w:rPr>
+          <w:rFonts w:ascii="Times New Roman" w:hAnsi="Times New Roman" w:cs="Times New Roman"/>
+          <w:sz w:val="24"/>
+          <w:szCs w:val="24"/>
+        </w:rPr>
+        <w:t>reserva</w:t>
+      </w:r>
+      <w:r>
+        <w:rPr>
+          <w:rFonts w:ascii="Times New Roman" w:hAnsi="Times New Roman" w:cs="Times New Roman"/>
+          <w:sz w:val="24"/>
+          <w:szCs w:val="24"/>
+        </w:rPr>
+        <w:t xml:space="preserve"> e o </w:t>
+      </w:r>
+      <w:r>
+        <w:rPr>
+          <w:rFonts w:ascii="Times New Roman" w:hAnsi="Times New Roman" w:cs="Times New Roman"/>
+          <w:b/>
+          <w:sz w:val="24"/>
+          <w:szCs w:val="24"/>
+        </w:rPr>
+        <w:t>voltar</w:t>
+      </w:r>
+      <w:r>
+        <w:rPr>
+          <w:rFonts w:ascii="Times New Roman" w:hAnsi="Times New Roman" w:cs="Times New Roman"/>
+          <w:sz w:val="24"/>
+          <w:szCs w:val="24"/>
+        </w:rPr>
+        <w:t>.</w:t>
+      </w:r>
+    </w:p>
+    <w:p>
+      <w:pPr>
+        <w:pStyle w:val="Corpodetexto"/>
+        <w:ind w:left="567"/>
+        <w:rPr>
+          <w:rFonts w:ascii="Times New Roman" w:hAnsi="Times New Roman" w:cs="Times New Roman"/>
+          <w:sz w:val="24"/>
+          <w:szCs w:val="24"/>
+        </w:rPr>
+      </w:pPr>
+      <w:r>
+        <w:rPr>
+          <w:rFonts w:ascii="Times New Roman" w:hAnsi="Times New Roman" w:cs="Times New Roman"/>
+          <w:sz w:val="24"/>
+          <w:szCs w:val="24"/>
+        </w:rPr>
+        <w:t>O administrador</w:t>
+      </w:r>
+      <w:r>
+        <w:rPr>
+          <w:rFonts w:ascii="Times New Roman" w:hAnsi="Times New Roman" w:cs="Times New Roman"/>
+          <w:sz w:val="24"/>
+          <w:szCs w:val="24"/>
+        </w:rPr>
+        <w:t xml:space="preserve"> ou usuário</w:t>
+      </w:r>
+      <w:r>
+        <w:rPr>
+          <w:rFonts w:ascii="Times New Roman" w:hAnsi="Times New Roman" w:cs="Times New Roman"/>
+          <w:sz w:val="24"/>
+          <w:szCs w:val="24"/>
+        </w:rPr>
+        <w:t xml:space="preserve"> escolhe uma das opções relatadas abaixo nos fluxos alternativos caso não selecione a opção </w:t>
+      </w:r>
+      <w:r>
+        <w:rPr>
+          <w:rFonts w:ascii="Times New Roman" w:hAnsi="Times New Roman" w:cs="Times New Roman"/>
+          <w:b/>
+          <w:bCs/>
+          <w:sz w:val="24"/>
+          <w:szCs w:val="24"/>
+        </w:rPr>
+        <w:t>voltar</w:t>
+      </w:r>
+      <w:r>
+        <w:rPr>
+          <w:rFonts w:ascii="Times New Roman" w:hAnsi="Times New Roman" w:cs="Times New Roman"/>
+          <w:sz w:val="24"/>
+          <w:szCs w:val="24"/>
+        </w:rPr>
+        <w:t>.</w:t>
       </w:r>
     </w:p>
     <w:p>
@@ -13319,7 +13926,7 @@
           <w:sz w:val="24"/>
           <w:szCs w:val="24"/>
         </w:rPr>
-        <w:t>Pós-condições</w:t>
+        <w:t>Fluxos Alternativos</w:t>
       </w:r>
     </w:p>
     <w:p>
@@ -13341,23 +13948,269 @@
           <w:sz w:val="24"/>
           <w:szCs w:val="24"/>
         </w:rPr>
-        <w:t>A reserva foi cadastrada</w:t>
-      </w:r>
-    </w:p>
-    <w:p>
-      <w:pPr>
-        <w:ind w:firstLine="732"/>
-        <w:rPr>
-          <w:rFonts w:ascii="Times New Roman" w:hAnsi="Times New Roman" w:cs="Times New Roman"/>
-          <w:sz w:val="24"/>
-        </w:rPr>
-      </w:pPr>
-      <w:r>
-        <w:rPr>
-          <w:rFonts w:ascii="Times New Roman" w:hAnsi="Times New Roman" w:cs="Times New Roman"/>
-          <w:sz w:val="24"/>
-        </w:rPr>
-        <w:t>Um envio de aviso é gerado no sistema.</w:t>
+        <w:t>Cadastrar</w:t>
+      </w:r>
+    </w:p>
+    <w:p>
+      <w:pPr>
+        <w:pStyle w:val="Corpodetexto"/>
+        <w:ind w:left="567"/>
+        <w:rPr>
+          <w:rFonts w:ascii="Times New Roman" w:hAnsi="Times New Roman" w:cs="Times New Roman"/>
+          <w:sz w:val="24"/>
+          <w:szCs w:val="24"/>
+        </w:rPr>
+      </w:pPr>
+      <w:r>
+        <w:rPr>
+          <w:rFonts w:ascii="Times New Roman" w:hAnsi="Times New Roman" w:cs="Times New Roman"/>
+          <w:sz w:val="24"/>
+          <w:szCs w:val="24"/>
+        </w:rPr>
+        <w:t xml:space="preserve">Se no fluxo principal o administrador escolher a opção cadastrar </w:t>
+      </w:r>
+      <w:r>
+        <w:rPr>
+          <w:rFonts w:ascii="Times New Roman" w:hAnsi="Times New Roman" w:cs="Times New Roman"/>
+          <w:sz w:val="24"/>
+          <w:szCs w:val="24"/>
+        </w:rPr>
+        <w:t>aula</w:t>
+      </w:r>
+      <w:r>
+        <w:rPr>
+          <w:rFonts w:ascii="Times New Roman" w:hAnsi="Times New Roman" w:cs="Times New Roman"/>
+          <w:sz w:val="24"/>
+          <w:szCs w:val="24"/>
+        </w:rPr>
+        <w:t xml:space="preserve"> ele seguirá os passos:</w:t>
+      </w:r>
+    </w:p>
+    <w:p>
+      <w:pPr>
+        <w:pStyle w:val="Recuodecorpodetexto21"/>
+        <w:tabs>
+          <w:tab w:val="left" w:pos="1134"/>
+        </w:tabs>
+        <w:spacing w:line="360" w:lineRule="auto"/>
+        <w:ind w:left="567"/>
+        <w:jc w:val="both"/>
+        <w:rPr>
+          <w:rFonts w:ascii="Times New Roman" w:hAnsi="Times New Roman" w:cs="Times New Roman"/>
+          <w:color w:val="auto"/>
+        </w:rPr>
+      </w:pPr>
+      <w:r>
+        <w:rPr>
+          <w:rFonts w:ascii="Times New Roman" w:hAnsi="Times New Roman" w:cs="Times New Roman"/>
+          <w:color w:val="auto"/>
+        </w:rPr>
+        <w:t xml:space="preserve">O sistema apresenta o formulário apropriado para cadastro de </w:t>
+      </w:r>
+      <w:r>
+        <w:rPr>
+          <w:rFonts w:ascii="Times New Roman" w:hAnsi="Times New Roman" w:cs="Times New Roman"/>
+          <w:color w:val="auto"/>
+        </w:rPr>
+        <w:t>aula</w:t>
+      </w:r>
+      <w:r>
+        <w:rPr>
+          <w:rFonts w:ascii="Times New Roman" w:hAnsi="Times New Roman" w:cs="Times New Roman"/>
+          <w:color w:val="auto"/>
+        </w:rPr>
+        <w:t>.</w:t>
+      </w:r>
+    </w:p>
+    <w:p>
+      <w:pPr>
+        <w:pStyle w:val="Recuodecorpodetexto21"/>
+        <w:tabs>
+          <w:tab w:val="left" w:pos="1134"/>
+        </w:tabs>
+        <w:spacing w:line="360" w:lineRule="auto"/>
+        <w:ind w:left="567"/>
+        <w:jc w:val="both"/>
+        <w:rPr>
+          <w:rFonts w:ascii="Times New Roman" w:hAnsi="Times New Roman" w:cs="Times New Roman"/>
+          <w:color w:val="auto"/>
+        </w:rPr>
+      </w:pPr>
+      <w:r>
+        <w:rPr>
+          <w:rFonts w:ascii="Times New Roman" w:hAnsi="Times New Roman" w:cs="Times New Roman"/>
+          <w:color w:val="auto"/>
+        </w:rPr>
+        <w:t xml:space="preserve">O administrador </w:t>
+      </w:r>
+      <w:r>
+        <w:rPr>
+          <w:rFonts w:ascii="Times New Roman" w:hAnsi="Times New Roman" w:cs="Times New Roman"/>
+          <w:color w:val="auto"/>
+        </w:rPr>
+        <w:t>ou usuário</w:t>
+      </w:r>
+      <w:r>
+        <w:rPr>
+          <w:rFonts w:ascii="Times New Roman" w:hAnsi="Times New Roman" w:cs="Times New Roman"/>
+          <w:color w:val="auto"/>
+        </w:rPr>
+        <w:t xml:space="preserve"> preenche os dados.</w:t>
+      </w:r>
+    </w:p>
+    <w:p>
+      <w:pPr>
+        <w:pStyle w:val="Recuodecorpodetexto21"/>
+        <w:spacing w:line="360" w:lineRule="auto"/>
+        <w:ind w:left="709"/>
+        <w:jc w:val="both"/>
+        <w:rPr>
+          <w:rFonts w:ascii="Times New Roman" w:hAnsi="Times New Roman" w:cs="Times New Roman"/>
+          <w:color w:val="auto"/>
+        </w:rPr>
+      </w:pPr>
+      <w:r>
+        <w:rPr>
+          <w:rFonts w:ascii="Times New Roman" w:hAnsi="Times New Roman" w:cs="Times New Roman"/>
+          <w:color w:val="auto"/>
+        </w:rPr>
+        <w:tab/>
+        <w:t>Os dados são inválidos uma mensagem de erro é retornada.</w:t>
+      </w:r>
+    </w:p>
+    <w:p>
+      <w:pPr>
+        <w:pStyle w:val="Recuodecorpodetexto21"/>
+        <w:spacing w:line="360" w:lineRule="auto"/>
+        <w:ind w:left="709"/>
+        <w:jc w:val="both"/>
+        <w:rPr>
+          <w:rFonts w:ascii="Times New Roman" w:hAnsi="Times New Roman" w:cs="Times New Roman"/>
+          <w:color w:val="auto"/>
+        </w:rPr>
+      </w:pPr>
+      <w:r>
+        <w:rPr>
+          <w:rFonts w:ascii="Times New Roman" w:hAnsi="Times New Roman" w:cs="Times New Roman"/>
+          <w:color w:val="auto"/>
+        </w:rPr>
+        <w:tab/>
+        <w:t>Retorna para o formulário a ser preenchido.</w:t>
+      </w:r>
+    </w:p>
+    <w:p>
+      <w:pPr>
+        <w:pStyle w:val="Recuodecorpodetexto21"/>
+        <w:spacing w:line="360" w:lineRule="auto"/>
+        <w:ind w:left="567"/>
+        <w:jc w:val="both"/>
+        <w:rPr>
+          <w:rFonts w:ascii="Times New Roman" w:hAnsi="Times New Roman" w:cs="Times New Roman"/>
+          <w:color w:val="auto"/>
+        </w:rPr>
+      </w:pPr>
+      <w:r>
+        <w:rPr>
+          <w:rFonts w:ascii="Times New Roman" w:hAnsi="Times New Roman" w:cs="Times New Roman"/>
+          <w:color w:val="auto"/>
+        </w:rPr>
+        <w:t>Os dados são validos.</w:t>
+      </w:r>
+    </w:p>
+    <w:p>
+      <w:pPr>
+        <w:pStyle w:val="Recuodecorpodetexto21"/>
+        <w:spacing w:line="360" w:lineRule="auto"/>
+        <w:ind w:left="709"/>
+        <w:jc w:val="both"/>
+        <w:rPr>
+          <w:rFonts w:ascii="Times New Roman" w:hAnsi="Times New Roman" w:cs="Times New Roman"/>
+          <w:color w:val="auto"/>
+        </w:rPr>
+      </w:pPr>
+      <w:r>
+        <w:rPr>
+          <w:rFonts w:ascii="Times New Roman" w:hAnsi="Times New Roman" w:cs="Times New Roman"/>
+          <w:color w:val="auto"/>
+        </w:rPr>
+        <w:tab/>
+        <w:t>O administrador</w:t>
+      </w:r>
+      <w:r>
+        <w:rPr>
+          <w:rFonts w:ascii="Times New Roman" w:hAnsi="Times New Roman" w:cs="Times New Roman"/>
+          <w:color w:val="auto"/>
+        </w:rPr>
+        <w:t xml:space="preserve"> </w:t>
+      </w:r>
+      <w:r>
+        <w:rPr>
+          <w:rFonts w:ascii="Times New Roman" w:hAnsi="Times New Roman" w:cs="Times New Roman"/>
+          <w:color w:val="auto"/>
+        </w:rPr>
+        <w:t>ou usuário</w:t>
+      </w:r>
+      <w:r>
+        <w:rPr>
+          <w:rFonts w:ascii="Times New Roman" w:hAnsi="Times New Roman" w:cs="Times New Roman"/>
+          <w:color w:val="auto"/>
+        </w:rPr>
+        <w:t xml:space="preserve"> pressiona o botão salvar.</w:t>
+      </w:r>
+    </w:p>
+    <w:p>
+      <w:pPr>
+        <w:pStyle w:val="Recuodecorpodetexto21"/>
+        <w:spacing w:line="360" w:lineRule="auto"/>
+        <w:ind w:left="709"/>
+        <w:jc w:val="both"/>
+        <w:rPr>
+          <w:rFonts w:ascii="Times New Roman" w:hAnsi="Times New Roman" w:cs="Times New Roman"/>
+          <w:color w:val="auto"/>
+        </w:rPr>
+      </w:pPr>
+      <w:r>
+        <w:rPr>
+          <w:rFonts w:ascii="Times New Roman" w:hAnsi="Times New Roman" w:cs="Times New Roman"/>
+          <w:color w:val="auto"/>
+        </w:rPr>
+        <w:tab/>
+        <w:t>Uma mensagem de confirmação é exibida.</w:t>
+      </w:r>
+    </w:p>
+    <w:p>
+      <w:pPr>
+        <w:pStyle w:val="Corpodetexto"/>
+        <w:ind w:left="567"/>
+        <w:rPr>
+          <w:rFonts w:ascii="Times New Roman" w:hAnsi="Times New Roman" w:cs="Times New Roman"/>
+          <w:sz w:val="24"/>
+          <w:szCs w:val="24"/>
+        </w:rPr>
+      </w:pPr>
+      <w:r>
+        <w:rPr>
+          <w:rFonts w:ascii="Times New Roman" w:hAnsi="Times New Roman" w:cs="Times New Roman"/>
+          <w:sz w:val="24"/>
+          <w:szCs w:val="24"/>
+        </w:rPr>
+        <w:t xml:space="preserve">O caso de uso cadastrar </w:t>
+      </w:r>
+      <w:r>
+        <w:rPr>
+          <w:rFonts w:ascii="Times New Roman" w:hAnsi="Times New Roman" w:cs="Times New Roman"/>
+          <w:sz w:val="24"/>
+          <w:szCs w:val="24"/>
+        </w:rPr>
+        <w:t>aula</w:t>
+      </w:r>
+      <w:r>
+        <w:rPr>
+          <w:rFonts w:ascii="Times New Roman" w:hAnsi="Times New Roman" w:cs="Times New Roman"/>
+          <w:sz w:val="24"/>
+          <w:szCs w:val="24"/>
+        </w:rPr>
+        <w:t xml:space="preserve"> se encerra.</w:t>
       </w:r>
     </w:p>
     <w:p>
@@ -13379,23 +14232,459 @@
           <w:sz w:val="24"/>
           <w:szCs w:val="24"/>
         </w:rPr>
-        <w:t>A reserva foi Atualizada</w:t>
-      </w:r>
-    </w:p>
-    <w:p>
-      <w:pPr>
-        <w:ind w:firstLine="732"/>
-        <w:rPr>
-          <w:rFonts w:ascii="Times New Roman" w:hAnsi="Times New Roman" w:cs="Times New Roman"/>
-          <w:sz w:val="24"/>
-        </w:rPr>
-      </w:pPr>
-      <w:r>
-        <w:rPr>
-          <w:rFonts w:ascii="Times New Roman" w:hAnsi="Times New Roman" w:cs="Times New Roman"/>
-          <w:sz w:val="24"/>
-        </w:rPr>
-        <w:t>Um envio de aviso é gerado no sistema.</w:t>
+        <w:t>Consultar</w:t>
+      </w:r>
+    </w:p>
+    <w:p>
+      <w:pPr>
+        <w:pStyle w:val="Corpodetexto"/>
+        <w:ind w:left="567"/>
+        <w:rPr>
+          <w:rFonts w:ascii="Times New Roman" w:hAnsi="Times New Roman" w:cs="Times New Roman"/>
+          <w:sz w:val="24"/>
+          <w:szCs w:val="24"/>
+        </w:rPr>
+      </w:pPr>
+      <w:r>
+        <w:rPr>
+          <w:rFonts w:ascii="Times New Roman" w:hAnsi="Times New Roman" w:cs="Times New Roman"/>
+          <w:sz w:val="24"/>
+          <w:szCs w:val="24"/>
+        </w:rPr>
+        <w:t xml:space="preserve">Se no fluxo principal o administrador </w:t>
+      </w:r>
+      <w:r>
+        <w:rPr>
+          <w:rFonts w:ascii="Times New Roman" w:hAnsi="Times New Roman" w:cs="Times New Roman"/>
+          <w:sz w:val="24"/>
+          <w:szCs w:val="24"/>
+        </w:rPr>
+        <w:t>ou usuário</w:t>
+      </w:r>
+      <w:r>
+        <w:rPr>
+          <w:rFonts w:ascii="Times New Roman" w:hAnsi="Times New Roman" w:cs="Times New Roman"/>
+        </w:rPr>
+        <w:t xml:space="preserve"> </w:t>
+      </w:r>
+      <w:r>
+        <w:rPr>
+          <w:rFonts w:ascii="Times New Roman" w:hAnsi="Times New Roman" w:cs="Times New Roman"/>
+          <w:sz w:val="24"/>
+          <w:szCs w:val="24"/>
+        </w:rPr>
+        <w:t>escolher a opção consultar</w:t>
+      </w:r>
+      <w:r>
+        <w:rPr>
+          <w:rFonts w:ascii="Times New Roman" w:hAnsi="Times New Roman" w:cs="Times New Roman"/>
+          <w:sz w:val="24"/>
+          <w:szCs w:val="24"/>
+        </w:rPr>
+        <w:t xml:space="preserve"> </w:t>
+      </w:r>
+      <w:r>
+        <w:rPr>
+          <w:rFonts w:ascii="Times New Roman" w:hAnsi="Times New Roman" w:cs="Times New Roman"/>
+          <w:sz w:val="24"/>
+          <w:szCs w:val="24"/>
+        </w:rPr>
+        <w:t>aula</w:t>
+      </w:r>
+      <w:r>
+        <w:rPr>
+          <w:rFonts w:ascii="Times New Roman" w:hAnsi="Times New Roman" w:cs="Times New Roman"/>
+          <w:sz w:val="24"/>
+          <w:szCs w:val="24"/>
+        </w:rPr>
+        <w:t xml:space="preserve"> ele seguirá os passos:</w:t>
+      </w:r>
+    </w:p>
+    <w:p>
+      <w:pPr>
+        <w:pStyle w:val="Recuodecorpodetexto21"/>
+        <w:spacing w:line="360" w:lineRule="auto"/>
+        <w:ind w:left="567"/>
+        <w:jc w:val="both"/>
+        <w:rPr>
+          <w:rStyle w:val="StrongEmphasis"/>
+          <w:rFonts w:ascii="Times New Roman" w:hAnsi="Times New Roman" w:cs="Times New Roman"/>
+          <w:b w:val="0"/>
+          <w:bCs/>
+          <w:color w:val="auto"/>
+        </w:rPr>
+      </w:pPr>
+      <w:r>
+        <w:rPr>
+          <w:rStyle w:val="StrongEmphasis"/>
+          <w:rFonts w:ascii="Times New Roman" w:hAnsi="Times New Roman" w:cs="Times New Roman"/>
+          <w:b w:val="0"/>
+          <w:bCs/>
+          <w:color w:val="auto"/>
+        </w:rPr>
+        <w:t>O sistema apresenta uma lista de tod</w:t>
+      </w:r>
+      <w:r>
+        <w:rPr>
+          <w:rStyle w:val="StrongEmphasis"/>
+          <w:rFonts w:ascii="Times New Roman" w:hAnsi="Times New Roman" w:cs="Times New Roman"/>
+          <w:b w:val="0"/>
+          <w:bCs/>
+          <w:color w:val="auto"/>
+        </w:rPr>
+        <w:t>a</w:t>
+      </w:r>
+      <w:r>
+        <w:rPr>
+          <w:rStyle w:val="StrongEmphasis"/>
+          <w:rFonts w:ascii="Times New Roman" w:hAnsi="Times New Roman" w:cs="Times New Roman"/>
+          <w:b w:val="0"/>
+          <w:bCs/>
+          <w:color w:val="auto"/>
+        </w:rPr>
+        <w:t xml:space="preserve">s </w:t>
+      </w:r>
+      <w:r>
+        <w:rPr>
+          <w:rStyle w:val="StrongEmphasis"/>
+          <w:rFonts w:ascii="Times New Roman" w:hAnsi="Times New Roman" w:cs="Times New Roman"/>
+          <w:b w:val="0"/>
+          <w:bCs/>
+          <w:color w:val="auto"/>
+        </w:rPr>
+        <w:t>a</w:t>
+      </w:r>
+      <w:r>
+        <w:rPr>
+          <w:rStyle w:val="StrongEmphasis"/>
+          <w:rFonts w:ascii="Times New Roman" w:hAnsi="Times New Roman" w:cs="Times New Roman"/>
+          <w:b w:val="0"/>
+          <w:bCs/>
+          <w:color w:val="auto"/>
+        </w:rPr>
+        <w:t xml:space="preserve">s </w:t>
+      </w:r>
+      <w:r>
+        <w:rPr>
+          <w:rFonts w:ascii="Times New Roman" w:hAnsi="Times New Roman" w:cs="Times New Roman"/>
+          <w:color w:val="auto"/>
+        </w:rPr>
+        <w:t>aula</w:t>
+      </w:r>
+      <w:r>
+        <w:rPr>
+          <w:rStyle w:val="StrongEmphasis"/>
+          <w:rFonts w:ascii="Times New Roman" w:hAnsi="Times New Roman" w:cs="Times New Roman"/>
+          <w:b w:val="0"/>
+          <w:bCs/>
+          <w:color w:val="auto"/>
+        </w:rPr>
+        <w:t>s cadastrada</w:t>
+      </w:r>
+      <w:r>
+        <w:rPr>
+          <w:rStyle w:val="StrongEmphasis"/>
+          <w:rFonts w:ascii="Times New Roman" w:hAnsi="Times New Roman" w:cs="Times New Roman"/>
+          <w:b w:val="0"/>
+          <w:bCs/>
+          <w:color w:val="auto"/>
+        </w:rPr>
+        <w:t>s no sistema.</w:t>
+      </w:r>
+    </w:p>
+    <w:p>
+      <w:pPr>
+        <w:pStyle w:val="Recuodecorpodetexto21"/>
+        <w:spacing w:line="360" w:lineRule="auto"/>
+        <w:ind w:left="567"/>
+        <w:jc w:val="both"/>
+        <w:rPr>
+          <w:rStyle w:val="StrongEmphasis"/>
+          <w:rFonts w:ascii="Times New Roman" w:hAnsi="Times New Roman" w:cs="Times New Roman"/>
+          <w:b w:val="0"/>
+          <w:bCs/>
+          <w:color w:val="auto"/>
+        </w:rPr>
+      </w:pPr>
+      <w:r>
+        <w:rPr>
+          <w:rStyle w:val="StrongEmphasis"/>
+          <w:rFonts w:ascii="Times New Roman" w:hAnsi="Times New Roman" w:cs="Times New Roman"/>
+          <w:b w:val="0"/>
+          <w:bCs/>
+          <w:color w:val="auto"/>
+        </w:rPr>
+        <w:t>O administrador deseja consultar por um</w:t>
+      </w:r>
+      <w:r>
+        <w:rPr>
+          <w:rStyle w:val="StrongEmphasis"/>
+          <w:rFonts w:ascii="Times New Roman" w:hAnsi="Times New Roman" w:cs="Times New Roman"/>
+          <w:b w:val="0"/>
+          <w:bCs/>
+          <w:color w:val="auto"/>
+        </w:rPr>
+        <w:t xml:space="preserve">a </w:t>
+      </w:r>
+      <w:r>
+        <w:rPr>
+          <w:rFonts w:ascii="Times New Roman" w:hAnsi="Times New Roman" w:cs="Times New Roman"/>
+          <w:color w:val="auto"/>
+        </w:rPr>
+        <w:t>aula</w:t>
+      </w:r>
+      <w:r>
+        <w:rPr>
+          <w:rStyle w:val="StrongEmphasis"/>
+          <w:rFonts w:ascii="Times New Roman" w:hAnsi="Times New Roman" w:cs="Times New Roman"/>
+          <w:b w:val="0"/>
+          <w:bCs/>
+          <w:color w:val="auto"/>
+        </w:rPr>
+        <w:t xml:space="preserve"> especifica</w:t>
+      </w:r>
+      <w:r>
+        <w:rPr>
+          <w:rStyle w:val="StrongEmphasis"/>
+          <w:rFonts w:ascii="Times New Roman" w:hAnsi="Times New Roman" w:cs="Times New Roman"/>
+          <w:b w:val="0"/>
+          <w:bCs/>
+          <w:color w:val="auto"/>
+        </w:rPr>
+        <w:t>.</w:t>
+      </w:r>
+    </w:p>
+    <w:p>
+      <w:pPr>
+        <w:pStyle w:val="Recuodecorpodetexto21"/>
+        <w:spacing w:line="360" w:lineRule="auto"/>
+        <w:ind w:left="1418"/>
+        <w:jc w:val="both"/>
+        <w:rPr>
+          <w:rStyle w:val="StrongEmphasis"/>
+          <w:rFonts w:ascii="Times New Roman" w:hAnsi="Times New Roman" w:cs="Times New Roman"/>
+          <w:b w:val="0"/>
+          <w:bCs/>
+          <w:color w:val="auto"/>
+        </w:rPr>
+      </w:pPr>
+      <w:r>
+        <w:rPr>
+          <w:rFonts w:ascii="Times New Roman" w:hAnsi="Times New Roman" w:cs="Times New Roman"/>
+          <w:color w:val="auto"/>
+        </w:rPr>
+        <w:t>A</w:t>
+      </w:r>
+      <w:r>
+        <w:rPr>
+          <w:rFonts w:ascii="Times New Roman" w:hAnsi="Times New Roman" w:cs="Times New Roman"/>
+          <w:color w:val="auto"/>
+        </w:rPr>
+        <w:t>ula</w:t>
+      </w:r>
+      <w:r>
+        <w:rPr>
+          <w:rStyle w:val="StrongEmphasis"/>
+          <w:rFonts w:ascii="Times New Roman" w:hAnsi="Times New Roman" w:cs="Times New Roman"/>
+          <w:b w:val="0"/>
+          <w:bCs/>
+          <w:color w:val="auto"/>
+        </w:rPr>
+        <w:t xml:space="preserve"> não cadastrada</w:t>
+      </w:r>
+      <w:r>
+        <w:rPr>
+          <w:rStyle w:val="StrongEmphasis"/>
+          <w:rFonts w:ascii="Times New Roman" w:hAnsi="Times New Roman" w:cs="Times New Roman"/>
+          <w:b w:val="0"/>
+          <w:bCs/>
+          <w:color w:val="auto"/>
+        </w:rPr>
+        <w:t>.</w:t>
+      </w:r>
+    </w:p>
+    <w:p>
+      <w:pPr>
+        <w:pStyle w:val="Corpodetexto"/>
+        <w:ind w:left="1776" w:firstLine="12"/>
+        <w:rPr>
+          <w:rFonts w:ascii="Times New Roman" w:hAnsi="Times New Roman" w:cs="Times New Roman"/>
+          <w:b/>
+          <w:bCs/>
+          <w:sz w:val="24"/>
+          <w:szCs w:val="24"/>
+        </w:rPr>
+      </w:pPr>
+      <w:r>
+        <w:rPr>
+          <w:rStyle w:val="StrongEmphasis"/>
+          <w:rFonts w:ascii="Times New Roman" w:hAnsi="Times New Roman" w:cs="Times New Roman"/>
+          <w:b w:val="0"/>
+          <w:bCs/>
+        </w:rPr>
+        <w:tab/>
+        <w:t xml:space="preserve"> </w:t>
+      </w:r>
+      <w:r>
+        <w:rPr>
+          <w:rFonts w:ascii="Times New Roman" w:hAnsi="Times New Roman" w:cs="Times New Roman"/>
+          <w:sz w:val="24"/>
+          <w:szCs w:val="24"/>
+        </w:rPr>
+        <w:t>O sistema retorna uma mensagem de erro.</w:t>
+      </w:r>
+    </w:p>
+    <w:p>
+      <w:pPr>
+        <w:pStyle w:val="Recuodecorpodetexto21"/>
+        <w:tabs>
+          <w:tab w:val="left" w:pos="709"/>
+        </w:tabs>
+        <w:spacing w:line="360" w:lineRule="auto"/>
+        <w:jc w:val="both"/>
+        <w:rPr>
+          <w:rStyle w:val="StrongEmphasis"/>
+          <w:rFonts w:ascii="Times New Roman" w:hAnsi="Times New Roman" w:cs="Times New Roman"/>
+          <w:b w:val="0"/>
+          <w:bCs/>
+          <w:color w:val="auto"/>
+        </w:rPr>
+      </w:pPr>
+      <w:r>
+        <w:rPr>
+          <w:rStyle w:val="StrongEmphasis"/>
+          <w:rFonts w:ascii="Times New Roman" w:hAnsi="Times New Roman" w:cs="Times New Roman"/>
+          <w:b w:val="0"/>
+          <w:bCs/>
+          <w:color w:val="auto"/>
+        </w:rPr>
+        <w:lastRenderedPageBreak/>
+        <w:tab/>
+      </w:r>
+      <w:r>
+        <w:rPr>
+          <w:rStyle w:val="StrongEmphasis"/>
+          <w:rFonts w:ascii="Times New Roman" w:hAnsi="Times New Roman" w:cs="Times New Roman"/>
+          <w:b w:val="0"/>
+          <w:bCs/>
+          <w:color w:val="auto"/>
+        </w:rPr>
+        <w:t>A</w:t>
+      </w:r>
+      <w:r>
+        <w:rPr>
+          <w:rFonts w:ascii="Times New Roman" w:hAnsi="Times New Roman" w:cs="Times New Roman"/>
+          <w:color w:val="auto"/>
+        </w:rPr>
+        <w:t>ula</w:t>
+      </w:r>
+      <w:r>
+        <w:rPr>
+          <w:rStyle w:val="StrongEmphasis"/>
+          <w:rFonts w:ascii="Times New Roman" w:hAnsi="Times New Roman" w:cs="Times New Roman"/>
+          <w:b w:val="0"/>
+          <w:bCs/>
+          <w:color w:val="auto"/>
+        </w:rPr>
+        <w:t xml:space="preserve"> </w:t>
+      </w:r>
+      <w:r>
+        <w:rPr>
+          <w:rStyle w:val="StrongEmphasis"/>
+          <w:rFonts w:ascii="Times New Roman" w:hAnsi="Times New Roman" w:cs="Times New Roman"/>
+          <w:b w:val="0"/>
+          <w:bCs/>
+          <w:color w:val="auto"/>
+        </w:rPr>
+        <w:t>cadastrada</w:t>
+      </w:r>
+      <w:r>
+        <w:rPr>
+          <w:rStyle w:val="StrongEmphasis"/>
+          <w:rFonts w:ascii="Times New Roman" w:hAnsi="Times New Roman" w:cs="Times New Roman"/>
+          <w:b w:val="0"/>
+          <w:bCs/>
+          <w:color w:val="auto"/>
+        </w:rPr>
+        <w:t>.</w:t>
+      </w:r>
+    </w:p>
+    <w:p>
+      <w:pPr>
+        <w:pStyle w:val="Corpodetexto"/>
+        <w:ind w:left="1440" w:firstLine="684"/>
+        <w:rPr>
+          <w:rFonts w:ascii="Times New Roman" w:hAnsi="Times New Roman" w:cs="Times New Roman"/>
+          <w:sz w:val="24"/>
+          <w:szCs w:val="24"/>
+        </w:rPr>
+      </w:pPr>
+      <w:r>
+        <w:rPr>
+          <w:rFonts w:ascii="Times New Roman" w:hAnsi="Times New Roman" w:cs="Times New Roman"/>
+          <w:sz w:val="24"/>
+          <w:szCs w:val="24"/>
+        </w:rPr>
+        <w:t xml:space="preserve">O sistema exibe a página de visualização de cadastro de </w:t>
+      </w:r>
+      <w:r>
+        <w:rPr>
+          <w:rFonts w:ascii="Times New Roman" w:hAnsi="Times New Roman" w:cs="Times New Roman"/>
+          <w:sz w:val="24"/>
+          <w:szCs w:val="24"/>
+        </w:rPr>
+        <w:t>aula</w:t>
+      </w:r>
+      <w:r>
+        <w:rPr>
+          <w:rFonts w:ascii="Times New Roman" w:hAnsi="Times New Roman" w:cs="Times New Roman"/>
+          <w:sz w:val="24"/>
+          <w:szCs w:val="24"/>
+        </w:rPr>
+        <w:t>.</w:t>
+      </w:r>
+    </w:p>
+    <w:p>
+      <w:pPr>
+        <w:pStyle w:val="Corpodetexto"/>
+        <w:ind w:left="567"/>
+        <w:rPr>
+          <w:rFonts w:ascii="Times New Roman" w:hAnsi="Times New Roman" w:cs="Times New Roman"/>
+          <w:sz w:val="24"/>
+          <w:szCs w:val="24"/>
+        </w:rPr>
+      </w:pPr>
+      <w:r>
+        <w:rPr>
+          <w:rFonts w:ascii="Times New Roman" w:hAnsi="Times New Roman" w:cs="Times New Roman"/>
+          <w:sz w:val="24"/>
+          <w:szCs w:val="24"/>
+        </w:rPr>
+        <w:t xml:space="preserve">O caso de uso consultar </w:t>
+      </w:r>
+      <w:r>
+        <w:rPr>
+          <w:rFonts w:ascii="Times New Roman" w:hAnsi="Times New Roman" w:cs="Times New Roman"/>
+          <w:sz w:val="24"/>
+          <w:szCs w:val="24"/>
+        </w:rPr>
+        <w:t>aula</w:t>
+      </w:r>
+      <w:r>
+        <w:rPr>
+          <w:rFonts w:ascii="Times New Roman" w:hAnsi="Times New Roman" w:cs="Times New Roman"/>
+          <w:sz w:val="24"/>
+          <w:szCs w:val="24"/>
+        </w:rPr>
+        <w:t xml:space="preserve"> </w:t>
+      </w:r>
+      <w:r>
+        <w:rPr>
+          <w:rFonts w:ascii="Times New Roman" w:hAnsi="Times New Roman" w:cs="Times New Roman"/>
+          <w:sz w:val="24"/>
+          <w:szCs w:val="24"/>
+        </w:rPr>
+        <w:t>se encerra.</w:t>
       </w:r>
     </w:p>
     <w:p>
@@ -13404,161 +14693,518 @@
         <w:tabs>
           <w:tab w:val="clear" w:pos="576"/>
         </w:tabs>
-        <w:ind w:left="284" w:firstLine="0"/>
-        <w:rPr>
-          <w:rFonts w:ascii="Times New Roman" w:hAnsi="Times New Roman" w:cs="Times New Roman"/>
-          <w:sz w:val="24"/>
-          <w:szCs w:val="24"/>
-        </w:rPr>
-      </w:pPr>
-      <w:r>
-        <w:rPr>
-          <w:rFonts w:ascii="Times New Roman" w:hAnsi="Times New Roman" w:cs="Times New Roman"/>
-          <w:sz w:val="24"/>
-          <w:szCs w:val="24"/>
-        </w:rPr>
-        <w:t>O Cadastro foi Removido</w:t>
-      </w:r>
-    </w:p>
-    <w:p>
-      <w:pPr>
-        <w:ind w:firstLine="732"/>
-        <w:rPr>
-          <w:rFonts w:ascii="Times New Roman" w:hAnsi="Times New Roman" w:cs="Times New Roman"/>
-          <w:sz w:val="24"/>
-        </w:rPr>
-      </w:pPr>
-      <w:r>
-        <w:rPr>
-          <w:rFonts w:ascii="Times New Roman" w:hAnsi="Times New Roman" w:cs="Times New Roman"/>
-          <w:sz w:val="24"/>
-        </w:rPr>
-        <w:t>Um envio de aviso é gerado no sistema.</w:t>
-      </w:r>
-    </w:p>
-    <w:p>
-      <w:pPr>
-        <w:suppressAutoHyphens w:val="0"/>
-        <w:rPr>
-          <w:rFonts w:ascii="Times New Roman" w:eastAsiaTheme="majorEastAsia" w:hAnsi="Times New Roman" w:cs="Times New Roman"/>
-          <w:iCs/>
-          <w:spacing w:val="15"/>
-          <w:sz w:val="24"/>
-        </w:rPr>
-      </w:pPr>
-    </w:p>
-    <w:p>
-      <w:pPr>
-        <w:suppressAutoHyphens w:val="0"/>
-        <w:rPr>
-          <w:rFonts w:ascii="Times New Roman" w:eastAsiaTheme="majorEastAsia" w:hAnsi="Times New Roman" w:cs="Times New Roman"/>
-          <w:iCs/>
-          <w:spacing w:val="15"/>
-          <w:sz w:val="24"/>
-        </w:rPr>
-      </w:pPr>
-      <w:r>
-        <w:rPr>
-          <w:rFonts w:ascii="Times New Roman" w:hAnsi="Times New Roman" w:cs="Times New Roman"/>
-          <w:i/>
-          <w:sz w:val="24"/>
-        </w:rPr>
-        <w:br w:type="page"/>
-      </w:r>
-    </w:p>
-    <w:p>
-      <w:pPr>
-        <w:pStyle w:val="Subttulo"/>
-        <w:rPr>
-          <w:rFonts w:ascii="Times New Roman" w:hAnsi="Times New Roman" w:cs="Times New Roman"/>
-          <w:i w:val="0"/>
-          <w:color w:val="auto"/>
-        </w:rPr>
-      </w:pPr>
-    </w:p>
-    <w:p>
-      <w:pPr>
-        <w:pStyle w:val="Ttulo10"/>
-        <w:rPr>
-          <w:rFonts w:ascii="Times New Roman" w:hAnsi="Times New Roman" w:cs="Times New Roman"/>
-          <w:sz w:val="24"/>
-          <w:szCs w:val="24"/>
-        </w:rPr>
-      </w:pPr>
-      <w:r>
-        <w:rPr>
-          <w:rFonts w:ascii="Times New Roman" w:hAnsi="Times New Roman" w:cs="Times New Roman"/>
-          <w:sz w:val="24"/>
-          <w:szCs w:val="24"/>
-        </w:rPr>
-        <w:t>Caso de Uso</w:t>
-      </w:r>
-      <w:r>
-        <w:rPr>
-          <w:rFonts w:ascii="Times New Roman" w:hAnsi="Times New Roman" w:cs="Times New Roman"/>
-          <w:sz w:val="24"/>
-          <w:szCs w:val="24"/>
-        </w:rPr>
-        <w:t xml:space="preserve"> </w:t>
-      </w:r>
-      <w:r>
-        <w:rPr>
-          <w:rFonts w:ascii="Times New Roman" w:hAnsi="Times New Roman" w:cs="Times New Roman"/>
-          <w:sz w:val="24"/>
-          <w:szCs w:val="24"/>
-        </w:rPr>
-        <w:t>08</w:t>
-      </w:r>
-      <w:r>
-        <w:rPr>
-          <w:rFonts w:ascii="Times New Roman" w:hAnsi="Times New Roman" w:cs="Times New Roman"/>
-          <w:sz w:val="24"/>
-          <w:szCs w:val="24"/>
-        </w:rPr>
-        <w:t xml:space="preserve">: </w:t>
-      </w:r>
-      <w:r>
-        <w:rPr>
-          <w:rFonts w:ascii="Times New Roman" w:hAnsi="Times New Roman" w:cs="Times New Roman"/>
-          <w:sz w:val="24"/>
-          <w:szCs w:val="24"/>
-        </w:rPr>
-        <w:t xml:space="preserve">Enviar </w:t>
-      </w:r>
-      <w:r>
-        <w:rPr>
-          <w:rFonts w:ascii="Times New Roman" w:hAnsi="Times New Roman" w:cs="Times New Roman"/>
-          <w:sz w:val="24"/>
-          <w:szCs w:val="24"/>
-        </w:rPr>
-        <w:t xml:space="preserve">Mensagem </w:t>
-      </w:r>
-      <w:r>
-        <w:rPr>
-          <w:rFonts w:ascii="Times New Roman" w:hAnsi="Times New Roman" w:cs="Times New Roman"/>
-          <w:sz w:val="24"/>
-          <w:szCs w:val="24"/>
-        </w:rPr>
-        <w:t>(</w:t>
-      </w:r>
-      <w:r>
-        <w:rPr>
-          <w:rFonts w:ascii="Times New Roman" w:hAnsi="Times New Roman" w:cs="Times New Roman"/>
-          <w:sz w:val="24"/>
-          <w:szCs w:val="24"/>
-        </w:rPr>
-        <w:t>Bate Papo)</w:t>
-      </w:r>
-    </w:p>
-    <w:p>
-      <w:pPr>
-        <w:pStyle w:val="Subttulo"/>
-        <w:rPr>
-          <w:rFonts w:ascii="Times New Roman" w:hAnsi="Times New Roman" w:cs="Times New Roman"/>
-          <w:i w:val="0"/>
-          <w:color w:val="auto"/>
-        </w:rPr>
-      </w:pPr>
+        <w:rPr>
+          <w:rFonts w:ascii="Times New Roman" w:hAnsi="Times New Roman" w:cs="Times New Roman"/>
+          <w:sz w:val="24"/>
+          <w:szCs w:val="24"/>
+        </w:rPr>
+      </w:pPr>
+      <w:r>
+        <w:rPr>
+          <w:rFonts w:ascii="Times New Roman" w:hAnsi="Times New Roman" w:cs="Times New Roman"/>
+          <w:sz w:val="24"/>
+          <w:szCs w:val="24"/>
+        </w:rPr>
+        <w:t>Alterar</w:t>
+      </w:r>
+    </w:p>
+    <w:p>
+      <w:pPr>
+        <w:pStyle w:val="Corpodetexto"/>
+        <w:ind w:left="567"/>
+        <w:rPr>
+          <w:rFonts w:ascii="Times New Roman" w:hAnsi="Times New Roman" w:cs="Times New Roman"/>
+          <w:sz w:val="24"/>
+          <w:szCs w:val="24"/>
+        </w:rPr>
+      </w:pPr>
+      <w:r>
+        <w:rPr>
+          <w:rFonts w:ascii="Times New Roman" w:hAnsi="Times New Roman" w:cs="Times New Roman"/>
+          <w:sz w:val="24"/>
+          <w:szCs w:val="24"/>
+        </w:rPr>
+        <w:t xml:space="preserve">Se no fluxo principal o administrador escolher a opção alterar </w:t>
+      </w:r>
+      <w:r>
+        <w:rPr>
+          <w:rFonts w:ascii="Times New Roman" w:hAnsi="Times New Roman" w:cs="Times New Roman"/>
+          <w:sz w:val="24"/>
+          <w:szCs w:val="24"/>
+        </w:rPr>
+        <w:t>aula</w:t>
+      </w:r>
+      <w:r>
+        <w:rPr>
+          <w:rFonts w:ascii="Times New Roman" w:hAnsi="Times New Roman" w:cs="Times New Roman"/>
+          <w:sz w:val="24"/>
+          <w:szCs w:val="24"/>
+        </w:rPr>
+        <w:t>:</w:t>
+      </w:r>
+    </w:p>
+    <w:p>
+      <w:pPr>
+        <w:pStyle w:val="Recuodecorpodetexto21"/>
+        <w:spacing w:line="360" w:lineRule="auto"/>
+        <w:ind w:left="567"/>
+        <w:jc w:val="both"/>
+        <w:rPr>
+          <w:rFonts w:ascii="Times New Roman" w:hAnsi="Times New Roman" w:cs="Times New Roman"/>
+          <w:color w:val="auto"/>
+        </w:rPr>
+      </w:pPr>
+      <w:r>
+        <w:rPr>
+          <w:rFonts w:ascii="Times New Roman" w:hAnsi="Times New Roman" w:cs="Times New Roman"/>
+          <w:color w:val="auto"/>
+        </w:rPr>
+        <w:t xml:space="preserve">O sistema apresenta uma página igual à página de cadastro de </w:t>
+      </w:r>
+      <w:r>
+        <w:rPr>
+          <w:rFonts w:ascii="Times New Roman" w:hAnsi="Times New Roman" w:cs="Times New Roman"/>
+          <w:color w:val="auto"/>
+        </w:rPr>
+        <w:t>aula</w:t>
+      </w:r>
+      <w:proofErr w:type="gramStart"/>
+      <w:r>
+        <w:rPr>
+          <w:rFonts w:ascii="Times New Roman" w:hAnsi="Times New Roman" w:cs="Times New Roman"/>
+          <w:color w:val="auto"/>
+        </w:rPr>
+        <w:t xml:space="preserve"> todavia</w:t>
+      </w:r>
+      <w:proofErr w:type="gramEnd"/>
+      <w:r>
+        <w:rPr>
+          <w:rFonts w:ascii="Times New Roman" w:hAnsi="Times New Roman" w:cs="Times New Roman"/>
+          <w:color w:val="auto"/>
+        </w:rPr>
+        <w:t xml:space="preserve"> o campo código se encontrará sem a possibilidade de edição.</w:t>
+      </w:r>
+    </w:p>
+    <w:p>
+      <w:pPr>
+        <w:pStyle w:val="Recuodecorpodetexto21"/>
+        <w:tabs>
+          <w:tab w:val="left" w:pos="1134"/>
+        </w:tabs>
+        <w:spacing w:line="360" w:lineRule="auto"/>
+        <w:ind w:left="567"/>
+        <w:jc w:val="both"/>
+        <w:rPr>
+          <w:rFonts w:ascii="Times New Roman" w:hAnsi="Times New Roman" w:cs="Times New Roman"/>
+          <w:color w:val="auto"/>
+        </w:rPr>
+      </w:pPr>
+      <w:r>
+        <w:rPr>
+          <w:rFonts w:ascii="Times New Roman" w:hAnsi="Times New Roman" w:cs="Times New Roman"/>
+          <w:color w:val="auto"/>
+        </w:rPr>
+        <w:t>O administrador preenche os dados.</w:t>
+      </w:r>
+    </w:p>
+    <w:p>
+      <w:pPr>
+        <w:pStyle w:val="Recuodecorpodetexto21"/>
+        <w:spacing w:line="360" w:lineRule="auto"/>
+        <w:ind w:left="709"/>
+        <w:jc w:val="both"/>
+        <w:rPr>
+          <w:rFonts w:ascii="Times New Roman" w:hAnsi="Times New Roman" w:cs="Times New Roman"/>
+          <w:color w:val="auto"/>
+        </w:rPr>
+      </w:pPr>
+      <w:r>
+        <w:rPr>
+          <w:rFonts w:ascii="Times New Roman" w:hAnsi="Times New Roman" w:cs="Times New Roman"/>
+          <w:color w:val="auto"/>
+        </w:rPr>
+        <w:tab/>
+        <w:t>Os dados são inválidos uma mensagem de erro é retornada.</w:t>
+      </w:r>
+    </w:p>
+    <w:p>
+      <w:pPr>
+        <w:pStyle w:val="Recuodecorpodetexto21"/>
+        <w:spacing w:line="360" w:lineRule="auto"/>
+        <w:ind w:left="709"/>
+        <w:jc w:val="both"/>
+        <w:rPr>
+          <w:rFonts w:ascii="Times New Roman" w:hAnsi="Times New Roman" w:cs="Times New Roman"/>
+          <w:color w:val="auto"/>
+        </w:rPr>
+      </w:pPr>
+      <w:r>
+        <w:rPr>
+          <w:rFonts w:ascii="Times New Roman" w:hAnsi="Times New Roman" w:cs="Times New Roman"/>
+          <w:color w:val="auto"/>
+        </w:rPr>
+        <w:tab/>
+        <w:t>Retorna para o formulário a ser preenchido.</w:t>
+      </w:r>
+    </w:p>
+    <w:p>
+      <w:pPr>
+        <w:pStyle w:val="Recuodecorpodetexto21"/>
+        <w:spacing w:line="360" w:lineRule="auto"/>
+        <w:ind w:left="567"/>
+        <w:jc w:val="both"/>
+        <w:rPr>
+          <w:rFonts w:ascii="Times New Roman" w:hAnsi="Times New Roman" w:cs="Times New Roman"/>
+          <w:color w:val="auto"/>
+        </w:rPr>
+      </w:pPr>
+      <w:r>
+        <w:rPr>
+          <w:rFonts w:ascii="Times New Roman" w:hAnsi="Times New Roman" w:cs="Times New Roman"/>
+          <w:color w:val="auto"/>
+        </w:rPr>
+        <w:t>Os dados são validos.</w:t>
+      </w:r>
+    </w:p>
+    <w:p>
+      <w:pPr>
+        <w:pStyle w:val="Recuodecorpodetexto21"/>
+        <w:spacing w:line="360" w:lineRule="auto"/>
+        <w:ind w:left="709"/>
+        <w:jc w:val="both"/>
+        <w:rPr>
+          <w:rFonts w:ascii="Times New Roman" w:hAnsi="Times New Roman" w:cs="Times New Roman"/>
+          <w:color w:val="auto"/>
+        </w:rPr>
+      </w:pPr>
+      <w:r>
+        <w:rPr>
+          <w:rFonts w:ascii="Times New Roman" w:hAnsi="Times New Roman" w:cs="Times New Roman"/>
+          <w:color w:val="auto"/>
+        </w:rPr>
+        <w:tab/>
+        <w:t xml:space="preserve">O administrador </w:t>
+      </w:r>
+      <w:r>
+        <w:rPr>
+          <w:rFonts w:ascii="Times New Roman" w:hAnsi="Times New Roman" w:cs="Times New Roman"/>
+          <w:color w:val="auto"/>
+        </w:rPr>
+        <w:t>ou usuário</w:t>
+      </w:r>
+      <w:r>
+        <w:rPr>
+          <w:rFonts w:ascii="Times New Roman" w:hAnsi="Times New Roman" w:cs="Times New Roman"/>
+          <w:color w:val="auto"/>
+        </w:rPr>
+        <w:t xml:space="preserve"> pressiona o botão salvar.</w:t>
+      </w:r>
+    </w:p>
+    <w:p>
+      <w:pPr>
+        <w:pStyle w:val="Recuodecorpodetexto21"/>
+        <w:spacing w:line="360" w:lineRule="auto"/>
+        <w:ind w:left="709"/>
+        <w:jc w:val="both"/>
+        <w:rPr>
+          <w:rFonts w:ascii="Times New Roman" w:hAnsi="Times New Roman" w:cs="Times New Roman"/>
+          <w:color w:val="auto"/>
+        </w:rPr>
+      </w:pPr>
+      <w:r>
+        <w:rPr>
+          <w:rFonts w:ascii="Times New Roman" w:hAnsi="Times New Roman" w:cs="Times New Roman"/>
+          <w:color w:val="auto"/>
+        </w:rPr>
+        <w:tab/>
+        <w:t>Uma mensagem de confirmação é exibida.</w:t>
+      </w:r>
+    </w:p>
+    <w:p>
+      <w:pPr>
+        <w:pStyle w:val="Corpodetexto"/>
+        <w:ind w:left="567"/>
+        <w:rPr>
+          <w:rFonts w:ascii="Times New Roman" w:hAnsi="Times New Roman" w:cs="Times New Roman"/>
+          <w:sz w:val="24"/>
+          <w:szCs w:val="24"/>
+        </w:rPr>
+      </w:pPr>
+      <w:r>
+        <w:rPr>
+          <w:rFonts w:ascii="Times New Roman" w:hAnsi="Times New Roman" w:cs="Times New Roman"/>
+          <w:sz w:val="24"/>
+          <w:szCs w:val="24"/>
+        </w:rPr>
+        <w:t xml:space="preserve">O caso de uso alterar </w:t>
+      </w:r>
+      <w:r>
+        <w:rPr>
+          <w:rFonts w:ascii="Times New Roman" w:hAnsi="Times New Roman" w:cs="Times New Roman"/>
+          <w:sz w:val="24"/>
+          <w:szCs w:val="24"/>
+        </w:rPr>
+        <w:t>reserva</w:t>
+      </w:r>
+      <w:r>
+        <w:rPr>
+          <w:rFonts w:ascii="Times New Roman" w:hAnsi="Times New Roman" w:cs="Times New Roman"/>
+          <w:sz w:val="24"/>
+          <w:szCs w:val="24"/>
+        </w:rPr>
+        <w:t xml:space="preserve"> se encerra.</w:t>
+      </w:r>
+    </w:p>
+    <w:p>
+      <w:pPr>
+        <w:pStyle w:val="Ttulo22"/>
+        <w:tabs>
+          <w:tab w:val="clear" w:pos="576"/>
+        </w:tabs>
+        <w:rPr>
+          <w:rFonts w:ascii="Times New Roman" w:hAnsi="Times New Roman" w:cs="Times New Roman"/>
+          <w:sz w:val="24"/>
+          <w:szCs w:val="24"/>
+        </w:rPr>
+      </w:pPr>
+      <w:r>
+        <w:rPr>
+          <w:rFonts w:ascii="Times New Roman" w:hAnsi="Times New Roman" w:cs="Times New Roman"/>
+          <w:sz w:val="24"/>
+          <w:szCs w:val="24"/>
+        </w:rPr>
+        <w:t>Remover</w:t>
+      </w:r>
+    </w:p>
+    <w:p>
+      <w:pPr>
+        <w:pStyle w:val="Corpodetexto"/>
+        <w:ind w:left="432"/>
+        <w:rPr>
+          <w:rFonts w:ascii="Times New Roman" w:hAnsi="Times New Roman" w:cs="Times New Roman"/>
+          <w:sz w:val="24"/>
+          <w:szCs w:val="24"/>
+        </w:rPr>
+      </w:pPr>
+      <w:r>
+        <w:rPr>
+          <w:rFonts w:ascii="Times New Roman" w:hAnsi="Times New Roman" w:cs="Times New Roman"/>
+          <w:sz w:val="24"/>
+          <w:szCs w:val="24"/>
+        </w:rPr>
+        <w:t xml:space="preserve">Se no fluxo principal o administrador escolher a opção excluir </w:t>
+      </w:r>
+      <w:r>
+        <w:rPr>
+          <w:rFonts w:ascii="Times New Roman" w:hAnsi="Times New Roman" w:cs="Times New Roman"/>
+          <w:sz w:val="24"/>
+          <w:szCs w:val="24"/>
+        </w:rPr>
+        <w:t>reserva</w:t>
+      </w:r>
+      <w:r>
+        <w:rPr>
+          <w:rFonts w:ascii="Times New Roman" w:hAnsi="Times New Roman" w:cs="Times New Roman"/>
+          <w:sz w:val="24"/>
+          <w:szCs w:val="24"/>
+        </w:rPr>
+        <w:t xml:space="preserve"> ele seguirá os passos:</w:t>
+      </w:r>
+    </w:p>
+    <w:p>
+      <w:pPr>
+        <w:pStyle w:val="Recuodecorpodetexto21"/>
+        <w:tabs>
+          <w:tab w:val="left" w:pos="1134"/>
+        </w:tabs>
+        <w:spacing w:line="360" w:lineRule="auto"/>
+        <w:ind w:left="426"/>
+        <w:jc w:val="both"/>
+        <w:rPr>
+          <w:rFonts w:ascii="Times New Roman" w:hAnsi="Times New Roman" w:cs="Times New Roman"/>
+          <w:color w:val="auto"/>
+        </w:rPr>
+      </w:pPr>
+      <w:r>
+        <w:rPr>
+          <w:rFonts w:ascii="Times New Roman" w:hAnsi="Times New Roman" w:cs="Times New Roman"/>
+          <w:color w:val="auto"/>
+        </w:rPr>
+        <w:t xml:space="preserve">O sistema apresenta página de consulta de </w:t>
+      </w:r>
+      <w:r>
+        <w:rPr>
+          <w:rFonts w:ascii="Times New Roman" w:hAnsi="Times New Roman" w:cs="Times New Roman"/>
+          <w:color w:val="auto"/>
+        </w:rPr>
+        <w:t>aula</w:t>
+      </w:r>
+      <w:r>
+        <w:rPr>
+          <w:rFonts w:ascii="Times New Roman" w:hAnsi="Times New Roman" w:cs="Times New Roman"/>
+          <w:color w:val="auto"/>
+        </w:rPr>
+        <w:t xml:space="preserve"> com uma lista </w:t>
+      </w:r>
+      <w:r>
+        <w:rPr>
+          <w:rFonts w:ascii="Times New Roman" w:hAnsi="Times New Roman" w:cs="Times New Roman"/>
+          <w:color w:val="auto"/>
+        </w:rPr>
+        <w:t xml:space="preserve">das </w:t>
+      </w:r>
+      <w:r>
+        <w:rPr>
+          <w:rFonts w:ascii="Times New Roman" w:hAnsi="Times New Roman" w:cs="Times New Roman"/>
+          <w:color w:val="auto"/>
+        </w:rPr>
+        <w:t>aula</w:t>
+      </w:r>
+      <w:r>
+        <w:rPr>
+          <w:rFonts w:ascii="Times New Roman" w:hAnsi="Times New Roman" w:cs="Times New Roman"/>
+          <w:color w:val="auto"/>
+        </w:rPr>
+        <w:t>s</w:t>
+      </w:r>
+      <w:r>
+        <w:rPr>
+          <w:rFonts w:ascii="Times New Roman" w:hAnsi="Times New Roman" w:cs="Times New Roman"/>
+          <w:color w:val="auto"/>
+        </w:rPr>
+        <w:t xml:space="preserve"> cadastrada</w:t>
+      </w:r>
+      <w:r>
+        <w:rPr>
+          <w:rFonts w:ascii="Times New Roman" w:hAnsi="Times New Roman" w:cs="Times New Roman"/>
+          <w:color w:val="auto"/>
+        </w:rPr>
+        <w:t>s para o administrador escolher qual remover.</w:t>
+      </w:r>
+    </w:p>
+    <w:p>
+      <w:pPr>
+        <w:pStyle w:val="Recuodecorpodetexto21"/>
+        <w:tabs>
+          <w:tab w:val="left" w:pos="1134"/>
+        </w:tabs>
+        <w:spacing w:line="360" w:lineRule="auto"/>
+        <w:ind w:left="426"/>
+        <w:jc w:val="both"/>
+        <w:rPr>
+          <w:rFonts w:ascii="Times New Roman" w:hAnsi="Times New Roman" w:cs="Times New Roman"/>
+          <w:color w:val="auto"/>
+        </w:rPr>
+      </w:pPr>
+      <w:r>
+        <w:rPr>
+          <w:rFonts w:ascii="Times New Roman" w:hAnsi="Times New Roman" w:cs="Times New Roman"/>
+          <w:color w:val="auto"/>
+        </w:rPr>
+        <w:t xml:space="preserve">O administrador escolhe </w:t>
+      </w:r>
+      <w:r>
+        <w:rPr>
+          <w:rFonts w:ascii="Times New Roman" w:hAnsi="Times New Roman" w:cs="Times New Roman"/>
+          <w:color w:val="auto"/>
+        </w:rPr>
+        <w:t xml:space="preserve">a </w:t>
+      </w:r>
+      <w:r>
+        <w:rPr>
+          <w:rFonts w:ascii="Times New Roman" w:hAnsi="Times New Roman" w:cs="Times New Roman"/>
+          <w:color w:val="auto"/>
+        </w:rPr>
+        <w:t>aula</w:t>
+      </w:r>
+      <w:r>
+        <w:rPr>
+          <w:rFonts w:ascii="Times New Roman" w:hAnsi="Times New Roman" w:cs="Times New Roman"/>
+          <w:color w:val="auto"/>
+        </w:rPr>
+        <w:t xml:space="preserve"> a ser removida</w:t>
+      </w:r>
+      <w:r>
+        <w:rPr>
+          <w:rFonts w:ascii="Times New Roman" w:hAnsi="Times New Roman" w:cs="Times New Roman"/>
+          <w:color w:val="auto"/>
+        </w:rPr>
+        <w:t>.</w:t>
+      </w:r>
+    </w:p>
+    <w:p>
+      <w:pPr>
+        <w:pStyle w:val="Recuodecorpodetexto21"/>
+        <w:spacing w:line="360" w:lineRule="auto"/>
+        <w:ind w:left="426"/>
+        <w:jc w:val="both"/>
+        <w:rPr>
+          <w:rFonts w:ascii="Times New Roman" w:hAnsi="Times New Roman" w:cs="Times New Roman"/>
+          <w:color w:val="auto"/>
+        </w:rPr>
+      </w:pPr>
+      <w:r>
+        <w:rPr>
+          <w:rFonts w:ascii="Times New Roman" w:hAnsi="Times New Roman" w:cs="Times New Roman"/>
+          <w:color w:val="auto"/>
+        </w:rPr>
+        <w:t>O administrador pressiona o botão salvar.</w:t>
+      </w:r>
+    </w:p>
+    <w:p>
+      <w:pPr>
+        <w:pStyle w:val="Recuodecorpodetexto21"/>
+        <w:spacing w:line="360" w:lineRule="auto"/>
+        <w:ind w:left="709"/>
+        <w:jc w:val="both"/>
+        <w:rPr>
+          <w:rFonts w:ascii="Times New Roman" w:hAnsi="Times New Roman" w:cs="Times New Roman"/>
+          <w:color w:val="auto"/>
+        </w:rPr>
+      </w:pPr>
+      <w:r>
+        <w:rPr>
+          <w:rFonts w:ascii="Times New Roman" w:hAnsi="Times New Roman" w:cs="Times New Roman"/>
+          <w:color w:val="auto"/>
+        </w:rPr>
+        <w:tab/>
+        <w:t>Uma mensagem de confirmação é exibida.</w:t>
+      </w:r>
+    </w:p>
+    <w:p>
+      <w:pPr>
+        <w:pStyle w:val="Corpodetexto"/>
+        <w:ind w:left="426"/>
+        <w:rPr>
+          <w:rFonts w:ascii="Times New Roman" w:hAnsi="Times New Roman" w:cs="Times New Roman"/>
+          <w:sz w:val="24"/>
+          <w:szCs w:val="24"/>
+        </w:rPr>
+      </w:pPr>
+      <w:r>
+        <w:rPr>
+          <w:rFonts w:ascii="Times New Roman" w:hAnsi="Times New Roman" w:cs="Times New Roman"/>
+          <w:sz w:val="24"/>
+          <w:szCs w:val="24"/>
+        </w:rPr>
+        <w:t xml:space="preserve">O caso de uso remover </w:t>
+      </w:r>
+      <w:r>
+        <w:rPr>
+          <w:rFonts w:ascii="Times New Roman" w:hAnsi="Times New Roman" w:cs="Times New Roman"/>
+          <w:sz w:val="24"/>
+          <w:szCs w:val="24"/>
+        </w:rPr>
+        <w:t>aula</w:t>
+      </w:r>
+      <w:r>
+        <w:rPr>
+          <w:rFonts w:ascii="Times New Roman" w:hAnsi="Times New Roman" w:cs="Times New Roman"/>
+          <w:sz w:val="24"/>
+          <w:szCs w:val="24"/>
+        </w:rPr>
+        <w:t xml:space="preserve"> se encerra.</w:t>
+      </w:r>
     </w:p>
     <w:p>
       <w:pPr>
@@ -13580,64 +15226,7 @@
           <w:sz w:val="24"/>
           <w:szCs w:val="24"/>
         </w:rPr>
-        <w:t>Breve Descrição</w:t>
-      </w:r>
-    </w:p>
-    <w:p>
-      <w:pPr>
-        <w:pStyle w:val="Corpodetexto"/>
-        <w:rPr>
-          <w:rFonts w:ascii="Times New Roman" w:hAnsi="Times New Roman" w:cs="Times New Roman"/>
-          <w:sz w:val="24"/>
-          <w:szCs w:val="24"/>
-        </w:rPr>
-      </w:pPr>
-      <w:r>
-        <w:rPr>
-          <w:rFonts w:ascii="Times New Roman" w:hAnsi="Times New Roman" w:cs="Times New Roman"/>
-          <w:sz w:val="24"/>
-          <w:szCs w:val="24"/>
-        </w:rPr>
-        <w:t xml:space="preserve">Este caso de usos refere-se </w:t>
-      </w:r>
-      <w:r>
-        <w:rPr>
-          <w:rFonts w:ascii="Times New Roman" w:hAnsi="Times New Roman" w:cs="Times New Roman"/>
-          <w:sz w:val="24"/>
-          <w:szCs w:val="24"/>
-        </w:rPr>
-        <w:t>à</w:t>
-      </w:r>
-      <w:r>
-        <w:rPr>
-          <w:rFonts w:ascii="Times New Roman" w:hAnsi="Times New Roman" w:cs="Times New Roman"/>
-          <w:sz w:val="24"/>
-          <w:szCs w:val="24"/>
-        </w:rPr>
-        <w:t xml:space="preserve"> troca de mensagem por meio de um bate papo entre os usuários cadastrados no sistema e/ ou o administrador.</w:t>
-      </w:r>
-    </w:p>
-    <w:p>
-      <w:pPr>
-        <w:pStyle w:val="Ttulo1"/>
-        <w:numPr>
-          <w:ilvl w:val="0"/>
-          <w:numId w:val="0"/>
-        </w:numPr>
-        <w:ind w:left="720" w:hanging="720"/>
-        <w:rPr>
-          <w:rFonts w:ascii="Times New Roman" w:hAnsi="Times New Roman" w:cs="Times New Roman"/>
-          <w:sz w:val="24"/>
-          <w:szCs w:val="24"/>
-        </w:rPr>
-      </w:pPr>
-      <w:r>
-        <w:rPr>
-          <w:rFonts w:ascii="Times New Roman" w:hAnsi="Times New Roman" w:cs="Times New Roman"/>
-          <w:sz w:val="24"/>
-          <w:szCs w:val="24"/>
-        </w:rPr>
-        <w:t>Breve Descrição dos Atores</w:t>
+        <w:t>Pós-condições</w:t>
       </w:r>
     </w:p>
     <w:p>
@@ -13646,346 +15235,269 @@
         <w:tabs>
           <w:tab w:val="clear" w:pos="576"/>
         </w:tabs>
-        <w:ind w:left="142" w:hanging="12"/>
-        <w:rPr>
-          <w:rFonts w:ascii="Times New Roman" w:hAnsi="Times New Roman" w:cs="Times New Roman"/>
-          <w:sz w:val="24"/>
-          <w:szCs w:val="24"/>
-        </w:rPr>
-      </w:pPr>
-      <w:r>
-        <w:rPr>
-          <w:rFonts w:ascii="Times New Roman" w:hAnsi="Times New Roman" w:cs="Times New Roman"/>
-          <w:sz w:val="24"/>
-          <w:szCs w:val="24"/>
-        </w:rPr>
-        <w:t>Administrador</w:t>
+        <w:ind w:left="284" w:firstLine="0"/>
+        <w:rPr>
+          <w:rFonts w:ascii="Times New Roman" w:hAnsi="Times New Roman" w:cs="Times New Roman"/>
+          <w:sz w:val="24"/>
+          <w:szCs w:val="24"/>
+        </w:rPr>
+      </w:pPr>
+      <w:r>
+        <w:rPr>
+          <w:rFonts w:ascii="Times New Roman" w:hAnsi="Times New Roman" w:cs="Times New Roman"/>
+          <w:sz w:val="24"/>
+          <w:szCs w:val="24"/>
+        </w:rPr>
+        <w:t xml:space="preserve">A </w:t>
+      </w:r>
+      <w:r>
+        <w:rPr>
+          <w:rFonts w:ascii="Times New Roman" w:hAnsi="Times New Roman" w:cs="Times New Roman"/>
+          <w:sz w:val="24"/>
+          <w:szCs w:val="24"/>
+        </w:rPr>
+        <w:t>aula</w:t>
+      </w:r>
+      <w:r>
+        <w:rPr>
+          <w:rFonts w:ascii="Times New Roman" w:hAnsi="Times New Roman" w:cs="Times New Roman"/>
+          <w:sz w:val="24"/>
+          <w:szCs w:val="24"/>
+        </w:rPr>
+        <w:t xml:space="preserve"> foi cadastrada</w:t>
+      </w:r>
+    </w:p>
+    <w:p>
+      <w:pPr>
+        <w:ind w:firstLine="732"/>
+        <w:rPr>
+          <w:rFonts w:ascii="Times New Roman" w:hAnsi="Times New Roman" w:cs="Times New Roman"/>
+          <w:sz w:val="24"/>
+        </w:rPr>
+      </w:pPr>
+      <w:r>
+        <w:rPr>
+          <w:rFonts w:ascii="Times New Roman" w:hAnsi="Times New Roman" w:cs="Times New Roman"/>
+          <w:sz w:val="24"/>
+        </w:rPr>
+        <w:t xml:space="preserve">Os dados </w:t>
+      </w:r>
+      <w:r>
+        <w:rPr>
+          <w:rFonts w:ascii="Times New Roman" w:hAnsi="Times New Roman" w:cs="Times New Roman"/>
+          <w:sz w:val="24"/>
+        </w:rPr>
+        <w:t xml:space="preserve">da </w:t>
+      </w:r>
+      <w:r>
+        <w:rPr>
+          <w:rFonts w:ascii="Times New Roman" w:hAnsi="Times New Roman" w:cs="Times New Roman"/>
+          <w:sz w:val="24"/>
+        </w:rPr>
+        <w:t>aula</w:t>
+      </w:r>
+      <w:r>
+        <w:rPr>
+          <w:rFonts w:ascii="Times New Roman" w:hAnsi="Times New Roman" w:cs="Times New Roman"/>
+          <w:sz w:val="24"/>
+        </w:rPr>
+        <w:t xml:space="preserve"> </w:t>
+      </w:r>
+      <w:r>
+        <w:rPr>
+          <w:rFonts w:ascii="Times New Roman" w:hAnsi="Times New Roman" w:cs="Times New Roman"/>
+          <w:sz w:val="24"/>
+        </w:rPr>
+        <w:t>são devidamente armazenado</w:t>
+      </w:r>
+      <w:r>
+        <w:rPr>
+          <w:rFonts w:ascii="Times New Roman" w:hAnsi="Times New Roman" w:cs="Times New Roman"/>
+          <w:sz w:val="24"/>
+        </w:rPr>
+        <w:t>s no sistema.</w:t>
+      </w:r>
+    </w:p>
+    <w:p>
+      <w:pPr>
+        <w:pStyle w:val="Ttulo22"/>
+        <w:tabs>
+          <w:tab w:val="clear" w:pos="576"/>
+        </w:tabs>
+        <w:ind w:left="284" w:firstLine="0"/>
+        <w:rPr>
+          <w:rFonts w:ascii="Times New Roman" w:hAnsi="Times New Roman" w:cs="Times New Roman"/>
+          <w:sz w:val="24"/>
+          <w:szCs w:val="24"/>
+        </w:rPr>
+      </w:pPr>
+      <w:r>
+        <w:rPr>
+          <w:rFonts w:ascii="Times New Roman" w:hAnsi="Times New Roman" w:cs="Times New Roman"/>
+          <w:sz w:val="24"/>
+          <w:szCs w:val="24"/>
+        </w:rPr>
+        <w:t xml:space="preserve">A </w:t>
+      </w:r>
+      <w:r>
+        <w:rPr>
+          <w:rFonts w:ascii="Times New Roman" w:hAnsi="Times New Roman" w:cs="Times New Roman"/>
+          <w:sz w:val="24"/>
+          <w:szCs w:val="24"/>
+        </w:rPr>
+        <w:t>aula</w:t>
+      </w:r>
+      <w:r>
+        <w:rPr>
+          <w:rFonts w:ascii="Times New Roman" w:hAnsi="Times New Roman" w:cs="Times New Roman"/>
+          <w:sz w:val="24"/>
+          <w:szCs w:val="24"/>
+        </w:rPr>
+        <w:t xml:space="preserve"> foi Atualizada</w:t>
+      </w:r>
+    </w:p>
+    <w:p>
+      <w:pPr>
+        <w:ind w:firstLine="744"/>
+        <w:rPr>
+          <w:rFonts w:ascii="Times New Roman" w:hAnsi="Times New Roman" w:cs="Times New Roman"/>
+          <w:sz w:val="24"/>
+        </w:rPr>
+      </w:pPr>
+      <w:r>
+        <w:rPr>
+          <w:rFonts w:ascii="Times New Roman" w:hAnsi="Times New Roman" w:cs="Times New Roman"/>
+          <w:sz w:val="24"/>
+        </w:rPr>
+        <w:t xml:space="preserve">Os dados </w:t>
+      </w:r>
+      <w:r>
+        <w:rPr>
+          <w:rFonts w:ascii="Times New Roman" w:hAnsi="Times New Roman" w:cs="Times New Roman"/>
+          <w:sz w:val="24"/>
+        </w:rPr>
+        <w:t xml:space="preserve">da </w:t>
+      </w:r>
+      <w:r>
+        <w:rPr>
+          <w:rFonts w:ascii="Times New Roman" w:hAnsi="Times New Roman" w:cs="Times New Roman"/>
+          <w:sz w:val="24"/>
+        </w:rPr>
+        <w:t>aula</w:t>
+      </w:r>
+      <w:r>
+        <w:rPr>
+          <w:rFonts w:ascii="Times New Roman" w:hAnsi="Times New Roman" w:cs="Times New Roman"/>
+          <w:sz w:val="24"/>
+        </w:rPr>
+        <w:t xml:space="preserve"> são devidamente atualizados no sistema.</w:t>
+      </w:r>
+    </w:p>
+    <w:p>
+      <w:pPr>
+        <w:pStyle w:val="Ttulo22"/>
+        <w:tabs>
+          <w:tab w:val="clear" w:pos="576"/>
+        </w:tabs>
+        <w:ind w:left="284" w:firstLine="0"/>
+        <w:rPr>
+          <w:rFonts w:ascii="Times New Roman" w:hAnsi="Times New Roman" w:cs="Times New Roman"/>
+          <w:sz w:val="24"/>
+          <w:szCs w:val="24"/>
+        </w:rPr>
+      </w:pPr>
+      <w:r>
+        <w:rPr>
+          <w:rFonts w:ascii="Times New Roman" w:hAnsi="Times New Roman" w:cs="Times New Roman"/>
+          <w:sz w:val="24"/>
+          <w:szCs w:val="24"/>
+        </w:rPr>
+        <w:t>O Cadastro foi Removido</w:t>
       </w:r>
     </w:p>
     <w:p>
       <w:pPr>
         <w:pStyle w:val="Corpodetexto"/>
-        <w:ind w:left="567"/>
-        <w:rPr>
-          <w:rFonts w:ascii="Times New Roman" w:hAnsi="Times New Roman" w:cs="Times New Roman"/>
-          <w:sz w:val="24"/>
-          <w:szCs w:val="24"/>
-        </w:rPr>
-      </w:pPr>
-      <w:r>
-        <w:rPr>
-          <w:rFonts w:ascii="Times New Roman" w:hAnsi="Times New Roman" w:cs="Times New Roman"/>
-          <w:sz w:val="24"/>
-          <w:szCs w:val="24"/>
-        </w:rPr>
-        <w:t xml:space="preserve">O administrador </w:t>
-      </w:r>
-      <w:r>
-        <w:rPr>
-          <w:rFonts w:ascii="Times New Roman" w:hAnsi="Times New Roman" w:cs="Times New Roman"/>
-          <w:sz w:val="24"/>
-          <w:szCs w:val="24"/>
-        </w:rPr>
-        <w:t xml:space="preserve">poderá trocar mensagens com os usuários </w:t>
-      </w:r>
-      <w:r>
-        <w:rPr>
-          <w:rFonts w:ascii="Times New Roman" w:hAnsi="Times New Roman" w:cs="Times New Roman"/>
-          <w:sz w:val="24"/>
-          <w:szCs w:val="24"/>
-        </w:rPr>
-        <w:t>a fim de</w:t>
-      </w:r>
-      <w:r>
-        <w:rPr>
-          <w:rFonts w:ascii="Times New Roman" w:hAnsi="Times New Roman" w:cs="Times New Roman"/>
-          <w:sz w:val="24"/>
-          <w:szCs w:val="24"/>
-        </w:rPr>
-        <w:t xml:space="preserve"> melhorar o atendimento de uma reserva ou o encaixe de uma nova reserva no sistema.</w:t>
-      </w:r>
-    </w:p>
-    <w:p>
-      <w:pPr>
-        <w:pStyle w:val="Corpodetexto"/>
-        <w:ind w:left="0"/>
-        <w:rPr>
-          <w:rFonts w:ascii="Times New Roman" w:hAnsi="Times New Roman" w:cs="Times New Roman"/>
-          <w:b/>
-          <w:sz w:val="24"/>
-          <w:szCs w:val="24"/>
-        </w:rPr>
-      </w:pPr>
-      <w:r>
-        <w:rPr>
-          <w:rFonts w:ascii="Times New Roman" w:hAnsi="Times New Roman" w:cs="Times New Roman"/>
-          <w:b/>
-          <w:sz w:val="24"/>
-          <w:szCs w:val="24"/>
-        </w:rPr>
-        <w:t>Usuários</w:t>
-      </w:r>
-    </w:p>
-    <w:p>
-      <w:pPr>
-        <w:pStyle w:val="Corpodetexto"/>
-        <w:ind w:left="0"/>
-        <w:rPr>
-          <w:rFonts w:ascii="Times New Roman" w:hAnsi="Times New Roman" w:cs="Times New Roman"/>
-          <w:sz w:val="24"/>
-          <w:szCs w:val="24"/>
-        </w:rPr>
-      </w:pPr>
-      <w:r>
-        <w:rPr>
-          <w:rFonts w:ascii="Times New Roman" w:hAnsi="Times New Roman" w:cs="Times New Roman"/>
-          <w:b/>
-          <w:sz w:val="24"/>
-          <w:szCs w:val="24"/>
-        </w:rPr>
-        <w:tab/>
-      </w:r>
-      <w:r>
-        <w:rPr>
-          <w:rFonts w:ascii="Times New Roman" w:hAnsi="Times New Roman" w:cs="Times New Roman"/>
-          <w:sz w:val="24"/>
-          <w:szCs w:val="24"/>
-        </w:rPr>
-        <w:t>Os</w:t>
-      </w:r>
-      <w:r>
-        <w:rPr>
-          <w:rFonts w:ascii="Times New Roman" w:hAnsi="Times New Roman" w:cs="Times New Roman"/>
-          <w:sz w:val="24"/>
-          <w:szCs w:val="24"/>
-        </w:rPr>
-        <w:t xml:space="preserve"> usuários poderão trocar mensagens com outros usuários </w:t>
-      </w:r>
-      <w:r>
-        <w:rPr>
-          <w:rFonts w:ascii="Times New Roman" w:hAnsi="Times New Roman" w:cs="Times New Roman"/>
-          <w:sz w:val="24"/>
-          <w:szCs w:val="24"/>
-        </w:rPr>
-        <w:t>a fim de</w:t>
-      </w:r>
-      <w:r>
-        <w:rPr>
-          <w:rFonts w:ascii="Times New Roman" w:hAnsi="Times New Roman" w:cs="Times New Roman"/>
-          <w:sz w:val="24"/>
-          <w:szCs w:val="24"/>
-        </w:rPr>
-        <w:t xml:space="preserve"> melhorar o atendimento de sua necessidade.</w:t>
-      </w:r>
-    </w:p>
-    <w:p>
-      <w:pPr>
-        <w:pStyle w:val="Ttulo1"/>
-        <w:numPr>
-          <w:ilvl w:val="0"/>
-          <w:numId w:val="0"/>
-        </w:numPr>
-        <w:rPr>
-          <w:rFonts w:ascii="Times New Roman" w:hAnsi="Times New Roman" w:cs="Times New Roman"/>
-          <w:sz w:val="24"/>
-          <w:szCs w:val="24"/>
-        </w:rPr>
-      </w:pPr>
-      <w:r>
-        <w:rPr>
-          <w:rFonts w:ascii="Times New Roman" w:hAnsi="Times New Roman" w:cs="Times New Roman"/>
-          <w:sz w:val="24"/>
-          <w:szCs w:val="24"/>
-        </w:rPr>
-        <w:t>Pré-condições</w:t>
-      </w:r>
-    </w:p>
-    <w:p>
-      <w:pPr>
-        <w:pStyle w:val="Corpodetexto"/>
-        <w:ind w:left="567"/>
-        <w:rPr>
-          <w:rFonts w:ascii="Times New Roman" w:hAnsi="Times New Roman" w:cs="Times New Roman"/>
-          <w:sz w:val="24"/>
-          <w:szCs w:val="24"/>
-        </w:rPr>
-      </w:pPr>
-      <w:r>
-        <w:rPr>
-          <w:rFonts w:ascii="Times New Roman" w:hAnsi="Times New Roman" w:cs="Times New Roman"/>
-          <w:sz w:val="24"/>
-          <w:szCs w:val="24"/>
-        </w:rPr>
-        <w:t>Para realizar este caso de uso o administrador</w:t>
-      </w:r>
-      <w:r>
-        <w:rPr>
-          <w:rFonts w:ascii="Times New Roman" w:hAnsi="Times New Roman" w:cs="Times New Roman"/>
-          <w:sz w:val="24"/>
-          <w:szCs w:val="24"/>
-        </w:rPr>
-        <w:t xml:space="preserve"> ou usuário</w:t>
-      </w:r>
-      <w:r>
-        <w:rPr>
-          <w:rFonts w:ascii="Times New Roman" w:hAnsi="Times New Roman" w:cs="Times New Roman"/>
-          <w:sz w:val="24"/>
-          <w:szCs w:val="24"/>
-        </w:rPr>
-        <w:t xml:space="preserve"> deverá estar logado no sistema.</w:t>
-      </w:r>
-    </w:p>
-    <w:p>
-      <w:pPr>
-        <w:pStyle w:val="Corpodetexto"/>
-        <w:ind w:left="567"/>
-        <w:rPr>
-          <w:rFonts w:ascii="Times New Roman" w:hAnsi="Times New Roman" w:cs="Times New Roman"/>
-          <w:sz w:val="24"/>
-          <w:szCs w:val="24"/>
-        </w:rPr>
-      </w:pPr>
-      <w:r>
-        <w:rPr>
-          <w:rFonts w:ascii="Times New Roman" w:hAnsi="Times New Roman" w:cs="Times New Roman"/>
-          <w:sz w:val="24"/>
-          <w:szCs w:val="24"/>
-        </w:rPr>
-        <w:t xml:space="preserve">Para realizar </w:t>
-      </w:r>
-      <w:r>
-        <w:rPr>
-          <w:rFonts w:ascii="Times New Roman" w:hAnsi="Times New Roman" w:cs="Times New Roman"/>
-          <w:sz w:val="24"/>
-          <w:szCs w:val="24"/>
-        </w:rPr>
-        <w:t>a troca de mensagens os dois envolvidos deverão possuir reserva ou então pelo menos um deles</w:t>
-      </w:r>
-      <w:r>
-        <w:rPr>
-          <w:rFonts w:ascii="Times New Roman" w:hAnsi="Times New Roman" w:cs="Times New Roman"/>
-          <w:sz w:val="24"/>
-          <w:szCs w:val="24"/>
-        </w:rPr>
-        <w:t>.</w:t>
-      </w:r>
-    </w:p>
-    <w:p>
-      <w:pPr>
-        <w:pStyle w:val="Ttulo1"/>
-        <w:numPr>
-          <w:ilvl w:val="0"/>
-          <w:numId w:val="0"/>
-        </w:numPr>
-        <w:rPr>
-          <w:rFonts w:ascii="Times New Roman" w:hAnsi="Times New Roman" w:cs="Times New Roman"/>
-          <w:sz w:val="24"/>
-          <w:szCs w:val="24"/>
-        </w:rPr>
-      </w:pPr>
-      <w:r>
-        <w:rPr>
-          <w:rFonts w:ascii="Times New Roman" w:hAnsi="Times New Roman" w:cs="Times New Roman"/>
-          <w:sz w:val="24"/>
-          <w:szCs w:val="24"/>
-        </w:rPr>
-        <w:t>Fluxo Principal</w:t>
-      </w:r>
-    </w:p>
-    <w:p>
-      <w:pPr>
-        <w:pStyle w:val="Corpodetexto"/>
-        <w:ind w:left="567"/>
-        <w:rPr>
-          <w:rFonts w:ascii="Times New Roman" w:hAnsi="Times New Roman" w:cs="Times New Roman"/>
-          <w:sz w:val="24"/>
-          <w:szCs w:val="24"/>
-        </w:rPr>
-      </w:pPr>
-      <w:r>
-        <w:rPr>
-          <w:rFonts w:ascii="Times New Roman" w:hAnsi="Times New Roman" w:cs="Times New Roman"/>
-          <w:sz w:val="24"/>
-          <w:szCs w:val="24"/>
-        </w:rPr>
-        <w:t xml:space="preserve">O caso de uso se inicia quando o administrador </w:t>
-      </w:r>
-      <w:r>
-        <w:rPr>
-          <w:rFonts w:ascii="Times New Roman" w:hAnsi="Times New Roman" w:cs="Times New Roman"/>
-          <w:sz w:val="24"/>
-          <w:szCs w:val="24"/>
-        </w:rPr>
-        <w:t xml:space="preserve">ou usuário </w:t>
-      </w:r>
-      <w:r>
-        <w:rPr>
-          <w:rFonts w:ascii="Times New Roman" w:hAnsi="Times New Roman" w:cs="Times New Roman"/>
-          <w:sz w:val="24"/>
-          <w:szCs w:val="24"/>
-        </w:rPr>
-        <w:t>seleciona a</w:t>
-      </w:r>
-      <w:r>
-        <w:rPr>
-          <w:rFonts w:ascii="Times New Roman" w:hAnsi="Times New Roman" w:cs="Times New Roman"/>
-          <w:sz w:val="24"/>
-          <w:szCs w:val="24"/>
-        </w:rPr>
-        <w:t xml:space="preserve"> troca de mensagens</w:t>
-      </w:r>
-    </w:p>
-    <w:p>
-      <w:pPr>
-        <w:pStyle w:val="Ttulo1"/>
-        <w:numPr>
-          <w:ilvl w:val="0"/>
-          <w:numId w:val="0"/>
-        </w:numPr>
-        <w:ind w:left="720" w:hanging="720"/>
-        <w:rPr>
-          <w:rFonts w:ascii="Times New Roman" w:hAnsi="Times New Roman" w:cs="Times New Roman"/>
-          <w:sz w:val="24"/>
-          <w:szCs w:val="24"/>
-        </w:rPr>
-      </w:pPr>
-      <w:r>
-        <w:rPr>
-          <w:rFonts w:ascii="Times New Roman" w:hAnsi="Times New Roman" w:cs="Times New Roman"/>
-          <w:sz w:val="24"/>
-          <w:szCs w:val="24"/>
-        </w:rPr>
-        <w:t>Pós-condições</w:t>
-      </w:r>
-    </w:p>
-    <w:p>
-      <w:pPr>
-        <w:ind w:firstLine="732"/>
-        <w:rPr>
-          <w:rFonts w:ascii="Times New Roman" w:hAnsi="Times New Roman" w:cs="Times New Roman"/>
-          <w:sz w:val="24"/>
-        </w:rPr>
-      </w:pPr>
-      <w:r>
-        <w:rPr>
-          <w:rFonts w:ascii="Times New Roman" w:hAnsi="Times New Roman" w:cs="Times New Roman"/>
-          <w:sz w:val="24"/>
-        </w:rPr>
-        <w:t>Não possui.</w:t>
+        <w:ind w:firstLine="36"/>
+        <w:rPr>
+          <w:rFonts w:ascii="Times New Roman" w:hAnsi="Times New Roman" w:cs="Times New Roman"/>
+          <w:sz w:val="24"/>
+          <w:szCs w:val="24"/>
+        </w:rPr>
+      </w:pPr>
+      <w:r>
+        <w:rPr>
+          <w:rFonts w:ascii="Times New Roman" w:hAnsi="Times New Roman" w:cs="Times New Roman"/>
+          <w:sz w:val="24"/>
+          <w:szCs w:val="24"/>
+        </w:rPr>
+        <w:t xml:space="preserve">Os dados pertencentes </w:t>
+      </w:r>
+      <w:r>
+        <w:rPr>
+          <w:rFonts w:ascii="Times New Roman" w:hAnsi="Times New Roman" w:cs="Times New Roman"/>
+          <w:sz w:val="24"/>
+        </w:rPr>
+        <w:t xml:space="preserve">à </w:t>
+      </w:r>
+      <w:r>
+        <w:rPr>
+          <w:rFonts w:ascii="Times New Roman" w:hAnsi="Times New Roman" w:cs="Times New Roman"/>
+          <w:sz w:val="24"/>
+          <w:szCs w:val="24"/>
+        </w:rPr>
+        <w:t>aula</w:t>
+      </w:r>
+      <w:r>
+        <w:rPr>
+          <w:rFonts w:ascii="Times New Roman" w:hAnsi="Times New Roman" w:cs="Times New Roman"/>
+          <w:sz w:val="24"/>
+          <w:szCs w:val="24"/>
+        </w:rPr>
+        <w:t xml:space="preserve"> </w:t>
+      </w:r>
+      <w:r>
+        <w:rPr>
+          <w:rFonts w:ascii="Times New Roman" w:hAnsi="Times New Roman" w:cs="Times New Roman"/>
+          <w:sz w:val="24"/>
+        </w:rPr>
+        <w:t>removida</w:t>
+      </w:r>
+      <w:r>
+        <w:rPr>
+          <w:rFonts w:ascii="Times New Roman" w:hAnsi="Times New Roman" w:cs="Times New Roman"/>
+          <w:sz w:val="24"/>
+        </w:rPr>
+        <w:t xml:space="preserve"> do</w:t>
+      </w:r>
+      <w:r>
+        <w:rPr>
+          <w:rFonts w:ascii="Times New Roman" w:hAnsi="Times New Roman" w:cs="Times New Roman"/>
+          <w:sz w:val="24"/>
+          <w:szCs w:val="24"/>
+        </w:rPr>
+        <w:t xml:space="preserve"> sistema são devidamente excluídos.</w:t>
       </w:r>
     </w:p>
     <w:p>
       <w:pPr>
         <w:suppressAutoHyphens w:val="0"/>
-        <w:rPr>
-          <w:rFonts w:ascii="Times New Roman" w:hAnsi="Times New Roman" w:cs="Times New Roman"/>
-          <w:sz w:val="24"/>
-        </w:rPr>
-      </w:pPr>
-      <w:r>
-        <w:rPr>
-          <w:rFonts w:ascii="Times New Roman" w:hAnsi="Times New Roman" w:cs="Times New Roman"/>
-          <w:sz w:val="24"/>
+      </w:pPr>
+    </w:p>
+    <w:p>
+      <w:pPr>
+        <w:suppressAutoHyphens w:val="0"/>
+        <w:rPr>
+          <w:rFonts w:ascii="Times New Roman" w:eastAsiaTheme="majorEastAsia" w:hAnsi="Times New Roman" w:cs="Times New Roman"/>
+          <w:iCs/>
+          <w:spacing w:val="15"/>
+          <w:sz w:val="24"/>
+        </w:rPr>
+      </w:pPr>
+      <w:r>
+        <w:rPr>
+          <w:rFonts w:ascii="Times New Roman" w:hAnsi="Times New Roman" w:cs="Times New Roman"/>
+          <w:i/>
         </w:rPr>
         <w:br w:type="page"/>
       </w:r>
@@ -14031,10 +15543,8 @@
           <w:sz w:val="24"/>
           <w:szCs w:val="24"/>
         </w:rPr>
-        <w:t>9</w:t>
-      </w:r>
-      <w:bookmarkStart w:id="87" w:name="_GoBack"/>
-      <w:bookmarkEnd w:id="87"/>
+        <w:t>8</w:t>
+      </w:r>
       <w:r>
         <w:rPr>
           <w:rFonts w:ascii="Times New Roman" w:hAnsi="Times New Roman" w:cs="Times New Roman"/>
@@ -18791,7 +20301,7 @@
 </file>
 
 <file path=customXml/itemProps1.xml><?xml version="1.0" encoding="utf-8"?>
-<ds:datastoreItem xmlns:ds="http://schemas.openxmlformats.org/officeDocument/2006/customXml" ds:itemID="{0951001E-BCE9-47D9-A696-DEE98179D0F7}">
+<ds:datastoreItem xmlns:ds="http://schemas.openxmlformats.org/officeDocument/2006/customXml" ds:itemID="{E90D0F06-67D3-4A20-AED5-4B192183E59A}">
   <ds:schemaRefs>
     <ds:schemaRef ds:uri="http://schemas.openxmlformats.org/officeDocument/2006/bibliography"/>
   </ds:schemaRefs>

</xml_diff>

<commit_message>
alteração nas documentações, e inserção de novos documentos
</commit_message>
<xml_diff>
--- a/Documentos/Disciplina de Gestão de Projeto/ReservaJah_DescriçãodosCasosdeUso.docx
+++ b/Documentos/Disciplina de Gestão de Projeto/ReservaJah_DescriçãodosCasosdeUso.docx
@@ -283,6 +283,8 @@
           </mc:Fallback>
         </mc:AlternateContent>
       </w:r>
+      <w:bookmarkStart w:id="0" w:name="_GoBack"/>
+      <w:bookmarkEnd w:id="0"/>
     </w:p>
     <w:p>
       <w:pPr>
@@ -455,15 +457,15 @@
           <w:szCs w:val="24"/>
         </w:rPr>
       </w:pPr>
-      <w:bookmarkStart w:id="0" w:name="_Toc349224239"/>
-      <w:bookmarkStart w:id="1" w:name="_Toc349035420"/>
-      <w:bookmarkStart w:id="2" w:name="_Toc348941365"/>
-      <w:bookmarkStart w:id="3" w:name="_Toc347741276"/>
-      <w:bookmarkStart w:id="4" w:name="_Toc347730736"/>
-      <w:bookmarkStart w:id="5" w:name="_Toc348696625"/>
-      <w:bookmarkStart w:id="6" w:name="_Toc348711488"/>
-      <w:bookmarkStart w:id="7" w:name="_Toc348711827"/>
-      <w:bookmarkStart w:id="8" w:name="_Toc353436312"/>
+      <w:bookmarkStart w:id="1" w:name="_Toc349224239"/>
+      <w:bookmarkStart w:id="2" w:name="_Toc349035420"/>
+      <w:bookmarkStart w:id="3" w:name="_Toc348941365"/>
+      <w:bookmarkStart w:id="4" w:name="_Toc347741276"/>
+      <w:bookmarkStart w:id="5" w:name="_Toc347730736"/>
+      <w:bookmarkStart w:id="6" w:name="_Toc348696625"/>
+      <w:bookmarkStart w:id="7" w:name="_Toc348711488"/>
+      <w:bookmarkStart w:id="8" w:name="_Toc348711827"/>
+      <w:bookmarkStart w:id="9" w:name="_Toc353436312"/>
       <w:r>
         <w:rPr>
           <w:rFonts w:ascii="Times New Roman" w:hAnsi="Times New Roman" w:cs="Times New Roman"/>
@@ -473,7 +475,6 @@
         <w:lastRenderedPageBreak/>
         <w:t>Descrição do Sistema</w:t>
       </w:r>
-      <w:bookmarkEnd w:id="0"/>
       <w:bookmarkEnd w:id="1"/>
       <w:bookmarkEnd w:id="2"/>
       <w:bookmarkEnd w:id="3"/>
@@ -482,6 +483,7 @@
       <w:bookmarkEnd w:id="6"/>
       <w:bookmarkEnd w:id="7"/>
       <w:bookmarkEnd w:id="8"/>
+      <w:bookmarkEnd w:id="9"/>
     </w:p>
     <w:p>
       <w:pPr>
@@ -688,17 +690,17 @@
           <w:szCs w:val="24"/>
         </w:rPr>
       </w:pPr>
-      <w:bookmarkStart w:id="9" w:name="__RefHeading__13_117254275"/>
-      <w:bookmarkStart w:id="10" w:name="_Toc349224240"/>
-      <w:bookmarkStart w:id="11" w:name="_Toc349035421"/>
-      <w:bookmarkStart w:id="12" w:name="_Toc348941366"/>
-      <w:bookmarkStart w:id="13" w:name="_Toc347741277"/>
-      <w:bookmarkStart w:id="14" w:name="_Toc347730737"/>
-      <w:bookmarkStart w:id="15" w:name="_Toc348696626"/>
-      <w:bookmarkStart w:id="16" w:name="_Toc348711489"/>
-      <w:bookmarkStart w:id="17" w:name="_Toc348711828"/>
-      <w:bookmarkStart w:id="18" w:name="_Toc353436313"/>
-      <w:bookmarkEnd w:id="9"/>
+      <w:bookmarkStart w:id="10" w:name="__RefHeading__13_117254275"/>
+      <w:bookmarkStart w:id="11" w:name="_Toc349224240"/>
+      <w:bookmarkStart w:id="12" w:name="_Toc349035421"/>
+      <w:bookmarkStart w:id="13" w:name="_Toc348941366"/>
+      <w:bookmarkStart w:id="14" w:name="_Toc347741277"/>
+      <w:bookmarkStart w:id="15" w:name="_Toc347730737"/>
+      <w:bookmarkStart w:id="16" w:name="_Toc348696626"/>
+      <w:bookmarkStart w:id="17" w:name="_Toc348711489"/>
+      <w:bookmarkStart w:id="18" w:name="_Toc348711828"/>
+      <w:bookmarkStart w:id="19" w:name="_Toc353436313"/>
+      <w:bookmarkEnd w:id="10"/>
       <w:r>
         <w:rPr>
           <w:rFonts w:ascii="Times New Roman" w:hAnsi="Times New Roman"/>
@@ -707,7 +709,6 @@
         </w:rPr>
         <w:t>Objetivo do Sistema</w:t>
       </w:r>
-      <w:bookmarkEnd w:id="10"/>
       <w:bookmarkEnd w:id="11"/>
       <w:bookmarkEnd w:id="12"/>
       <w:bookmarkEnd w:id="13"/>
@@ -716,6 +717,7 @@
       <w:bookmarkEnd w:id="16"/>
       <w:bookmarkEnd w:id="17"/>
       <w:bookmarkEnd w:id="18"/>
+      <w:bookmarkEnd w:id="19"/>
     </w:p>
     <w:p>
       <w:pPr>
@@ -821,18 +823,18 @@
           <w:szCs w:val="24"/>
         </w:rPr>
       </w:pPr>
-      <w:bookmarkStart w:id="19" w:name="__RefHeading__15_117254275"/>
-      <w:bookmarkStart w:id="20" w:name="__RefHeading__17_117254275"/>
-      <w:bookmarkStart w:id="21" w:name="_Toc349224244"/>
-      <w:bookmarkStart w:id="22" w:name="_Toc349035425"/>
-      <w:bookmarkStart w:id="23" w:name="_Toc348941370"/>
-      <w:bookmarkStart w:id="24" w:name="_Toc347741290"/>
-      <w:bookmarkStart w:id="25" w:name="_Toc347730742"/>
-      <w:bookmarkStart w:id="26" w:name="_Toc348711493"/>
-      <w:bookmarkStart w:id="27" w:name="_Toc348711832"/>
-      <w:bookmarkStart w:id="28" w:name="_Toc353436317"/>
-      <w:bookmarkEnd w:id="19"/>
+      <w:bookmarkStart w:id="20" w:name="__RefHeading__15_117254275"/>
+      <w:bookmarkStart w:id="21" w:name="__RefHeading__17_117254275"/>
+      <w:bookmarkStart w:id="22" w:name="_Toc349224244"/>
+      <w:bookmarkStart w:id="23" w:name="_Toc349035425"/>
+      <w:bookmarkStart w:id="24" w:name="_Toc348941370"/>
+      <w:bookmarkStart w:id="25" w:name="_Toc347741290"/>
+      <w:bookmarkStart w:id="26" w:name="_Toc347730742"/>
+      <w:bookmarkStart w:id="27" w:name="_Toc348711493"/>
+      <w:bookmarkStart w:id="28" w:name="_Toc348711832"/>
+      <w:bookmarkStart w:id="29" w:name="_Toc353436317"/>
       <w:bookmarkEnd w:id="20"/>
+      <w:bookmarkEnd w:id="21"/>
       <w:r>
         <w:rPr>
           <w:rFonts w:ascii="Times New Roman" w:hAnsi="Times New Roman" w:cs="Times New Roman"/>
@@ -841,7 +843,6 @@
         </w:rPr>
         <w:t>Lista de Requisitos</w:t>
       </w:r>
-      <w:bookmarkEnd w:id="21"/>
       <w:bookmarkEnd w:id="22"/>
       <w:bookmarkEnd w:id="23"/>
       <w:bookmarkEnd w:id="24"/>
@@ -849,6 +850,7 @@
       <w:bookmarkEnd w:id="26"/>
       <w:bookmarkEnd w:id="27"/>
       <w:bookmarkEnd w:id="28"/>
+      <w:bookmarkEnd w:id="29"/>
     </w:p>
     <w:p>
       <w:pPr>
@@ -888,12 +890,12 @@
           <w:szCs w:val="24"/>
         </w:rPr>
       </w:pPr>
-      <w:bookmarkStart w:id="29" w:name="_Toc348941371"/>
-      <w:bookmarkStart w:id="30" w:name="_Toc348711494"/>
-      <w:bookmarkStart w:id="31" w:name="_Toc348711833"/>
-      <w:bookmarkStart w:id="32" w:name="_Toc349224245"/>
-      <w:bookmarkStart w:id="33" w:name="_Toc349035426"/>
-      <w:bookmarkStart w:id="34" w:name="_Toc353436318"/>
+      <w:bookmarkStart w:id="30" w:name="_Toc348941371"/>
+      <w:bookmarkStart w:id="31" w:name="_Toc348711494"/>
+      <w:bookmarkStart w:id="32" w:name="_Toc348711833"/>
+      <w:bookmarkStart w:id="33" w:name="_Toc349224245"/>
+      <w:bookmarkStart w:id="34" w:name="_Toc349035426"/>
+      <w:bookmarkStart w:id="35" w:name="_Toc353436318"/>
       <w:r>
         <w:rPr>
           <w:rFonts w:ascii="Times New Roman" w:hAnsi="Times New Roman"/>
@@ -902,9 +904,9 @@
         </w:rPr>
         <w:t xml:space="preserve">[RF 001] </w:t>
       </w:r>
-      <w:bookmarkEnd w:id="29"/>
       <w:bookmarkEnd w:id="30"/>
       <w:bookmarkEnd w:id="31"/>
+      <w:bookmarkEnd w:id="32"/>
       <w:r>
         <w:rPr>
           <w:rFonts w:ascii="Times New Roman" w:hAnsi="Times New Roman"/>
@@ -913,9 +915,9 @@
         </w:rPr>
         <w:t>Funcionalidade Principal</w:t>
       </w:r>
-      <w:bookmarkEnd w:id="32"/>
       <w:bookmarkEnd w:id="33"/>
       <w:bookmarkEnd w:id="34"/>
+      <w:bookmarkEnd w:id="35"/>
     </w:p>
     <w:p>
       <w:pPr>
@@ -995,12 +997,12 @@
           <w:szCs w:val="24"/>
         </w:rPr>
       </w:pPr>
-      <w:bookmarkStart w:id="35" w:name="_Toc349224246"/>
-      <w:bookmarkStart w:id="36" w:name="_Toc349035427"/>
-      <w:bookmarkStart w:id="37" w:name="_Toc348941372"/>
-      <w:bookmarkStart w:id="38" w:name="_Toc348711495"/>
-      <w:bookmarkStart w:id="39" w:name="_Toc348711834"/>
-      <w:bookmarkStart w:id="40" w:name="_Toc353436319"/>
+      <w:bookmarkStart w:id="36" w:name="_Toc349224246"/>
+      <w:bookmarkStart w:id="37" w:name="_Toc349035427"/>
+      <w:bookmarkStart w:id="38" w:name="_Toc348941372"/>
+      <w:bookmarkStart w:id="39" w:name="_Toc348711495"/>
+      <w:bookmarkStart w:id="40" w:name="_Toc348711834"/>
+      <w:bookmarkStart w:id="41" w:name="_Toc353436319"/>
       <w:r>
         <w:rPr>
           <w:rFonts w:ascii="Times New Roman" w:hAnsi="Times New Roman"/>
@@ -1009,12 +1011,12 @@
         </w:rPr>
         <w:t>[RF 002] Funcionalidade para Cadastros</w:t>
       </w:r>
-      <w:bookmarkEnd w:id="35"/>
       <w:bookmarkEnd w:id="36"/>
       <w:bookmarkEnd w:id="37"/>
       <w:bookmarkEnd w:id="38"/>
       <w:bookmarkEnd w:id="39"/>
       <w:bookmarkEnd w:id="40"/>
+      <w:bookmarkEnd w:id="41"/>
     </w:p>
     <w:p>
       <w:pPr>
@@ -1123,12 +1125,12 @@
           <w:szCs w:val="24"/>
         </w:rPr>
       </w:pPr>
-      <w:bookmarkStart w:id="41" w:name="_Toc348941373"/>
-      <w:bookmarkStart w:id="42" w:name="_Toc348711496"/>
-      <w:bookmarkStart w:id="43" w:name="_Toc348711835"/>
-      <w:bookmarkStart w:id="44" w:name="_Toc349224247"/>
-      <w:bookmarkStart w:id="45" w:name="_Toc349035428"/>
-      <w:bookmarkStart w:id="46" w:name="_Toc353436320"/>
+      <w:bookmarkStart w:id="42" w:name="_Toc348941373"/>
+      <w:bookmarkStart w:id="43" w:name="_Toc348711496"/>
+      <w:bookmarkStart w:id="44" w:name="_Toc348711835"/>
+      <w:bookmarkStart w:id="45" w:name="_Toc349224247"/>
+      <w:bookmarkStart w:id="46" w:name="_Toc349035428"/>
+      <w:bookmarkStart w:id="47" w:name="_Toc353436320"/>
       <w:r>
         <w:rPr>
           <w:rFonts w:ascii="Times New Roman" w:hAnsi="Times New Roman"/>
@@ -1137,9 +1139,9 @@
         </w:rPr>
         <w:t xml:space="preserve">[RF 003] </w:t>
       </w:r>
-      <w:bookmarkEnd w:id="41"/>
       <w:bookmarkEnd w:id="42"/>
       <w:bookmarkEnd w:id="43"/>
+      <w:bookmarkEnd w:id="44"/>
       <w:r>
         <w:rPr>
           <w:rFonts w:ascii="Times New Roman" w:hAnsi="Times New Roman"/>
@@ -1148,9 +1150,9 @@
         </w:rPr>
         <w:t>Funcionalidade para Consulta</w:t>
       </w:r>
-      <w:bookmarkEnd w:id="44"/>
       <w:bookmarkEnd w:id="45"/>
       <w:bookmarkEnd w:id="46"/>
+      <w:bookmarkEnd w:id="47"/>
     </w:p>
     <w:p>
       <w:pPr>
@@ -1280,12 +1282,12 @@
           <w:szCs w:val="24"/>
         </w:rPr>
       </w:pPr>
-      <w:bookmarkStart w:id="47" w:name="_Toc348941374"/>
-      <w:bookmarkStart w:id="48" w:name="_Toc348711497"/>
-      <w:bookmarkStart w:id="49" w:name="_Toc348711836"/>
-      <w:bookmarkStart w:id="50" w:name="_Toc349224248"/>
-      <w:bookmarkStart w:id="51" w:name="_Toc349035429"/>
-      <w:bookmarkStart w:id="52" w:name="_Toc353436321"/>
+      <w:bookmarkStart w:id="48" w:name="_Toc348941374"/>
+      <w:bookmarkStart w:id="49" w:name="_Toc348711497"/>
+      <w:bookmarkStart w:id="50" w:name="_Toc348711836"/>
+      <w:bookmarkStart w:id="51" w:name="_Toc349224248"/>
+      <w:bookmarkStart w:id="52" w:name="_Toc349035429"/>
+      <w:bookmarkStart w:id="53" w:name="_Toc353436321"/>
       <w:r>
         <w:rPr>
           <w:rFonts w:ascii="Times New Roman" w:hAnsi="Times New Roman"/>
@@ -1294,9 +1296,9 @@
         </w:rPr>
         <w:t xml:space="preserve">[RF 004] </w:t>
       </w:r>
-      <w:bookmarkEnd w:id="47"/>
       <w:bookmarkEnd w:id="48"/>
       <w:bookmarkEnd w:id="49"/>
+      <w:bookmarkEnd w:id="50"/>
       <w:r>
         <w:rPr>
           <w:rFonts w:ascii="Times New Roman" w:hAnsi="Times New Roman"/>
@@ -1305,9 +1307,9 @@
         </w:rPr>
         <w:t>Funcionalidade para Alteração</w:t>
       </w:r>
-      <w:bookmarkEnd w:id="50"/>
       <w:bookmarkEnd w:id="51"/>
       <w:bookmarkEnd w:id="52"/>
+      <w:bookmarkEnd w:id="53"/>
     </w:p>
     <w:p>
       <w:pPr>
@@ -1508,12 +1510,12 @@
           <w:szCs w:val="24"/>
         </w:rPr>
       </w:pPr>
-      <w:bookmarkStart w:id="53" w:name="_Toc348941375"/>
-      <w:bookmarkStart w:id="54" w:name="_Toc348711498"/>
-      <w:bookmarkStart w:id="55" w:name="_Toc348711837"/>
-      <w:bookmarkStart w:id="56" w:name="_Toc349224249"/>
-      <w:bookmarkStart w:id="57" w:name="_Toc349035430"/>
-      <w:bookmarkStart w:id="58" w:name="_Toc353436322"/>
+      <w:bookmarkStart w:id="54" w:name="_Toc348941375"/>
+      <w:bookmarkStart w:id="55" w:name="_Toc348711498"/>
+      <w:bookmarkStart w:id="56" w:name="_Toc348711837"/>
+      <w:bookmarkStart w:id="57" w:name="_Toc349224249"/>
+      <w:bookmarkStart w:id="58" w:name="_Toc349035430"/>
+      <w:bookmarkStart w:id="59" w:name="_Toc353436322"/>
       <w:r>
         <w:rPr>
           <w:rFonts w:ascii="Times New Roman" w:hAnsi="Times New Roman"/>
@@ -1522,9 +1524,9 @@
         </w:rPr>
         <w:t xml:space="preserve">[RF 005] </w:t>
       </w:r>
-      <w:bookmarkEnd w:id="53"/>
       <w:bookmarkEnd w:id="54"/>
       <w:bookmarkEnd w:id="55"/>
+      <w:bookmarkEnd w:id="56"/>
       <w:r>
         <w:rPr>
           <w:rFonts w:ascii="Times New Roman" w:hAnsi="Times New Roman"/>
@@ -1533,9 +1535,9 @@
         </w:rPr>
         <w:t>Funcionalidade de Exclusão</w:t>
       </w:r>
-      <w:bookmarkEnd w:id="56"/>
       <w:bookmarkEnd w:id="57"/>
       <w:bookmarkEnd w:id="58"/>
+      <w:bookmarkEnd w:id="59"/>
     </w:p>
     <w:p>
       <w:pPr>
@@ -1656,14 +1658,14 @@
           <w:szCs w:val="24"/>
         </w:rPr>
       </w:pPr>
-      <w:bookmarkStart w:id="59" w:name="_Toc349224254"/>
-      <w:bookmarkStart w:id="60" w:name="_Toc349035433"/>
-      <w:bookmarkStart w:id="61" w:name="_Toc348941383"/>
-      <w:bookmarkStart w:id="62" w:name="_Toc347741292"/>
-      <w:bookmarkStart w:id="63" w:name="_Toc347730744"/>
-      <w:bookmarkStart w:id="64" w:name="_Toc348711506"/>
-      <w:bookmarkStart w:id="65" w:name="_Toc348711845"/>
-      <w:bookmarkStart w:id="66" w:name="_Toc353436327"/>
+      <w:bookmarkStart w:id="60" w:name="_Toc349224254"/>
+      <w:bookmarkStart w:id="61" w:name="_Toc349035433"/>
+      <w:bookmarkStart w:id="62" w:name="_Toc348941383"/>
+      <w:bookmarkStart w:id="63" w:name="_Toc347741292"/>
+      <w:bookmarkStart w:id="64" w:name="_Toc347730744"/>
+      <w:bookmarkStart w:id="65" w:name="_Toc348711506"/>
+      <w:bookmarkStart w:id="66" w:name="_Toc348711845"/>
+      <w:bookmarkStart w:id="67" w:name="_Toc353436327"/>
       <w:r>
         <w:rPr>
           <w:rFonts w:ascii="Times New Roman" w:hAnsi="Times New Roman" w:cs="Times New Roman"/>
@@ -1672,7 +1674,6 @@
         </w:rPr>
         <w:t>Atores</w:t>
       </w:r>
-      <w:bookmarkEnd w:id="59"/>
       <w:bookmarkEnd w:id="60"/>
       <w:bookmarkEnd w:id="61"/>
       <w:bookmarkEnd w:id="62"/>
@@ -1680,6 +1681,7 @@
       <w:bookmarkEnd w:id="64"/>
       <w:bookmarkEnd w:id="65"/>
       <w:bookmarkEnd w:id="66"/>
+      <w:bookmarkEnd w:id="67"/>
     </w:p>
     <w:p>
       <w:pPr>
@@ -1852,14 +1854,14 @@
         </w:rPr>
         <w:t>erenciar as reservas de sala</w:t>
       </w:r>
-      <w:bookmarkStart w:id="67" w:name="_Toc349224255"/>
-      <w:bookmarkStart w:id="68" w:name="_Toc349035434"/>
-      <w:bookmarkStart w:id="69" w:name="_Toc348941384"/>
-      <w:bookmarkStart w:id="70" w:name="_Toc347741293"/>
-      <w:bookmarkStart w:id="71" w:name="_Toc347730745"/>
-      <w:bookmarkStart w:id="72" w:name="_Toc348711507"/>
-      <w:bookmarkStart w:id="73" w:name="_Toc348711846"/>
-      <w:bookmarkStart w:id="74" w:name="_Toc353436328"/>
+      <w:bookmarkStart w:id="68" w:name="_Toc349224255"/>
+      <w:bookmarkStart w:id="69" w:name="_Toc349035434"/>
+      <w:bookmarkStart w:id="70" w:name="_Toc348941384"/>
+      <w:bookmarkStart w:id="71" w:name="_Toc347741293"/>
+      <w:bookmarkStart w:id="72" w:name="_Toc347730745"/>
+      <w:bookmarkStart w:id="73" w:name="_Toc348711507"/>
+      <w:bookmarkStart w:id="74" w:name="_Toc348711846"/>
+      <w:bookmarkStart w:id="75" w:name="_Toc353436328"/>
       <w:r>
         <w:rPr>
           <w:rFonts w:ascii="Times New Roman" w:hAnsi="Times New Roman" w:cs="Times New Roman"/>
@@ -1902,16 +1904,15 @@
           <w:szCs w:val="24"/>
         </w:rPr>
       </w:pPr>
-      <w:bookmarkStart w:id="75" w:name="__RefHeading__27_117254275"/>
-      <w:bookmarkStart w:id="76" w:name="_Toc349224256"/>
-      <w:bookmarkStart w:id="77" w:name="_Toc349035435"/>
-      <w:bookmarkStart w:id="78" w:name="_Toc348941385"/>
-      <w:bookmarkStart w:id="79" w:name="_Toc347741294"/>
-      <w:bookmarkStart w:id="80" w:name="_Toc347730746"/>
-      <w:bookmarkStart w:id="81" w:name="_Toc348711508"/>
-      <w:bookmarkStart w:id="82" w:name="_Toc348711847"/>
-      <w:bookmarkStart w:id="83" w:name="_Toc353436329"/>
-      <w:bookmarkEnd w:id="67"/>
+      <w:bookmarkStart w:id="76" w:name="__RefHeading__27_117254275"/>
+      <w:bookmarkStart w:id="77" w:name="_Toc349224256"/>
+      <w:bookmarkStart w:id="78" w:name="_Toc349035435"/>
+      <w:bookmarkStart w:id="79" w:name="_Toc348941385"/>
+      <w:bookmarkStart w:id="80" w:name="_Toc347741294"/>
+      <w:bookmarkStart w:id="81" w:name="_Toc347730746"/>
+      <w:bookmarkStart w:id="82" w:name="_Toc348711508"/>
+      <w:bookmarkStart w:id="83" w:name="_Toc348711847"/>
+      <w:bookmarkStart w:id="84" w:name="_Toc353436329"/>
       <w:bookmarkEnd w:id="68"/>
       <w:bookmarkEnd w:id="69"/>
       <w:bookmarkEnd w:id="70"/>
@@ -1920,6 +1921,7 @@
       <w:bookmarkEnd w:id="73"/>
       <w:bookmarkEnd w:id="74"/>
       <w:bookmarkEnd w:id="75"/>
+      <w:bookmarkEnd w:id="76"/>
       <w:r>
         <w:rPr>
           <w:rFonts w:ascii="Times New Roman" w:hAnsi="Times New Roman"/>
@@ -1929,7 +1931,6 @@
         <w:lastRenderedPageBreak/>
         <w:t xml:space="preserve">Diagrama de Caso de Uso - Sistema </w:t>
       </w:r>
-      <w:bookmarkEnd w:id="76"/>
       <w:bookmarkEnd w:id="77"/>
       <w:bookmarkEnd w:id="78"/>
       <w:bookmarkEnd w:id="79"/>
@@ -1937,6 +1938,7 @@
       <w:bookmarkEnd w:id="81"/>
       <w:bookmarkEnd w:id="82"/>
       <w:bookmarkEnd w:id="83"/>
+      <w:bookmarkEnd w:id="84"/>
       <w:r>
         <w:rPr>
           <w:rFonts w:ascii="Times New Roman" w:hAnsi="Times New Roman"/>
@@ -2807,25 +2809,7 @@
           <w:sz w:val="24"/>
           <w:szCs w:val="24"/>
         </w:rPr>
-        <w:t xml:space="preserve"> ele seguirá os </w:t>
-      </w:r>
-      <w:proofErr w:type="gramStart"/>
-      <w:r>
-        <w:rPr>
-          <w:rFonts w:ascii="Times New Roman" w:hAnsi="Times New Roman" w:cs="Times New Roman"/>
-          <w:sz w:val="24"/>
-          <w:szCs w:val="24"/>
-        </w:rPr>
-        <w:t>passos</w:t>
-      </w:r>
-      <w:proofErr w:type="gramEnd"/>
-      <w:r>
-        <w:rPr>
-          <w:rFonts w:ascii="Times New Roman" w:hAnsi="Times New Roman" w:cs="Times New Roman"/>
-          <w:sz w:val="24"/>
-          <w:szCs w:val="24"/>
-        </w:rPr>
-        <w:t>:</w:t>
+        <w:t xml:space="preserve"> ele seguirá os passos:</w:t>
       </w:r>
     </w:p>
     <w:p>
@@ -7423,31 +7407,7 @@
           <w:sz w:val="24"/>
           <w:szCs w:val="24"/>
         </w:rPr>
-        <w:t>tipo</w:t>
-      </w:r>
-      <w:r>
-        <w:rPr>
-          <w:rFonts w:ascii="Times New Roman" w:hAnsi="Times New Roman" w:cs="Times New Roman"/>
-          <w:sz w:val="24"/>
-          <w:szCs w:val="24"/>
-        </w:rPr>
-        <w:t>s</w:t>
-      </w:r>
-      <w:r>
-        <w:rPr>
-          <w:rFonts w:ascii="Times New Roman" w:hAnsi="Times New Roman" w:cs="Times New Roman"/>
-          <w:sz w:val="24"/>
-          <w:szCs w:val="24"/>
-        </w:rPr>
-        <w:t xml:space="preserve"> de usuário</w:t>
-      </w:r>
-      <w:r>
-        <w:rPr>
-          <w:rFonts w:ascii="Times New Roman" w:hAnsi="Times New Roman" w:cs="Times New Roman"/>
-          <w:sz w:val="24"/>
-          <w:szCs w:val="24"/>
-        </w:rPr>
-        <w:t>s</w:t>
+        <w:t>tipos de usuários</w:t>
       </w:r>
       <w:r>
         <w:rPr>
@@ -11180,17 +11140,7 @@
           <w:sz w:val="24"/>
           <w:szCs w:val="24"/>
         </w:rPr>
-        <w:t>podendo eles realiz</w:t>
-      </w:r>
-      <w:bookmarkStart w:id="84" w:name="_GoBack"/>
-      <w:bookmarkEnd w:id="84"/>
-      <w:r>
-        <w:rPr>
-          <w:rFonts w:ascii="Times New Roman" w:hAnsi="Times New Roman" w:cs="Times New Roman"/>
-          <w:sz w:val="24"/>
-          <w:szCs w:val="24"/>
-        </w:rPr>
-        <w:t>a</w:t>
+        <w:t>podendo eles realiza</w:t>
       </w:r>
       <w:r>
         <w:rPr>
@@ -13371,15 +13321,7 @@
           <w:sz w:val="24"/>
           <w:szCs w:val="24"/>
         </w:rPr>
-        <w:t xml:space="preserve"> alteração e remoção de uma </w:t>
-      </w:r>
-      <w:r>
-        <w:rPr>
-          <w:rFonts w:ascii="Times New Roman" w:hAnsi="Times New Roman" w:cs="Times New Roman"/>
-          <w:sz w:val="24"/>
-          <w:szCs w:val="24"/>
-        </w:rPr>
-        <w:t>aula</w:t>
+        <w:t xml:space="preserve"> alteração e remoção de uma aula</w:t>
       </w:r>
       <w:r>
         <w:rPr>
@@ -20301,7 +20243,7 @@
 </file>
 
 <file path=customXml/itemProps1.xml><?xml version="1.0" encoding="utf-8"?>
-<ds:datastoreItem xmlns:ds="http://schemas.openxmlformats.org/officeDocument/2006/customXml" ds:itemID="{E90D0F06-67D3-4A20-AED5-4B192183E59A}">
+<ds:datastoreItem xmlns:ds="http://schemas.openxmlformats.org/officeDocument/2006/customXml" ds:itemID="{275E7FCA-8BE7-42A1-B0B8-52DA745FBB3F}">
   <ds:schemaRefs>
     <ds:schemaRef ds:uri="http://schemas.openxmlformats.org/officeDocument/2006/bibliography"/>
   </ds:schemaRefs>

</xml_diff>